<commit_message>
Actualización archivo Especificación de requerimientos
</commit_message>
<xml_diff>
--- a/Especificación de requerimientos.docx
+++ b/Especificación de requerimientos.docx
@@ -268,15 +268,7 @@
           <w:b/>
           <w:bCs/>
         </w:rPr>
-        <w:t>HENRIQUEZ MIRANDA</w:t>
-      </w:r>
-      <w:r>
-        <w:rPr>
-          <w:rFonts w:ascii="Times New Roman" w:hAnsi="Times New Roman" w:cs="Times New Roman"/>
-          <w:b/>
-          <w:bCs/>
-        </w:rPr>
-        <w:t xml:space="preserve"> CARLOS NELSON </w:t>
+        <w:t xml:space="preserve">HENRIQUEZ MIRANDA CARLOS NELSON </w:t>
       </w:r>
     </w:p>
     <w:p>
@@ -376,15 +368,7 @@
           <w:bCs/>
         </w:rPr>
         <w:lastRenderedPageBreak/>
-        <w:t>Especificación de Requerimientos para el Sistema</w:t>
-      </w:r>
-      <w:r>
-        <w:rPr>
-          <w:rFonts w:ascii="Times New Roman" w:hAnsi="Times New Roman" w:cs="Times New Roman"/>
-          <w:b/>
-          <w:bCs/>
-        </w:rPr>
-        <w:t xml:space="preserve"> </w:t>
+        <w:t xml:space="preserve">Especificación de Requerimientos para el Sistema </w:t>
       </w:r>
       <w:r>
         <w:rPr>
@@ -937,15 +921,157 @@
           <w:b/>
           <w:bCs/>
         </w:rPr>
-        <w:t>C</w:t>
-      </w:r>
-      <w:r>
-        <w:rPr>
-          <w:rFonts w:ascii="Times New Roman" w:hAnsi="Times New Roman" w:cs="Times New Roman"/>
-          <w:b/>
-          <w:bCs/>
-        </w:rPr>
-        <w:t>onsultas y reportes</w:t>
+        <w:t>Consultas y reportes:</w:t>
+      </w:r>
+      <w:r>
+        <w:rPr>
+          <w:rFonts w:ascii="Times New Roman" w:hAnsi="Times New Roman" w:cs="Times New Roman"/>
+          <w:b/>
+          <w:bCs/>
+        </w:rPr>
+        <w:t xml:space="preserve"> </w:t>
+      </w:r>
+      <w:r>
+        <w:rPr>
+          <w:rFonts w:ascii="Times New Roman" w:hAnsi="Times New Roman" w:cs="Times New Roman"/>
+        </w:rPr>
+        <w:t>Generar reportes y consultas sobre los datos del sistema</w:t>
+      </w:r>
+      <w:r>
+        <w:rPr>
+          <w:rFonts w:ascii="Times New Roman" w:hAnsi="Times New Roman" w:cs="Times New Roman"/>
+          <w:b/>
+          <w:bCs/>
+        </w:rPr>
+        <w:t xml:space="preserve">  </w:t>
+      </w:r>
+    </w:p>
+    <w:p>
+      <w:pPr>
+        <w:rPr>
+          <w:rFonts w:ascii="Times New Roman" w:hAnsi="Times New Roman" w:cs="Times New Roman"/>
+          <w:b/>
+          <w:bCs/>
+        </w:rPr>
+      </w:pPr>
+      <w:r>
+        <w:rPr>
+          <w:rFonts w:ascii="Times New Roman" w:hAnsi="Times New Roman" w:cs="Times New Roman"/>
+          <w:b/>
+          <w:bCs/>
+        </w:rPr>
+        <w:t xml:space="preserve">Recargar la aplicación: </w:t>
+      </w:r>
+      <w:r>
+        <w:rPr>
+          <w:rFonts w:ascii="Times New Roman" w:hAnsi="Times New Roman" w:cs="Times New Roman"/>
+        </w:rPr>
+        <w:t>Permitir a los conductores recargar la aplicación, que les permitiría prestar el servicio.</w:t>
+      </w:r>
+      <w:r>
+        <w:rPr>
+          <w:rFonts w:ascii="Times New Roman" w:hAnsi="Times New Roman" w:cs="Times New Roman"/>
+          <w:b/>
+          <w:bCs/>
+        </w:rPr>
+        <w:t xml:space="preserve"> </w:t>
+      </w:r>
+    </w:p>
+    <w:p>
+      <w:pPr>
+        <w:rPr>
+          <w:rFonts w:ascii="Times New Roman" w:hAnsi="Times New Roman" w:cs="Times New Roman"/>
+        </w:rPr>
+      </w:pPr>
+      <w:r>
+        <w:rPr>
+          <w:rFonts w:ascii="Times New Roman" w:hAnsi="Times New Roman" w:cs="Times New Roman"/>
+          <w:b/>
+          <w:bCs/>
+        </w:rPr>
+        <w:t xml:space="preserve">Consultar vehículos: </w:t>
+      </w:r>
+      <w:r>
+        <w:rPr>
+          <w:rFonts w:ascii="Times New Roman" w:hAnsi="Times New Roman" w:cs="Times New Roman"/>
+        </w:rPr>
+        <w:t xml:space="preserve">Permitir al cliente consultar el estado del vehículo en el que va a viajar. </w:t>
+      </w:r>
+    </w:p>
+    <w:p>
+      <w:pPr>
+        <w:rPr>
+          <w:rFonts w:ascii="Times New Roman" w:hAnsi="Times New Roman" w:cs="Times New Roman"/>
+          <w:b/>
+          <w:bCs/>
+        </w:rPr>
+      </w:pPr>
+      <w:r>
+        <w:rPr>
+          <w:rFonts w:ascii="Times New Roman" w:hAnsi="Times New Roman" w:cs="Times New Roman"/>
+          <w:b/>
+          <w:bCs/>
+        </w:rPr>
+        <w:t xml:space="preserve">Denuncias: </w:t>
+      </w:r>
+      <w:r>
+        <w:rPr>
+          <w:rFonts w:ascii="Times New Roman" w:hAnsi="Times New Roman" w:cs="Times New Roman"/>
+        </w:rPr>
+        <w:t>Permitir que el cliente realice una denuncia en caso de tener altercados o un servicio mal prestado de parte del conductor.</w:t>
+      </w:r>
+      <w:r>
+        <w:rPr>
+          <w:rFonts w:ascii="Times New Roman" w:hAnsi="Times New Roman" w:cs="Times New Roman"/>
+          <w:b/>
+          <w:bCs/>
+        </w:rPr>
+        <w:t xml:space="preserve"> </w:t>
+      </w:r>
+    </w:p>
+    <w:p>
+      <w:pPr>
+        <w:ind w:left="360"/>
+        <w:rPr>
+          <w:rFonts w:ascii="Times New Roman" w:hAnsi="Times New Roman" w:cs="Times New Roman"/>
+          <w:b/>
+          <w:bCs/>
+        </w:rPr>
+      </w:pPr>
+    </w:p>
+    <w:p>
+      <w:pPr>
+        <w:ind w:left="360"/>
+        <w:rPr>
+          <w:rFonts w:ascii="Times New Roman" w:hAnsi="Times New Roman" w:cs="Times New Roman"/>
+          <w:b/>
+          <w:bCs/>
+        </w:rPr>
+      </w:pPr>
+      <w:r>
+        <w:rPr>
+          <w:rFonts w:ascii="Times New Roman" w:hAnsi="Times New Roman" w:cs="Times New Roman"/>
+          <w:b/>
+          <w:bCs/>
+        </w:rPr>
+        <w:t>2.3 Características de los Usuarios</w:t>
+      </w:r>
+    </w:p>
+    <w:p>
+      <w:pPr>
+        <w:rPr>
+          <w:rFonts w:ascii="Times New Roman" w:hAnsi="Times New Roman" w:cs="Times New Roman"/>
+          <w:b/>
+          <w:bCs/>
+        </w:rPr>
+      </w:pPr>
+      <w:r>
+        <w:rPr>
+          <w:rFonts w:ascii="Times New Roman" w:hAnsi="Times New Roman" w:cs="Times New Roman"/>
+          <w:b/>
+          <w:bCs/>
+        </w:rPr>
+        <w:t>Clientes</w:t>
       </w:r>
       <w:r>
         <w:rPr>
@@ -958,8 +1084,6 @@
       <w:r>
         <w:rPr>
           <w:rFonts w:ascii="Times New Roman" w:hAnsi="Times New Roman" w:cs="Times New Roman"/>
-          <w:b/>
-          <w:bCs/>
         </w:rPr>
         <w:t xml:space="preserve"> </w:t>
       </w:r>
@@ -967,38 +1091,13 @@
         <w:rPr>
           <w:rFonts w:ascii="Times New Roman" w:hAnsi="Times New Roman" w:cs="Times New Roman"/>
         </w:rPr>
-        <w:t>Generar reportes y consultas sobre los datos del sistema</w:t>
-      </w:r>
-      <w:r>
-        <w:rPr>
-          <w:rFonts w:ascii="Times New Roman" w:hAnsi="Times New Roman" w:cs="Times New Roman"/>
-          <w:b/>
-          <w:bCs/>
-        </w:rPr>
-        <w:t xml:space="preserve">  </w:t>
-      </w:r>
-    </w:p>
-    <w:p>
-      <w:pPr>
-        <w:rPr>
-          <w:rFonts w:ascii="Times New Roman" w:hAnsi="Times New Roman" w:cs="Times New Roman"/>
-          <w:b/>
-          <w:bCs/>
-        </w:rPr>
-      </w:pPr>
-      <w:r>
-        <w:rPr>
-          <w:rFonts w:ascii="Times New Roman" w:hAnsi="Times New Roman" w:cs="Times New Roman"/>
-          <w:b/>
-          <w:bCs/>
-        </w:rPr>
-        <w:t xml:space="preserve">Recargar la aplicación: </w:t>
-      </w:r>
-      <w:r>
-        <w:rPr>
-          <w:rFonts w:ascii="Times New Roman" w:hAnsi="Times New Roman" w:cs="Times New Roman"/>
-        </w:rPr>
-        <w:t>Permitir a los conductores recargar la aplicación, que les permitiría prestar el servicio.</w:t>
+        <w:t xml:space="preserve">Consultan, piden y realizan pago de viajes. </w:t>
+      </w:r>
+      <w:r>
+        <w:rPr>
+          <w:rFonts w:ascii="Times New Roman" w:hAnsi="Times New Roman" w:cs="Times New Roman"/>
+        </w:rPr>
+        <w:t>Generan reseñas y posibles denuncias.</w:t>
       </w:r>
       <w:r>
         <w:rPr>
@@ -1013,53 +1112,84 @@
       <w:pPr>
         <w:rPr>
           <w:rFonts w:ascii="Times New Roman" w:hAnsi="Times New Roman" w:cs="Times New Roman"/>
-        </w:rPr>
-      </w:pPr>
-      <w:r>
-        <w:rPr>
-          <w:rFonts w:ascii="Times New Roman" w:hAnsi="Times New Roman" w:cs="Times New Roman"/>
-          <w:b/>
-          <w:bCs/>
-        </w:rPr>
-        <w:t xml:space="preserve">Consultar vehículos: </w:t>
-      </w:r>
-      <w:r>
-        <w:rPr>
-          <w:rFonts w:ascii="Times New Roman" w:hAnsi="Times New Roman" w:cs="Times New Roman"/>
-        </w:rPr>
-        <w:t xml:space="preserve">Permitir al cliente consultar el estado del vehículo en el que va a viajar. </w:t>
-      </w:r>
-    </w:p>
-    <w:p>
-      <w:pPr>
-        <w:rPr>
-          <w:rFonts w:ascii="Times New Roman" w:hAnsi="Times New Roman" w:cs="Times New Roman"/>
-          <w:b/>
-          <w:bCs/>
-        </w:rPr>
-      </w:pPr>
-      <w:r>
-        <w:rPr>
-          <w:rFonts w:ascii="Times New Roman" w:hAnsi="Times New Roman" w:cs="Times New Roman"/>
-          <w:b/>
-          <w:bCs/>
-        </w:rPr>
-        <w:t xml:space="preserve">Denuncias: </w:t>
-      </w:r>
-      <w:r>
-        <w:rPr>
-          <w:rFonts w:ascii="Times New Roman" w:hAnsi="Times New Roman" w:cs="Times New Roman"/>
-        </w:rPr>
-        <w:t>Permitir que el cliente realice una denuncia en caso de tener altercados o un servicio mal prestado de parte del conductor.</w:t>
-      </w:r>
-      <w:r>
-        <w:rPr>
-          <w:rFonts w:ascii="Times New Roman" w:hAnsi="Times New Roman" w:cs="Times New Roman"/>
-          <w:b/>
-          <w:bCs/>
-        </w:rPr>
-        <w:t xml:space="preserve"> </w:t>
-      </w:r>
+          <w:b/>
+          <w:bCs/>
+        </w:rPr>
+      </w:pPr>
+      <w:r>
+        <w:rPr>
+          <w:rFonts w:ascii="Times New Roman" w:hAnsi="Times New Roman" w:cs="Times New Roman"/>
+          <w:b/>
+          <w:bCs/>
+        </w:rPr>
+        <w:t>Conductores</w:t>
+      </w:r>
+      <w:r>
+        <w:rPr>
+          <w:rFonts w:ascii="Times New Roman" w:hAnsi="Times New Roman" w:cs="Times New Roman"/>
+          <w:b/>
+          <w:bCs/>
+        </w:rPr>
+        <w:t xml:space="preserve">: </w:t>
+      </w:r>
+      <w:r>
+        <w:rPr>
+          <w:rFonts w:ascii="Times New Roman" w:hAnsi="Times New Roman" w:cs="Times New Roman"/>
+        </w:rPr>
+        <w:t>Ofrecen viajes</w:t>
+      </w:r>
+      <w:r>
+        <w:rPr>
+          <w:rFonts w:ascii="Times New Roman" w:hAnsi="Times New Roman" w:cs="Times New Roman"/>
+        </w:rPr>
+        <w:t xml:space="preserve"> y sus precios.</w:t>
+      </w:r>
+    </w:p>
+    <w:p>
+      <w:pPr>
+        <w:rPr>
+          <w:rFonts w:ascii="Times New Roman" w:hAnsi="Times New Roman" w:cs="Times New Roman"/>
+        </w:rPr>
+      </w:pPr>
+      <w:r>
+        <w:rPr>
+          <w:rFonts w:ascii="Times New Roman" w:hAnsi="Times New Roman" w:cs="Times New Roman"/>
+          <w:b/>
+          <w:bCs/>
+        </w:rPr>
+        <w:t xml:space="preserve">Administradores: </w:t>
+      </w:r>
+      <w:r>
+        <w:rPr>
+          <w:rFonts w:ascii="Times New Roman" w:hAnsi="Times New Roman" w:cs="Times New Roman"/>
+        </w:rPr>
+        <w:t>Gestionan el sistema, revisan reportes</w:t>
+      </w:r>
+      <w:r>
+        <w:rPr>
+          <w:rFonts w:ascii="Times New Roman" w:hAnsi="Times New Roman" w:cs="Times New Roman"/>
+        </w:rPr>
+        <w:t xml:space="preserve">, </w:t>
+      </w:r>
+      <w:r>
+        <w:rPr>
+          <w:rFonts w:ascii="Times New Roman" w:hAnsi="Times New Roman" w:cs="Times New Roman"/>
+        </w:rPr>
+        <w:t>moderan comentarios</w:t>
+      </w:r>
+      <w:r>
+        <w:rPr>
+          <w:rFonts w:ascii="Times New Roman" w:hAnsi="Times New Roman" w:cs="Times New Roman"/>
+        </w:rPr>
+        <w:t xml:space="preserve"> y denuncias. </w:t>
+      </w:r>
+    </w:p>
+    <w:p>
+      <w:pPr>
+        <w:rPr>
+          <w:rFonts w:ascii="Times New Roman" w:hAnsi="Times New Roman" w:cs="Times New Roman"/>
+        </w:rPr>
+      </w:pPr>
     </w:p>
     <w:p>
       <w:pPr>
@@ -1070,6 +1200,99 @@
           <w:bCs/>
         </w:rPr>
       </w:pPr>
+      <w:r>
+        <w:rPr>
+          <w:rFonts w:ascii="Times New Roman" w:hAnsi="Times New Roman" w:cs="Times New Roman"/>
+          <w:b/>
+          <w:bCs/>
+        </w:rPr>
+        <w:t>2.4 Restricciones</w:t>
+      </w:r>
+    </w:p>
+    <w:p>
+      <w:pPr>
+        <w:rPr>
+          <w:rFonts w:ascii="Times New Roman" w:hAnsi="Times New Roman" w:cs="Times New Roman"/>
+        </w:rPr>
+      </w:pPr>
+      <w:r>
+        <w:rPr>
+          <w:rFonts w:ascii="Times New Roman" w:hAnsi="Times New Roman" w:cs="Times New Roman"/>
+        </w:rPr>
+        <w:t xml:space="preserve">El sistema debe ser </w:t>
+      </w:r>
+      <w:r>
+        <w:rPr>
+          <w:rFonts w:ascii="Times New Roman" w:hAnsi="Times New Roman" w:cs="Times New Roman"/>
+        </w:rPr>
+        <w:t xml:space="preserve">compatible con los principales navegadores disponibles. </w:t>
+      </w:r>
+    </w:p>
+    <w:p>
+      <w:pPr>
+        <w:rPr>
+          <w:rFonts w:ascii="Times New Roman" w:hAnsi="Times New Roman" w:cs="Times New Roman"/>
+        </w:rPr>
+      </w:pPr>
+      <w:r>
+        <w:rPr>
+          <w:rFonts w:ascii="Times New Roman" w:hAnsi="Times New Roman" w:cs="Times New Roman"/>
+        </w:rPr>
+        <w:t xml:space="preserve">El dispositivo móvil en que se utilice el software debe tener conexión a internet </w:t>
+      </w:r>
+    </w:p>
+    <w:p>
+      <w:pPr>
+        <w:rPr>
+          <w:rFonts w:ascii="Times New Roman" w:hAnsi="Times New Roman" w:cs="Times New Roman"/>
+        </w:rPr>
+      </w:pPr>
+      <w:r>
+        <w:rPr>
+          <w:rFonts w:ascii="Times New Roman" w:hAnsi="Times New Roman" w:cs="Times New Roman"/>
+        </w:rPr>
+        <w:t xml:space="preserve">No se debe exceder un presupuesto de 186 millones de pesos colombianos. </w:t>
+      </w:r>
+    </w:p>
+    <w:p>
+      <w:pPr>
+        <w:rPr>
+          <w:rFonts w:ascii="Times New Roman" w:hAnsi="Times New Roman" w:cs="Times New Roman"/>
+        </w:rPr>
+      </w:pPr>
+      <w:r>
+        <w:rPr>
+          <w:rFonts w:ascii="Times New Roman" w:hAnsi="Times New Roman" w:cs="Times New Roman"/>
+        </w:rPr>
+        <w:t xml:space="preserve">El tiempo de respuesta en que se encuentra un viaje debe ser razonable, no excediendo los 5 segundos, en caso de haber un viaje disponible para la ruta que el cliente requiere. </w:t>
+      </w:r>
+    </w:p>
+    <w:p>
+      <w:pPr>
+        <w:rPr>
+          <w:rFonts w:ascii="Times New Roman" w:hAnsi="Times New Roman" w:cs="Times New Roman"/>
+        </w:rPr>
+      </w:pPr>
+      <w:r>
+        <w:rPr>
+          <w:rFonts w:ascii="Times New Roman" w:hAnsi="Times New Roman" w:cs="Times New Roman"/>
+        </w:rPr>
+        <w:t xml:space="preserve">El sistema debe asegurar que los datos e información de los usuarios (clientes, conductores) no este comprometida ni en riesgo, cumpliendo con la normativa del habeas data. </w:t>
+      </w:r>
+    </w:p>
+    <w:p>
+      <w:pPr>
+        <w:rPr>
+          <w:rFonts w:ascii="Times New Roman" w:hAnsi="Times New Roman" w:cs="Times New Roman"/>
+        </w:rPr>
+      </w:pPr>
+    </w:p>
+    <w:p>
+      <w:pPr>
+        <w:rPr>
+          <w:rFonts w:ascii="Times New Roman" w:hAnsi="Times New Roman" w:cs="Times New Roman"/>
+        </w:rPr>
+      </w:pPr>
     </w:p>
     <w:p>
       <w:pPr>
@@ -1086,261 +1309,6 @@
           <w:b/>
           <w:bCs/>
         </w:rPr>
-        <w:t>2.3 Características de los Usuarios</w:t>
-      </w:r>
-    </w:p>
-    <w:p>
-      <w:pPr>
-        <w:rPr>
-          <w:rFonts w:ascii="Times New Roman" w:hAnsi="Times New Roman" w:cs="Times New Roman"/>
-          <w:b/>
-          <w:bCs/>
-        </w:rPr>
-      </w:pPr>
-      <w:r>
-        <w:rPr>
-          <w:rFonts w:ascii="Times New Roman" w:hAnsi="Times New Roman" w:cs="Times New Roman"/>
-          <w:b/>
-          <w:bCs/>
-        </w:rPr>
-        <w:t>Clientes</w:t>
-      </w:r>
-      <w:r>
-        <w:rPr>
-          <w:rFonts w:ascii="Times New Roman" w:hAnsi="Times New Roman" w:cs="Times New Roman"/>
-          <w:b/>
-          <w:bCs/>
-        </w:rPr>
-        <w:t>:</w:t>
-      </w:r>
-      <w:r>
-        <w:rPr>
-          <w:rFonts w:ascii="Times New Roman" w:hAnsi="Times New Roman" w:cs="Times New Roman"/>
-        </w:rPr>
-        <w:t xml:space="preserve"> </w:t>
-      </w:r>
-      <w:r>
-        <w:rPr>
-          <w:rFonts w:ascii="Times New Roman" w:hAnsi="Times New Roman" w:cs="Times New Roman"/>
-        </w:rPr>
-        <w:t xml:space="preserve">Consultan, piden y realizan pago de viajes. </w:t>
-      </w:r>
-      <w:r>
-        <w:rPr>
-          <w:rFonts w:ascii="Times New Roman" w:hAnsi="Times New Roman" w:cs="Times New Roman"/>
-        </w:rPr>
-        <w:t>Generan reseñas y posibles denuncias.</w:t>
-      </w:r>
-      <w:r>
-        <w:rPr>
-          <w:rFonts w:ascii="Times New Roman" w:hAnsi="Times New Roman" w:cs="Times New Roman"/>
-          <w:b/>
-          <w:bCs/>
-        </w:rPr>
-        <w:t xml:space="preserve"> </w:t>
-      </w:r>
-    </w:p>
-    <w:p>
-      <w:pPr>
-        <w:rPr>
-          <w:rFonts w:ascii="Times New Roman" w:hAnsi="Times New Roman" w:cs="Times New Roman"/>
-          <w:b/>
-          <w:bCs/>
-        </w:rPr>
-      </w:pPr>
-      <w:r>
-        <w:rPr>
-          <w:rFonts w:ascii="Times New Roman" w:hAnsi="Times New Roman" w:cs="Times New Roman"/>
-          <w:b/>
-          <w:bCs/>
-        </w:rPr>
-        <w:t>Conductores</w:t>
-      </w:r>
-      <w:r>
-        <w:rPr>
-          <w:rFonts w:ascii="Times New Roman" w:hAnsi="Times New Roman" w:cs="Times New Roman"/>
-          <w:b/>
-          <w:bCs/>
-        </w:rPr>
-        <w:t xml:space="preserve">: </w:t>
-      </w:r>
-      <w:r>
-        <w:rPr>
-          <w:rFonts w:ascii="Times New Roman" w:hAnsi="Times New Roman" w:cs="Times New Roman"/>
-        </w:rPr>
-        <w:t>Ofrecen viajes</w:t>
-      </w:r>
-      <w:r>
-        <w:rPr>
-          <w:rFonts w:ascii="Times New Roman" w:hAnsi="Times New Roman" w:cs="Times New Roman"/>
-        </w:rPr>
-        <w:t xml:space="preserve"> y sus precios.</w:t>
-      </w:r>
-    </w:p>
-    <w:p>
-      <w:pPr>
-        <w:rPr>
-          <w:rFonts w:ascii="Times New Roman" w:hAnsi="Times New Roman" w:cs="Times New Roman"/>
-        </w:rPr>
-      </w:pPr>
-      <w:r>
-        <w:rPr>
-          <w:rFonts w:ascii="Times New Roman" w:hAnsi="Times New Roman" w:cs="Times New Roman"/>
-          <w:b/>
-          <w:bCs/>
-        </w:rPr>
-        <w:t xml:space="preserve">Administradores: </w:t>
-      </w:r>
-      <w:r>
-        <w:rPr>
-          <w:rFonts w:ascii="Times New Roman" w:hAnsi="Times New Roman" w:cs="Times New Roman"/>
-        </w:rPr>
-        <w:t>Gestionan el sistema, revisan reportes</w:t>
-      </w:r>
-      <w:r>
-        <w:rPr>
-          <w:rFonts w:ascii="Times New Roman" w:hAnsi="Times New Roman" w:cs="Times New Roman"/>
-        </w:rPr>
-        <w:t xml:space="preserve">, </w:t>
-      </w:r>
-      <w:r>
-        <w:rPr>
-          <w:rFonts w:ascii="Times New Roman" w:hAnsi="Times New Roman" w:cs="Times New Roman"/>
-        </w:rPr>
-        <w:t>moderan comentarios</w:t>
-      </w:r>
-      <w:r>
-        <w:rPr>
-          <w:rFonts w:ascii="Times New Roman" w:hAnsi="Times New Roman" w:cs="Times New Roman"/>
-        </w:rPr>
-        <w:t xml:space="preserve"> y denuncias. </w:t>
-      </w:r>
-    </w:p>
-    <w:p>
-      <w:pPr>
-        <w:rPr>
-          <w:rFonts w:ascii="Times New Roman" w:hAnsi="Times New Roman" w:cs="Times New Roman"/>
-        </w:rPr>
-      </w:pPr>
-    </w:p>
-    <w:p>
-      <w:pPr>
-        <w:ind w:left="360"/>
-        <w:rPr>
-          <w:rFonts w:ascii="Times New Roman" w:hAnsi="Times New Roman" w:cs="Times New Roman"/>
-          <w:b/>
-          <w:bCs/>
-        </w:rPr>
-      </w:pPr>
-      <w:r>
-        <w:rPr>
-          <w:rFonts w:ascii="Times New Roman" w:hAnsi="Times New Roman" w:cs="Times New Roman"/>
-          <w:b/>
-          <w:bCs/>
-        </w:rPr>
-        <w:t>2.4 Restricciones</w:t>
-      </w:r>
-    </w:p>
-    <w:p>
-      <w:pPr>
-        <w:rPr>
-          <w:rFonts w:ascii="Times New Roman" w:hAnsi="Times New Roman" w:cs="Times New Roman"/>
-        </w:rPr>
-      </w:pPr>
-      <w:r>
-        <w:rPr>
-          <w:rFonts w:ascii="Times New Roman" w:hAnsi="Times New Roman" w:cs="Times New Roman"/>
-        </w:rPr>
-        <w:t xml:space="preserve">El sistema debe ser </w:t>
-      </w:r>
-      <w:r>
-        <w:rPr>
-          <w:rFonts w:ascii="Times New Roman" w:hAnsi="Times New Roman" w:cs="Times New Roman"/>
-        </w:rPr>
-        <w:t xml:space="preserve">compatible con los principales navegadores disponibles. </w:t>
-      </w:r>
-    </w:p>
-    <w:p>
-      <w:pPr>
-        <w:rPr>
-          <w:rFonts w:ascii="Times New Roman" w:hAnsi="Times New Roman" w:cs="Times New Roman"/>
-        </w:rPr>
-      </w:pPr>
-      <w:r>
-        <w:rPr>
-          <w:rFonts w:ascii="Times New Roman" w:hAnsi="Times New Roman" w:cs="Times New Roman"/>
-        </w:rPr>
-        <w:t xml:space="preserve">El dispositivo móvil en que se utilice el software debe tener conexión a internet </w:t>
-      </w:r>
-    </w:p>
-    <w:p>
-      <w:pPr>
-        <w:rPr>
-          <w:rFonts w:ascii="Times New Roman" w:hAnsi="Times New Roman" w:cs="Times New Roman"/>
-        </w:rPr>
-      </w:pPr>
-      <w:r>
-        <w:rPr>
-          <w:rFonts w:ascii="Times New Roman" w:hAnsi="Times New Roman" w:cs="Times New Roman"/>
-        </w:rPr>
-        <w:t xml:space="preserve">No se debe exceder un presupuesto de 186 millones de pesos colombianos. </w:t>
-      </w:r>
-    </w:p>
-    <w:p>
-      <w:pPr>
-        <w:rPr>
-          <w:rFonts w:ascii="Times New Roman" w:hAnsi="Times New Roman" w:cs="Times New Roman"/>
-        </w:rPr>
-      </w:pPr>
-      <w:r>
-        <w:rPr>
-          <w:rFonts w:ascii="Times New Roman" w:hAnsi="Times New Roman" w:cs="Times New Roman"/>
-        </w:rPr>
-        <w:t xml:space="preserve">El tiempo de respuesta en que se encuentra un viaje debe ser razonable, no excediendo los 5 segundos, en caso de haber un viaje disponible para la ruta que el cliente requiere. </w:t>
-      </w:r>
-    </w:p>
-    <w:p>
-      <w:pPr>
-        <w:rPr>
-          <w:rFonts w:ascii="Times New Roman" w:hAnsi="Times New Roman" w:cs="Times New Roman"/>
-        </w:rPr>
-      </w:pPr>
-      <w:r>
-        <w:rPr>
-          <w:rFonts w:ascii="Times New Roman" w:hAnsi="Times New Roman" w:cs="Times New Roman"/>
-        </w:rPr>
-        <w:t xml:space="preserve">El sistema debe asegurar que los datos e información de los usuarios (clientes, conductores) no este comprometida ni en riesgo, cumpliendo con la normativa del habeas data. </w:t>
-      </w:r>
-    </w:p>
-    <w:p>
-      <w:pPr>
-        <w:rPr>
-          <w:rFonts w:ascii="Times New Roman" w:hAnsi="Times New Roman" w:cs="Times New Roman"/>
-        </w:rPr>
-      </w:pPr>
-    </w:p>
-    <w:p>
-      <w:pPr>
-        <w:rPr>
-          <w:rFonts w:ascii="Times New Roman" w:hAnsi="Times New Roman" w:cs="Times New Roman"/>
-        </w:rPr>
-      </w:pPr>
-    </w:p>
-    <w:p>
-      <w:pPr>
-        <w:ind w:left="360"/>
-        <w:rPr>
-          <w:rFonts w:ascii="Times New Roman" w:hAnsi="Times New Roman" w:cs="Times New Roman"/>
-          <w:b/>
-          <w:bCs/>
-        </w:rPr>
-      </w:pPr>
-      <w:r>
-        <w:rPr>
-          <w:rFonts w:ascii="Times New Roman" w:hAnsi="Times New Roman" w:cs="Times New Roman"/>
-          <w:b/>
-          <w:bCs/>
-        </w:rPr>
         <w:t>2.5 Suposiciones y Dependencias</w:t>
       </w:r>
     </w:p>
@@ -1354,31 +1322,7 @@
         <w:rPr>
           <w:rFonts w:ascii="Times New Roman" w:hAnsi="Times New Roman" w:cs="Times New Roman"/>
         </w:rPr>
-        <w:t xml:space="preserve">Se asume que los usuarios del sistema tienen un </w:t>
-      </w:r>
-      <w:r>
-        <w:rPr>
-          <w:rFonts w:ascii="Times New Roman" w:hAnsi="Times New Roman" w:cs="Times New Roman"/>
-        </w:rPr>
-        <w:t xml:space="preserve">dispositivo móvil </w:t>
-      </w:r>
-      <w:r>
-        <w:rPr>
-          <w:rFonts w:ascii="Times New Roman" w:hAnsi="Times New Roman" w:cs="Times New Roman"/>
-        </w:rPr>
-        <w:t>con</w:t>
-      </w:r>
-      <w:r>
-        <w:rPr>
-          <w:rFonts w:ascii="Times New Roman" w:hAnsi="Times New Roman" w:cs="Times New Roman"/>
-        </w:rPr>
-        <w:t xml:space="preserve"> conexión a internet</w:t>
-      </w:r>
-      <w:r>
-        <w:rPr>
-          <w:rFonts w:ascii="Times New Roman" w:hAnsi="Times New Roman" w:cs="Times New Roman"/>
-        </w:rPr>
-        <w:t xml:space="preserve">, además de ser compatible con </w:t>
+        <w:t xml:space="preserve">Se asume que los usuarios del sistema tienen un dispositivo móvil con conexión a internet, además de ser compatible con </w:t>
       </w:r>
       <w:r>
         <w:rPr>
@@ -1745,7 +1689,23 @@
           <w:b/>
           <w:bCs/>
         </w:rPr>
-        <w:t xml:space="preserve">RF-03: </w:t>
+        <w:t>RF-0</w:t>
+      </w:r>
+      <w:r>
+        <w:rPr>
+          <w:rFonts w:ascii="Times New Roman" w:hAnsi="Times New Roman" w:cs="Times New Roman"/>
+          <w:b/>
+          <w:bCs/>
+        </w:rPr>
+        <w:t>4</w:t>
+      </w:r>
+      <w:r>
+        <w:rPr>
+          <w:rFonts w:ascii="Times New Roman" w:hAnsi="Times New Roman" w:cs="Times New Roman"/>
+          <w:b/>
+          <w:bCs/>
+        </w:rPr>
+        <w:t xml:space="preserve">: </w:t>
       </w:r>
       <w:r>
         <w:rPr>
@@ -1778,7 +1738,23 @@
           <w:b/>
           <w:bCs/>
         </w:rPr>
-        <w:t xml:space="preserve">RF-04: </w:t>
+        <w:t>RF-0</w:t>
+      </w:r>
+      <w:r>
+        <w:rPr>
+          <w:rFonts w:ascii="Times New Roman" w:hAnsi="Times New Roman" w:cs="Times New Roman"/>
+          <w:b/>
+          <w:bCs/>
+        </w:rPr>
+        <w:t>5</w:t>
+      </w:r>
+      <w:r>
+        <w:rPr>
+          <w:rFonts w:ascii="Times New Roman" w:hAnsi="Times New Roman" w:cs="Times New Roman"/>
+          <w:b/>
+          <w:bCs/>
+        </w:rPr>
+        <w:t xml:space="preserve">: </w:t>
       </w:r>
       <w:r>
         <w:rPr>
@@ -1859,7 +1835,23 @@
           <w:b/>
           <w:bCs/>
         </w:rPr>
-        <w:t xml:space="preserve">RF-05: </w:t>
+        <w:t>RF-0</w:t>
+      </w:r>
+      <w:r>
+        <w:rPr>
+          <w:rFonts w:ascii="Times New Roman" w:hAnsi="Times New Roman" w:cs="Times New Roman"/>
+          <w:b/>
+          <w:bCs/>
+        </w:rPr>
+        <w:t>6</w:t>
+      </w:r>
+      <w:r>
+        <w:rPr>
+          <w:rFonts w:ascii="Times New Roman" w:hAnsi="Times New Roman" w:cs="Times New Roman"/>
+          <w:b/>
+          <w:bCs/>
+        </w:rPr>
+        <w:t xml:space="preserve">: </w:t>
       </w:r>
       <w:r>
         <w:rPr>
@@ -1898,7 +1890,23 @@
           <w:b/>
           <w:bCs/>
         </w:rPr>
-        <w:t xml:space="preserve">RF-06: </w:t>
+        <w:t>RF-0</w:t>
+      </w:r>
+      <w:r>
+        <w:rPr>
+          <w:rFonts w:ascii="Times New Roman" w:hAnsi="Times New Roman" w:cs="Times New Roman"/>
+          <w:b/>
+          <w:bCs/>
+        </w:rPr>
+        <w:t>7</w:t>
+      </w:r>
+      <w:r>
+        <w:rPr>
+          <w:rFonts w:ascii="Times New Roman" w:hAnsi="Times New Roman" w:cs="Times New Roman"/>
+          <w:b/>
+          <w:bCs/>
+        </w:rPr>
+        <w:t xml:space="preserve">: </w:t>
       </w:r>
       <w:r>
         <w:rPr>
@@ -1965,31 +1973,29 @@
           <w:b/>
           <w:bCs/>
         </w:rPr>
-        <w:t xml:space="preserve">RF-07: </w:t>
-      </w:r>
-      <w:r>
-        <w:rPr>
-          <w:rFonts w:ascii="Times New Roman" w:hAnsi="Times New Roman" w:cs="Times New Roman"/>
-        </w:rPr>
-        <w:t xml:space="preserve">El sistema debe permitir </w:t>
-      </w:r>
-      <w:r>
-        <w:rPr>
-          <w:rFonts w:ascii="Times New Roman" w:hAnsi="Times New Roman" w:cs="Times New Roman"/>
-        </w:rPr>
-        <w:t>generar reportes de</w:t>
-      </w:r>
-      <w:r>
-        <w:rPr>
-          <w:rFonts w:ascii="Times New Roman" w:hAnsi="Times New Roman" w:cs="Times New Roman"/>
-        </w:rPr>
-        <w:t xml:space="preserve"> la aplicación</w:t>
-      </w:r>
-      <w:r>
-        <w:rPr>
-          <w:rFonts w:ascii="Times New Roman" w:hAnsi="Times New Roman" w:cs="Times New Roman"/>
-        </w:rPr>
-        <w:t xml:space="preserve"> para analizar el rendimiento y la actividad de la plataforma</w:t>
+        <w:t>RF-0</w:t>
+      </w:r>
+      <w:r>
+        <w:rPr>
+          <w:rFonts w:ascii="Times New Roman" w:hAnsi="Times New Roman" w:cs="Times New Roman"/>
+          <w:b/>
+          <w:bCs/>
+        </w:rPr>
+        <w:t>8</w:t>
+      </w:r>
+      <w:r>
+        <w:rPr>
+          <w:rFonts w:ascii="Times New Roman" w:hAnsi="Times New Roman" w:cs="Times New Roman"/>
+          <w:b/>
+          <w:bCs/>
+        </w:rPr>
+        <w:t xml:space="preserve">: </w:t>
+      </w:r>
+      <w:r>
+        <w:rPr>
+          <w:rFonts w:ascii="Times New Roman" w:hAnsi="Times New Roman" w:cs="Times New Roman"/>
+        </w:rPr>
+        <w:t>El sistema debe permitir generar reportes de la aplicación para analizar el rendimiento y la actividad de la plataforma</w:t>
       </w:r>
     </w:p>
     <w:p>
@@ -2080,32 +2086,13 @@
         <w:rPr>
           <w:rFonts w:ascii="Times New Roman" w:hAnsi="Times New Roman" w:cs="Times New Roman"/>
         </w:rPr>
-        <w:t xml:space="preserve">11: El sistema debe permitir que el cliente vea la ubicación en tiempo real del vehículo en el que se hará el viaje antes de comenzar el trayecto. </w:t>
-      </w:r>
-    </w:p>
-    <w:p>
-      <w:pPr>
-        <w:numPr>
-          <w:ilvl w:val="0"/>
-          <w:numId w:val="16"/>
-        </w:numPr>
-        <w:rPr>
-          <w:rFonts w:ascii="Times New Roman" w:hAnsi="Times New Roman" w:cs="Times New Roman"/>
-        </w:rPr>
-      </w:pPr>
-      <w:r>
-        <w:rPr>
-          <w:rFonts w:ascii="Times New Roman" w:hAnsi="Times New Roman" w:cs="Times New Roman"/>
-          <w:b/>
-          <w:bCs/>
-        </w:rPr>
-        <w:t>RF-</w:t>
-      </w:r>
-      <w:r>
-        <w:rPr>
-          <w:rFonts w:ascii="Times New Roman" w:hAnsi="Times New Roman" w:cs="Times New Roman"/>
-        </w:rPr>
-        <w:t xml:space="preserve">12: </w:t>
+        <w:t>10</w:t>
+      </w:r>
+      <w:r>
+        <w:rPr>
+          <w:rFonts w:ascii="Times New Roman" w:hAnsi="Times New Roman" w:cs="Times New Roman"/>
+        </w:rPr>
+        <w:t xml:space="preserve">: El sistema debe permitir que el cliente vea la ubicación en tiempo real del vehículo en el que se hará el viaje antes de comenzar el trayecto. </w:t>
       </w:r>
     </w:p>
     <w:p>
@@ -2143,27 +2130,21 @@
           <w:b/>
           <w:bCs/>
         </w:rPr>
-        <w:t>RF-</w:t>
-      </w:r>
-      <w:r>
-        <w:rPr>
-          <w:rFonts w:ascii="Times New Roman" w:hAnsi="Times New Roman" w:cs="Times New Roman"/>
-          <w:b/>
-          <w:bCs/>
-        </w:rPr>
-        <w:t>10</w:t>
-      </w:r>
-      <w:r>
-        <w:rPr>
-          <w:rFonts w:ascii="Times New Roman" w:hAnsi="Times New Roman" w:cs="Times New Roman"/>
-        </w:rPr>
-        <w:t>: El sistema debe permitir que</w:t>
-      </w:r>
-      <w:r>
-        <w:rPr>
-          <w:rFonts w:ascii="Times New Roman" w:hAnsi="Times New Roman" w:cs="Times New Roman"/>
-        </w:rPr>
-        <w:t xml:space="preserve"> el cliente realice una denuncia en caso de tener altercados o un servicio mal prestado de parte del conductor. </w:t>
+        <w:t>RF-1</w:t>
+      </w:r>
+      <w:r>
+        <w:rPr>
+          <w:rFonts w:ascii="Times New Roman" w:hAnsi="Times New Roman" w:cs="Times New Roman"/>
+          <w:b/>
+          <w:bCs/>
+        </w:rPr>
+        <w:t>1</w:t>
+      </w:r>
+      <w:r>
+        <w:rPr>
+          <w:rFonts w:ascii="Times New Roman" w:hAnsi="Times New Roman" w:cs="Times New Roman"/>
+        </w:rPr>
+        <w:t xml:space="preserve">: El sistema debe permitir que el cliente realice una denuncia en caso de tener altercados o un servicio mal prestado de parte del conductor. </w:t>
       </w:r>
     </w:p>
     <w:p>
@@ -2244,17 +2225,51 @@
         </w:numPr>
         <w:rPr>
           <w:rFonts w:ascii="Times New Roman" w:hAnsi="Times New Roman" w:cs="Times New Roman"/>
-          <w:b/>
-          <w:bCs/>
-        </w:rPr>
-      </w:pPr>
-      <w:r>
-        <w:rPr>
-          <w:rFonts w:ascii="Times New Roman" w:hAnsi="Times New Roman" w:cs="Times New Roman"/>
-          <w:b/>
-          <w:bCs/>
-        </w:rPr>
-        <w:t>RNF-01: El sistema debe manejar hasta 1,000 usuarios concurrentes sin degradación del rendimiento.</w:t>
+        </w:rPr>
+      </w:pPr>
+      <w:r>
+        <w:rPr>
+          <w:rFonts w:ascii="Times New Roman" w:hAnsi="Times New Roman" w:cs="Times New Roman"/>
+          <w:b/>
+          <w:bCs/>
+        </w:rPr>
+        <w:t xml:space="preserve">RNF-01: </w:t>
+      </w:r>
+      <w:r>
+        <w:rPr>
+          <w:rFonts w:ascii="Times New Roman" w:hAnsi="Times New Roman" w:cs="Times New Roman"/>
+        </w:rPr>
+        <w:t xml:space="preserve">El sistema debe manejar </w:t>
+      </w:r>
+      <w:r>
+        <w:rPr>
+          <w:rFonts w:ascii="Times New Roman" w:hAnsi="Times New Roman" w:cs="Times New Roman"/>
+        </w:rPr>
+        <w:t>un rango razonable de</w:t>
+      </w:r>
+      <w:r>
+        <w:rPr>
+          <w:rFonts w:ascii="Times New Roman" w:hAnsi="Times New Roman" w:cs="Times New Roman"/>
+        </w:rPr>
+        <w:t xml:space="preserve"> usuarios</w:t>
+      </w:r>
+      <w:r>
+        <w:rPr>
+          <w:rFonts w:ascii="Times New Roman" w:hAnsi="Times New Roman" w:cs="Times New Roman"/>
+        </w:rPr>
+        <w:t xml:space="preserve"> al tiempo (200-500)</w:t>
+      </w:r>
+      <w:r>
+        <w:rPr>
+          <w:rFonts w:ascii="Times New Roman" w:hAnsi="Times New Roman" w:cs="Times New Roman"/>
+        </w:rPr>
+        <w:t xml:space="preserve"> si</w:t>
+      </w:r>
+      <w:r>
+        <w:rPr>
+          <w:rFonts w:ascii="Times New Roman" w:hAnsi="Times New Roman" w:cs="Times New Roman"/>
+        </w:rPr>
+        <w:t xml:space="preserve">n que el sistema deje de funcionar. </w:t>
       </w:r>
     </w:p>
     <w:p>
@@ -2275,25 +2290,48 @@
           <w:b/>
           <w:bCs/>
         </w:rPr>
-        <w:t xml:space="preserve">RNF-02: Las búsquedas de </w:t>
-      </w:r>
-      <w:proofErr w:type="spellStart"/>
-      <w:r>
-        <w:rPr>
-          <w:rFonts w:ascii="Times New Roman" w:hAnsi="Times New Roman" w:cs="Times New Roman"/>
-          <w:b/>
-          <w:bCs/>
-        </w:rPr>
-        <w:t>monitorías</w:t>
-      </w:r>
-      <w:proofErr w:type="spellEnd"/>
-      <w:r>
-        <w:rPr>
-          <w:rFonts w:ascii="Times New Roman" w:hAnsi="Times New Roman" w:cs="Times New Roman"/>
-          <w:b/>
-          <w:bCs/>
-        </w:rPr>
-        <w:t xml:space="preserve"> deben completarse en menos de 2 segundos.</w:t>
+        <w:t xml:space="preserve">RNF-02: </w:t>
+      </w:r>
+      <w:r>
+        <w:rPr>
+          <w:rFonts w:ascii="Times New Roman" w:hAnsi="Times New Roman" w:cs="Times New Roman"/>
+        </w:rPr>
+        <w:t>El tiempo de respuesta de la búsqueda de un viaje, consulta de un vehículo o al entrar al sistema de pagos debe ser de máximo 5 segundos.</w:t>
+      </w:r>
+      <w:r>
+        <w:rPr>
+          <w:rFonts w:ascii="Times New Roman" w:hAnsi="Times New Roman" w:cs="Times New Roman"/>
+          <w:b/>
+          <w:bCs/>
+        </w:rPr>
+        <w:t xml:space="preserve"> </w:t>
+      </w:r>
+    </w:p>
+    <w:p>
+      <w:pPr>
+        <w:numPr>
+          <w:ilvl w:val="0"/>
+          <w:numId w:val="17"/>
+        </w:numPr>
+        <w:rPr>
+          <w:rFonts w:ascii="Times New Roman" w:hAnsi="Times New Roman" w:cs="Times New Roman"/>
+          <w:b/>
+          <w:bCs/>
+        </w:rPr>
+      </w:pPr>
+      <w:r>
+        <w:rPr>
+          <w:rFonts w:ascii="Times New Roman" w:hAnsi="Times New Roman" w:cs="Times New Roman"/>
+          <w:b/>
+          <w:bCs/>
+        </w:rPr>
+        <w:t xml:space="preserve">RNF-03: </w:t>
+      </w:r>
+      <w:r>
+        <w:rPr>
+          <w:rFonts w:ascii="Times New Roman" w:hAnsi="Times New Roman" w:cs="Times New Roman"/>
+        </w:rPr>
+        <w:t xml:space="preserve">El sistema debe poder funcionar en dispositivos con especificaciones de baja capacidad. </w:t>
       </w:r>
     </w:p>
     <w:p>
@@ -2332,7 +2370,53 @@
           <w:b/>
           <w:bCs/>
         </w:rPr>
-        <w:t>RNF-03: El sistema debe implementar autenticación segura y cifrado de datos para proteger la información de los usuarios.</w:t>
+        <w:t>RNF-0</w:t>
+      </w:r>
+      <w:r>
+        <w:rPr>
+          <w:rFonts w:ascii="Times New Roman" w:hAnsi="Times New Roman" w:cs="Times New Roman"/>
+          <w:b/>
+          <w:bCs/>
+        </w:rPr>
+        <w:t>4</w:t>
+      </w:r>
+      <w:r>
+        <w:rPr>
+          <w:rFonts w:ascii="Times New Roman" w:hAnsi="Times New Roman" w:cs="Times New Roman"/>
+          <w:b/>
+          <w:bCs/>
+        </w:rPr>
+        <w:t>:</w:t>
+      </w:r>
+      <w:r>
+        <w:rPr>
+          <w:rFonts w:ascii="Times New Roman" w:hAnsi="Times New Roman" w:cs="Times New Roman"/>
+          <w:b/>
+          <w:bCs/>
+        </w:rPr>
+        <w:t xml:space="preserve"> </w:t>
+      </w:r>
+      <w:r>
+        <w:rPr>
+          <w:rFonts w:ascii="Times New Roman" w:hAnsi="Times New Roman" w:cs="Times New Roman"/>
+        </w:rPr>
+        <w:t>El sistema debe asegurar el manejo seguro de los datos de los usuarios, implementando autenticación de identidad y cifrado de datos.</w:t>
+      </w:r>
+      <w:r>
+        <w:rPr>
+          <w:rFonts w:ascii="Times New Roman" w:hAnsi="Times New Roman" w:cs="Times New Roman"/>
+          <w:b/>
+          <w:bCs/>
+        </w:rPr>
+        <w:t xml:space="preserve"> </w:t>
+      </w:r>
+      <w:r>
+        <w:rPr>
+          <w:rFonts w:ascii="Times New Roman" w:hAnsi="Times New Roman" w:cs="Times New Roman"/>
+          <w:b/>
+          <w:bCs/>
+        </w:rPr>
+        <w:t xml:space="preserve"> </w:t>
       </w:r>
     </w:p>
     <w:p>
@@ -2343,17 +2427,87 @@
         </w:numPr>
         <w:rPr>
           <w:rFonts w:ascii="Times New Roman" w:hAnsi="Times New Roman" w:cs="Times New Roman"/>
-          <w:b/>
-          <w:bCs/>
-        </w:rPr>
-      </w:pPr>
-      <w:r>
-        <w:rPr>
-          <w:rFonts w:ascii="Times New Roman" w:hAnsi="Times New Roman" w:cs="Times New Roman"/>
-          <w:b/>
-          <w:bCs/>
-        </w:rPr>
-        <w:t>RNF-04: Debe cumplir con las normativas de protección de datos (GDPR u otras relevantes).</w:t>
+        </w:rPr>
+      </w:pPr>
+      <w:r>
+        <w:rPr>
+          <w:rFonts w:ascii="Times New Roman" w:hAnsi="Times New Roman" w:cs="Times New Roman"/>
+          <w:b/>
+          <w:bCs/>
+        </w:rPr>
+        <w:t>RNF-0</w:t>
+      </w:r>
+      <w:r>
+        <w:rPr>
+          <w:rFonts w:ascii="Times New Roman" w:hAnsi="Times New Roman" w:cs="Times New Roman"/>
+          <w:b/>
+          <w:bCs/>
+        </w:rPr>
+        <w:t>5</w:t>
+      </w:r>
+      <w:r>
+        <w:rPr>
+          <w:rFonts w:ascii="Times New Roman" w:hAnsi="Times New Roman" w:cs="Times New Roman"/>
+          <w:b/>
+          <w:bCs/>
+        </w:rPr>
+        <w:t xml:space="preserve">: </w:t>
+      </w:r>
+      <w:r>
+        <w:rPr>
+          <w:rFonts w:ascii="Times New Roman" w:hAnsi="Times New Roman" w:cs="Times New Roman"/>
+        </w:rPr>
+        <w:t xml:space="preserve">El sistema debe garantizar el derecho de habeas data. </w:t>
+      </w:r>
+    </w:p>
+    <w:p>
+      <w:pPr>
+        <w:numPr>
+          <w:ilvl w:val="0"/>
+          <w:numId w:val="18"/>
+        </w:numPr>
+        <w:rPr>
+          <w:rFonts w:ascii="Times New Roman" w:hAnsi="Times New Roman" w:cs="Times New Roman"/>
+        </w:rPr>
+      </w:pPr>
+      <w:r>
+        <w:rPr>
+          <w:rFonts w:ascii="Times New Roman" w:hAnsi="Times New Roman" w:cs="Times New Roman"/>
+          <w:b/>
+          <w:bCs/>
+        </w:rPr>
+        <w:t>RNF-06:</w:t>
+      </w:r>
+      <w:r>
+        <w:rPr>
+          <w:rFonts w:ascii="Times New Roman" w:hAnsi="Times New Roman" w:cs="Times New Roman"/>
+        </w:rPr>
+        <w:t xml:space="preserve"> El sistema de no debe permitir la transferencia de los datos bancarios de usuarios a otros softwares, que no cumplan estándares de seguridad. </w:t>
+      </w:r>
+    </w:p>
+    <w:p>
+      <w:pPr>
+        <w:numPr>
+          <w:ilvl w:val="0"/>
+          <w:numId w:val="18"/>
+        </w:numPr>
+        <w:rPr>
+          <w:rFonts w:ascii="Times New Roman" w:hAnsi="Times New Roman" w:cs="Times New Roman"/>
+        </w:rPr>
+      </w:pPr>
+      <w:r>
+        <w:rPr>
+          <w:rFonts w:ascii="Times New Roman" w:hAnsi="Times New Roman" w:cs="Times New Roman"/>
+          <w:b/>
+          <w:bCs/>
+        </w:rPr>
+        <w:t>RNF-</w:t>
+      </w:r>
+      <w:r>
+        <w:rPr>
+          <w:rFonts w:ascii="Times New Roman" w:hAnsi="Times New Roman" w:cs="Times New Roman"/>
+        </w:rPr>
+        <w:t xml:space="preserve">07: Accesibilidad a los datos del sistema en todo momento </w:t>
       </w:r>
     </w:p>
     <w:p>
@@ -2392,7 +2546,33 @@
           <w:b/>
           <w:bCs/>
         </w:rPr>
-        <w:t>RNF-05: La interfaz debe ser intuitiva y adecuada para un público joven, con tiempos de aprendizaje no mayores a 20 minutos.</w:t>
+        <w:t>RNF-05:</w:t>
+      </w:r>
+      <w:r>
+        <w:rPr>
+          <w:rFonts w:ascii="Times New Roman" w:hAnsi="Times New Roman" w:cs="Times New Roman"/>
+          <w:b/>
+          <w:bCs/>
+        </w:rPr>
+        <w:t xml:space="preserve"> </w:t>
+      </w:r>
+      <w:r>
+        <w:rPr>
+          <w:rFonts w:ascii="Times New Roman" w:hAnsi="Times New Roman" w:cs="Times New Roman"/>
+        </w:rPr>
+        <w:t>El sistema debe tener un entorno de trabajo amigable,</w:t>
+      </w:r>
+      <w:r>
+        <w:rPr>
+          <w:rFonts w:ascii="Times New Roman" w:hAnsi="Times New Roman" w:cs="Times New Roman"/>
+        </w:rPr>
+        <w:t xml:space="preserve"> y fácil de utilizar. </w:t>
+      </w:r>
+      <w:r>
+        <w:rPr>
+          <w:rFonts w:ascii="Times New Roman" w:hAnsi="Times New Roman" w:cs="Times New Roman"/>
+        </w:rPr>
+        <w:t xml:space="preserve"> </w:t>
       </w:r>
     </w:p>
     <w:p>
@@ -2413,8 +2593,112 @@
           <w:b/>
           <w:bCs/>
         </w:rPr>
-        <w:t>RNF-06: El diseño debe ser responsivo, accesible desde dispositivos móviles y ordenadores.</w:t>
-      </w:r>
+        <w:t xml:space="preserve">RNF-06: </w:t>
+      </w:r>
+      <w:r>
+        <w:rPr>
+          <w:rFonts w:ascii="Times New Roman" w:hAnsi="Times New Roman" w:cs="Times New Roman"/>
+        </w:rPr>
+        <w:t>P</w:t>
+      </w:r>
+      <w:r>
+        <w:rPr>
+          <w:rFonts w:ascii="Times New Roman" w:hAnsi="Times New Roman" w:cs="Times New Roman"/>
+        </w:rPr>
+        <w:t xml:space="preserve">ara cada acción </w:t>
+      </w:r>
+      <w:r>
+        <w:rPr>
+          <w:rFonts w:ascii="Times New Roman" w:hAnsi="Times New Roman" w:cs="Times New Roman"/>
+        </w:rPr>
+        <w:t>específica</w:t>
+      </w:r>
+      <w:r>
+        <w:rPr>
+          <w:rFonts w:ascii="Times New Roman" w:hAnsi="Times New Roman" w:cs="Times New Roman"/>
+        </w:rPr>
+        <w:t xml:space="preserve"> del sistema</w:t>
+      </w:r>
+      <w:r>
+        <w:rPr>
+          <w:rFonts w:ascii="Times New Roman" w:hAnsi="Times New Roman" w:cs="Times New Roman"/>
+        </w:rPr>
+        <w:t xml:space="preserve"> no se </w:t>
+      </w:r>
+      <w:r>
+        <w:rPr>
+          <w:rFonts w:ascii="Times New Roman" w:hAnsi="Times New Roman" w:cs="Times New Roman"/>
+        </w:rPr>
+        <w:t xml:space="preserve">deben </w:t>
+      </w:r>
+      <w:r>
+        <w:rPr>
+          <w:rFonts w:ascii="Times New Roman" w:hAnsi="Times New Roman" w:cs="Times New Roman"/>
+        </w:rPr>
+        <w:t>exced</w:t>
+      </w:r>
+      <w:r>
+        <w:rPr>
+          <w:rFonts w:ascii="Times New Roman" w:hAnsi="Times New Roman" w:cs="Times New Roman"/>
+        </w:rPr>
+        <w:t>er</w:t>
+      </w:r>
+      <w:r>
+        <w:rPr>
+          <w:rFonts w:ascii="Times New Roman" w:hAnsi="Times New Roman" w:cs="Times New Roman"/>
+        </w:rPr>
+        <w:t xml:space="preserve"> 4 </w:t>
+      </w:r>
+      <w:proofErr w:type="spellStart"/>
+      <w:r>
+        <w:rPr>
+          <w:rFonts w:ascii="Times New Roman" w:hAnsi="Times New Roman" w:cs="Times New Roman"/>
+        </w:rPr>
+        <w:t>clicks</w:t>
+      </w:r>
+      <w:proofErr w:type="spellEnd"/>
+      <w:r>
+        <w:rPr>
+          <w:rFonts w:ascii="Times New Roman" w:hAnsi="Times New Roman" w:cs="Times New Roman"/>
+        </w:rPr>
+        <w:t>.</w:t>
+      </w:r>
+      <w:r>
+        <w:rPr>
+          <w:rFonts w:ascii="Times New Roman" w:hAnsi="Times New Roman" w:cs="Times New Roman"/>
+          <w:b/>
+          <w:bCs/>
+        </w:rPr>
+        <w:t xml:space="preserve"> </w:t>
+      </w:r>
+      <w:r>
+        <w:rPr>
+          <w:rFonts w:ascii="Times New Roman" w:hAnsi="Times New Roman" w:cs="Times New Roman"/>
+          <w:b/>
+          <w:bCs/>
+        </w:rPr>
+        <w:t xml:space="preserve"> </w:t>
+      </w:r>
+    </w:p>
+    <w:p>
+      <w:pPr>
+        <w:ind w:left="720"/>
+        <w:rPr>
+          <w:rFonts w:ascii="Times New Roman" w:hAnsi="Times New Roman" w:cs="Times New Roman"/>
+          <w:b/>
+          <w:bCs/>
+        </w:rPr>
+      </w:pPr>
+    </w:p>
+    <w:p>
+      <w:pPr>
+        <w:ind w:left="720"/>
+        <w:rPr>
+          <w:rFonts w:ascii="Times New Roman" w:hAnsi="Times New Roman" w:cs="Times New Roman"/>
+          <w:b/>
+          <w:bCs/>
+        </w:rPr>
+      </w:pPr>
     </w:p>
     <w:p>
       <w:pPr>
@@ -2431,6 +2715,7 @@
           <w:b/>
           <w:bCs/>
         </w:rPr>
+        <w:lastRenderedPageBreak/>
         <w:t>3.3 Requerimientos de Interfaz</w:t>
       </w:r>
     </w:p>
@@ -2470,8 +2755,27 @@
           <w:b/>
           <w:bCs/>
         </w:rPr>
-        <w:lastRenderedPageBreak/>
-        <w:t>RI-01: La interfaz debe ser compatible con los navegadores web principales y adaptarse a diferentes tamaños de pantalla.</w:t>
+        <w:t>RI-01:</w:t>
+      </w:r>
+      <w:r>
+        <w:rPr>
+          <w:rFonts w:ascii="Times New Roman" w:hAnsi="Times New Roman" w:cs="Times New Roman"/>
+          <w:b/>
+          <w:bCs/>
+        </w:rPr>
+        <w:t xml:space="preserve"> </w:t>
+      </w:r>
+      <w:r>
+        <w:rPr>
+          <w:rFonts w:ascii="Times New Roman" w:hAnsi="Times New Roman" w:cs="Times New Roman"/>
+        </w:rPr>
+        <w:t>El sistema debe presentar una interfaz cómoda de utilizar y modularizada de manera que no se vea sobrecargada</w:t>
+      </w:r>
+      <w:r>
+        <w:rPr>
+          <w:rFonts w:ascii="Times New Roman" w:hAnsi="Times New Roman" w:cs="Times New Roman"/>
+        </w:rPr>
+        <w:t xml:space="preserve">, mejorando la UX/UI. </w:t>
       </w:r>
     </w:p>
     <w:p>
@@ -2489,7 +2793,31 @@
           <w:b/>
           <w:bCs/>
         </w:rPr>
-        <w:t>3.3.2 Interfaz con la Pasarela de Pago</w:t>
+        <w:t xml:space="preserve">3.3.2 Interfaz con </w:t>
+      </w:r>
+      <w:r>
+        <w:rPr>
+          <w:rFonts w:ascii="Times New Roman" w:hAnsi="Times New Roman" w:cs="Times New Roman"/>
+          <w:b/>
+          <w:bCs/>
+        </w:rPr>
+        <w:t xml:space="preserve">el Sistema </w:t>
+      </w:r>
+      <w:r>
+        <w:rPr>
+          <w:rFonts w:ascii="Times New Roman" w:hAnsi="Times New Roman" w:cs="Times New Roman"/>
+          <w:b/>
+          <w:bCs/>
+        </w:rPr>
+        <w:t>de Pago</w:t>
+      </w:r>
+      <w:r>
+        <w:rPr>
+          <w:rFonts w:ascii="Times New Roman" w:hAnsi="Times New Roman" w:cs="Times New Roman"/>
+          <w:b/>
+          <w:bCs/>
+        </w:rPr>
+        <w:t xml:space="preserve"> y Mapas </w:t>
       </w:r>
     </w:p>
     <w:p>
@@ -2510,7 +2838,64 @@
           <w:b/>
           <w:bCs/>
         </w:rPr>
-        <w:t>RI-02: El sistema debe integrarse con una pasarela de pago en línea para procesar transacciones de manera segura.</w:t>
+        <w:t>RI-02:</w:t>
+      </w:r>
+      <w:r>
+        <w:rPr>
+          <w:rFonts w:ascii="Times New Roman" w:hAnsi="Times New Roman" w:cs="Times New Roman"/>
+          <w:b/>
+          <w:bCs/>
+        </w:rPr>
+        <w:t xml:space="preserve"> </w:t>
+      </w:r>
+      <w:r>
+        <w:rPr>
+          <w:rFonts w:ascii="Times New Roman" w:hAnsi="Times New Roman" w:cs="Times New Roman"/>
+        </w:rPr>
+        <w:t>El sistema debe conectarse con una API para gestionar los pagos realizados.</w:t>
+      </w:r>
+      <w:r>
+        <w:rPr>
+          <w:rFonts w:ascii="Times New Roman" w:hAnsi="Times New Roman" w:cs="Times New Roman"/>
+          <w:b/>
+          <w:bCs/>
+        </w:rPr>
+        <w:t xml:space="preserve"> </w:t>
+      </w:r>
+    </w:p>
+    <w:p>
+      <w:pPr>
+        <w:numPr>
+          <w:ilvl w:val="0"/>
+          <w:numId w:val="21"/>
+        </w:numPr>
+        <w:rPr>
+          <w:rFonts w:ascii="Times New Roman" w:hAnsi="Times New Roman" w:cs="Times New Roman"/>
+          <w:b/>
+          <w:bCs/>
+        </w:rPr>
+      </w:pPr>
+      <w:r>
+        <w:rPr>
+          <w:rFonts w:ascii="Times New Roman" w:hAnsi="Times New Roman" w:cs="Times New Roman"/>
+          <w:b/>
+          <w:bCs/>
+        </w:rPr>
+        <w:t xml:space="preserve"> </w:t>
+      </w:r>
+      <w:r>
+        <w:rPr>
+          <w:rFonts w:ascii="Times New Roman" w:hAnsi="Times New Roman" w:cs="Times New Roman"/>
+          <w:b/>
+          <w:bCs/>
+        </w:rPr>
+        <w:t xml:space="preserve">RI-03: </w:t>
+      </w:r>
+      <w:r>
+        <w:rPr>
+          <w:rFonts w:ascii="Times New Roman" w:hAnsi="Times New Roman" w:cs="Times New Roman"/>
+        </w:rPr>
+        <w:t xml:space="preserve">El sistema debe conectarse con una API para visualizar las rutas o trayectos que se deben seguir en un viaje. </w:t>
       </w:r>
     </w:p>
     <w:p>
@@ -2549,7 +2934,49 @@
           <w:b/>
           <w:bCs/>
         </w:rPr>
-        <w:t>RI-03: El sistema debe enviar notificaciones por correo electrónico y/o SMS para confirmar reservas y pagos, así como alertas de comentarios y reseñas.</w:t>
+        <w:t>RI-0</w:t>
+      </w:r>
+      <w:r>
+        <w:rPr>
+          <w:rFonts w:ascii="Times New Roman" w:hAnsi="Times New Roman" w:cs="Times New Roman"/>
+          <w:b/>
+          <w:bCs/>
+        </w:rPr>
+        <w:t>4</w:t>
+      </w:r>
+      <w:r>
+        <w:rPr>
+          <w:rFonts w:ascii="Times New Roman" w:hAnsi="Times New Roman" w:cs="Times New Roman"/>
+          <w:b/>
+          <w:bCs/>
+        </w:rPr>
+        <w:t xml:space="preserve">: </w:t>
+      </w:r>
+      <w:r>
+        <w:rPr>
+          <w:rFonts w:ascii="Times New Roman" w:hAnsi="Times New Roman" w:cs="Times New Roman"/>
+        </w:rPr>
+        <w:t>El sistema debe enviar notificaciones</w:t>
+      </w:r>
+      <w:r>
+        <w:rPr>
+          <w:rFonts w:ascii="Times New Roman" w:hAnsi="Times New Roman" w:cs="Times New Roman"/>
+        </w:rPr>
+        <w:t xml:space="preserve"> </w:t>
+      </w:r>
+      <w:proofErr w:type="spellStart"/>
+      <w:r>
+        <w:rPr>
+          <w:rFonts w:ascii="Times New Roman" w:hAnsi="Times New Roman" w:cs="Times New Roman"/>
+        </w:rPr>
+        <w:t>push</w:t>
+      </w:r>
+      <w:proofErr w:type="spellEnd"/>
+      <w:r>
+        <w:rPr>
+          <w:rFonts w:ascii="Times New Roman" w:hAnsi="Times New Roman" w:cs="Times New Roman"/>
+        </w:rPr>
+        <w:t xml:space="preserve"> a los usuarios.</w:t>
       </w:r>
     </w:p>
     <w:p>
@@ -2561,6 +2988,651 @@
           <w:bCs/>
         </w:rPr>
       </w:pPr>
+    </w:p>
+    <w:p>
+      <w:pPr>
+        <w:ind w:left="360"/>
+        <w:rPr>
+          <w:rFonts w:ascii="Times New Roman" w:hAnsi="Times New Roman" w:cs="Times New Roman"/>
+          <w:b/>
+          <w:bCs/>
+        </w:rPr>
+      </w:pPr>
+    </w:p>
+    <w:p>
+      <w:pPr>
+        <w:ind w:left="360"/>
+        <w:rPr>
+          <w:rFonts w:ascii="Times New Roman" w:hAnsi="Times New Roman" w:cs="Times New Roman"/>
+          <w:b/>
+          <w:bCs/>
+        </w:rPr>
+      </w:pPr>
+      <w:r>
+        <w:rPr>
+          <w:rFonts w:ascii="Times New Roman" w:hAnsi="Times New Roman" w:cs="Times New Roman"/>
+          <w:b/>
+          <w:bCs/>
+        </w:rPr>
+        <w:t xml:space="preserve">4.1 Glosario </w:t>
+      </w:r>
+    </w:p>
+    <w:p>
+      <w:pPr>
+        <w:ind w:left="360"/>
+        <w:rPr>
+          <w:rFonts w:ascii="Times New Roman" w:hAnsi="Times New Roman" w:cs="Times New Roman"/>
+        </w:rPr>
+      </w:pPr>
+      <w:r>
+        <w:rPr>
+          <w:rFonts w:ascii="Times New Roman" w:hAnsi="Times New Roman" w:cs="Times New Roman"/>
+          <w:b/>
+          <w:bCs/>
+        </w:rPr>
+        <w:t>API:</w:t>
+      </w:r>
+      <w:r>
+        <w:rPr>
+          <w:rFonts w:ascii="Times New Roman" w:hAnsi="Times New Roman" w:cs="Times New Roman"/>
+        </w:rPr>
+        <w:t xml:space="preserve"> </w:t>
+      </w:r>
+      <w:r>
+        <w:rPr>
+          <w:rFonts w:ascii="Times New Roman" w:hAnsi="Times New Roman" w:cs="Times New Roman"/>
+        </w:rPr>
+        <w:t>E</w:t>
+      </w:r>
+      <w:r>
+        <w:rPr>
+          <w:rFonts w:ascii="Times New Roman" w:hAnsi="Times New Roman" w:cs="Times New Roman"/>
+        </w:rPr>
+        <w:t>s un conjunto de reglas y protocolos que permiten que las aplicaciones de software se comuniquen entre sí. </w:t>
+      </w:r>
+    </w:p>
+    <w:p>
+      <w:pPr>
+        <w:ind w:left="360"/>
+        <w:rPr>
+          <w:rFonts w:ascii="Times New Roman" w:hAnsi="Times New Roman" w:cs="Times New Roman"/>
+        </w:rPr>
+      </w:pPr>
+      <w:r>
+        <w:rPr>
+          <w:rFonts w:ascii="Times New Roman" w:hAnsi="Times New Roman" w:cs="Times New Roman"/>
+          <w:b/>
+          <w:bCs/>
+        </w:rPr>
+        <w:t>Software:</w:t>
+      </w:r>
+      <w:r>
+        <w:rPr>
+          <w:rFonts w:ascii="Times New Roman" w:hAnsi="Times New Roman" w:cs="Times New Roman"/>
+        </w:rPr>
+        <w:t xml:space="preserve"> </w:t>
+      </w:r>
+      <w:r>
+        <w:rPr>
+          <w:rFonts w:ascii="Times New Roman" w:hAnsi="Times New Roman" w:cs="Times New Roman"/>
+        </w:rPr>
+        <w:t>C</w:t>
+      </w:r>
+      <w:r>
+        <w:rPr>
+          <w:rFonts w:ascii="Times New Roman" w:hAnsi="Times New Roman" w:cs="Times New Roman"/>
+        </w:rPr>
+        <w:t>onjunto de programas, datos, instrucciones y procedimientos que permiten realizar tareas específicas en un sistema informático.</w:t>
+      </w:r>
+    </w:p>
+    <w:p>
+      <w:pPr>
+        <w:ind w:left="360"/>
+        <w:rPr>
+          <w:rFonts w:ascii="Times New Roman" w:hAnsi="Times New Roman" w:cs="Times New Roman"/>
+        </w:rPr>
+      </w:pPr>
+      <w:r>
+        <w:rPr>
+          <w:rFonts w:ascii="Times New Roman" w:hAnsi="Times New Roman" w:cs="Times New Roman"/>
+          <w:b/>
+          <w:bCs/>
+        </w:rPr>
+        <w:t xml:space="preserve">Notificaciones </w:t>
+      </w:r>
+      <w:proofErr w:type="spellStart"/>
+      <w:r>
+        <w:rPr>
+          <w:rFonts w:ascii="Times New Roman" w:hAnsi="Times New Roman" w:cs="Times New Roman"/>
+          <w:b/>
+          <w:bCs/>
+        </w:rPr>
+        <w:t>push</w:t>
+      </w:r>
+      <w:proofErr w:type="spellEnd"/>
+      <w:r>
+        <w:rPr>
+          <w:rFonts w:ascii="Times New Roman" w:hAnsi="Times New Roman" w:cs="Times New Roman"/>
+          <w:b/>
+          <w:bCs/>
+        </w:rPr>
+        <w:t>:</w:t>
+      </w:r>
+      <w:r>
+        <w:rPr>
+          <w:rFonts w:ascii="Times New Roman" w:hAnsi="Times New Roman" w:cs="Times New Roman"/>
+        </w:rPr>
+        <w:t xml:space="preserve"> </w:t>
+      </w:r>
+      <w:r>
+        <w:rPr>
+          <w:rFonts w:ascii="Times New Roman" w:hAnsi="Times New Roman" w:cs="Times New Roman"/>
+        </w:rPr>
+        <w:t>E</w:t>
+      </w:r>
+      <w:r>
+        <w:rPr>
+          <w:rFonts w:ascii="Times New Roman" w:hAnsi="Times New Roman" w:cs="Times New Roman"/>
+        </w:rPr>
+        <w:t>s un mensaje corto que aparece como una ventana emergente en el navegador, en la pantalla de inicio del móvil o en el centro de notificaciones de su dispositivo desde una aplicación móvil.</w:t>
+      </w:r>
+    </w:p>
+    <w:p>
+      <w:pPr>
+        <w:ind w:left="360"/>
+        <w:rPr>
+          <w:rFonts w:ascii="Times New Roman" w:hAnsi="Times New Roman" w:cs="Times New Roman"/>
+        </w:rPr>
+      </w:pPr>
+      <w:r>
+        <w:rPr>
+          <w:rFonts w:ascii="Times New Roman" w:hAnsi="Times New Roman" w:cs="Times New Roman"/>
+          <w:b/>
+          <w:bCs/>
+        </w:rPr>
+        <w:t>UX:</w:t>
+      </w:r>
+      <w:r>
+        <w:rPr>
+          <w:rFonts w:ascii="Times New Roman" w:hAnsi="Times New Roman" w:cs="Times New Roman"/>
+        </w:rPr>
+        <w:t xml:space="preserve"> </w:t>
+      </w:r>
+      <w:r>
+        <w:rPr>
+          <w:rFonts w:ascii="Times New Roman" w:hAnsi="Times New Roman" w:cs="Times New Roman"/>
+        </w:rPr>
+        <w:t>E</w:t>
+      </w:r>
+      <w:r>
+        <w:rPr>
+          <w:rFonts w:ascii="Times New Roman" w:hAnsi="Times New Roman" w:cs="Times New Roman"/>
+        </w:rPr>
+        <w:t xml:space="preserve">s el acrónimo de la expresión inglesa </w:t>
+      </w:r>
+      <w:proofErr w:type="spellStart"/>
+      <w:r>
+        <w:rPr>
+          <w:rFonts w:ascii="Times New Roman" w:hAnsi="Times New Roman" w:cs="Times New Roman"/>
+        </w:rPr>
+        <w:t>User</w:t>
+      </w:r>
+      <w:proofErr w:type="spellEnd"/>
+      <w:r>
+        <w:rPr>
+          <w:rFonts w:ascii="Times New Roman" w:hAnsi="Times New Roman" w:cs="Times New Roman"/>
+        </w:rPr>
+        <w:t xml:space="preserve"> </w:t>
+      </w:r>
+      <w:proofErr w:type="spellStart"/>
+      <w:r>
+        <w:rPr>
+          <w:rFonts w:ascii="Times New Roman" w:hAnsi="Times New Roman" w:cs="Times New Roman"/>
+        </w:rPr>
+        <w:t>Experience</w:t>
+      </w:r>
+      <w:proofErr w:type="spellEnd"/>
+      <w:r>
+        <w:rPr>
+          <w:rFonts w:ascii="Times New Roman" w:hAnsi="Times New Roman" w:cs="Times New Roman"/>
+        </w:rPr>
+        <w:t>, que significa "experiencia de usuario"</w:t>
+      </w:r>
+      <w:r>
+        <w:rPr>
+          <w:rFonts w:ascii="Times New Roman" w:hAnsi="Times New Roman" w:cs="Times New Roman"/>
+        </w:rPr>
+        <w:t>, es decir, l</w:t>
+      </w:r>
+      <w:r>
+        <w:rPr>
+          <w:rFonts w:ascii="Times New Roman" w:hAnsi="Times New Roman" w:cs="Times New Roman"/>
+        </w:rPr>
+        <w:t>a experiencia del usuario a la hora de interactuar con un sistema digital </w:t>
+      </w:r>
+    </w:p>
+    <w:p>
+      <w:pPr>
+        <w:ind w:left="360"/>
+        <w:rPr>
+          <w:rFonts w:ascii="Times New Roman" w:hAnsi="Times New Roman" w:cs="Times New Roman"/>
+        </w:rPr>
+      </w:pPr>
+      <w:r>
+        <w:rPr>
+          <w:rFonts w:ascii="Times New Roman" w:hAnsi="Times New Roman" w:cs="Times New Roman"/>
+          <w:b/>
+          <w:bCs/>
+        </w:rPr>
+        <w:t>UI:</w:t>
+      </w:r>
+      <w:r>
+        <w:rPr>
+          <w:rFonts w:ascii="Times New Roman" w:hAnsi="Times New Roman" w:cs="Times New Roman"/>
+        </w:rPr>
+        <w:t xml:space="preserve"> </w:t>
+      </w:r>
+      <w:r>
+        <w:rPr>
+          <w:rFonts w:ascii="Times New Roman" w:hAnsi="Times New Roman" w:cs="Times New Roman"/>
+        </w:rPr>
+        <w:t>E</w:t>
+      </w:r>
+      <w:r>
+        <w:rPr>
+          <w:rFonts w:ascii="Times New Roman" w:hAnsi="Times New Roman" w:cs="Times New Roman"/>
+        </w:rPr>
+        <w:t>l Diseño de Interfaz o </w:t>
+      </w:r>
+      <w:proofErr w:type="spellStart"/>
+      <w:r>
+        <w:rPr>
+          <w:rFonts w:ascii="Times New Roman" w:hAnsi="Times New Roman" w:cs="Times New Roman"/>
+          <w:i/>
+          <w:iCs/>
+        </w:rPr>
+        <w:t>User</w:t>
+      </w:r>
+      <w:proofErr w:type="spellEnd"/>
+      <w:r>
+        <w:rPr>
+          <w:rFonts w:ascii="Times New Roman" w:hAnsi="Times New Roman" w:cs="Times New Roman"/>
+          <w:i/>
+          <w:iCs/>
+        </w:rPr>
+        <w:t xml:space="preserve"> Interface</w:t>
+      </w:r>
+      <w:r>
+        <w:rPr>
+          <w:rFonts w:ascii="Times New Roman" w:hAnsi="Times New Roman" w:cs="Times New Roman"/>
+        </w:rPr>
+        <w:t> (UI), se refiere a todo aquello con lo que los usuarios interactúan directamente (la capa externa de un producto o servicio digital).</w:t>
+      </w:r>
+    </w:p>
+    <w:p>
+      <w:pPr>
+        <w:ind w:left="360"/>
+        <w:rPr>
+          <w:rFonts w:ascii="Times New Roman" w:hAnsi="Times New Roman" w:cs="Times New Roman"/>
+        </w:rPr>
+      </w:pPr>
+    </w:p>
+    <w:p>
+      <w:pPr>
+        <w:ind w:left="360"/>
+        <w:rPr>
+          <w:rFonts w:ascii="Times New Roman" w:hAnsi="Times New Roman" w:cs="Times New Roman"/>
+          <w:b/>
+          <w:bCs/>
+        </w:rPr>
+      </w:pPr>
+      <w:r>
+        <w:rPr>
+          <w:rFonts w:ascii="Times New Roman" w:hAnsi="Times New Roman" w:cs="Times New Roman"/>
+          <w:b/>
+          <w:bCs/>
+        </w:rPr>
+        <w:t xml:space="preserve">4.2 Referencias bibliográficas </w:t>
+      </w:r>
+    </w:p>
+    <w:p>
+      <w:pPr>
+        <w:ind w:left="360"/>
+        <w:rPr>
+          <w:rFonts w:ascii="Times New Roman" w:hAnsi="Times New Roman" w:cs="Times New Roman"/>
+        </w:rPr>
+      </w:pPr>
+      <w:r>
+        <w:rPr>
+          <w:rFonts w:ascii="Times New Roman" w:hAnsi="Times New Roman" w:cs="Times New Roman"/>
+        </w:rPr>
+        <w:t>De, E. (2014, May 6). </w:t>
+      </w:r>
+      <w:r>
+        <w:rPr>
+          <w:rFonts w:ascii="Times New Roman" w:hAnsi="Times New Roman" w:cs="Times New Roman"/>
+          <w:i/>
+          <w:iCs/>
+        </w:rPr>
+        <w:t>Software</w:t>
+      </w:r>
+      <w:r>
+        <w:rPr>
+          <w:rFonts w:ascii="Times New Roman" w:hAnsi="Times New Roman" w:cs="Times New Roman"/>
+        </w:rPr>
+        <w:t>. Enciclopedia Significados. https://www.significados.com/software/</w:t>
+      </w:r>
+    </w:p>
+    <w:p>
+      <w:pPr>
+        <w:ind w:left="360"/>
+        <w:rPr>
+          <w:rFonts w:ascii="Times New Roman" w:hAnsi="Times New Roman" w:cs="Times New Roman"/>
+        </w:rPr>
+      </w:pPr>
+      <w:r>
+        <w:rPr>
+          <w:rFonts w:ascii="Times New Roman" w:hAnsi="Times New Roman" w:cs="Times New Roman"/>
+          <w:i/>
+          <w:iCs/>
+        </w:rPr>
+        <w:t>¿Qué es una API?</w:t>
+      </w:r>
+      <w:r>
+        <w:rPr>
+          <w:rFonts w:ascii="Times New Roman" w:hAnsi="Times New Roman" w:cs="Times New Roman"/>
+        </w:rPr>
+        <w:t> (</w:t>
+      </w:r>
+      <w:proofErr w:type="spellStart"/>
+      <w:r>
+        <w:rPr>
+          <w:rFonts w:ascii="Times New Roman" w:hAnsi="Times New Roman" w:cs="Times New Roman"/>
+        </w:rPr>
+        <w:t>n.d</w:t>
+      </w:r>
+      <w:proofErr w:type="spellEnd"/>
+      <w:r>
+        <w:rPr>
+          <w:rFonts w:ascii="Times New Roman" w:hAnsi="Times New Roman" w:cs="Times New Roman"/>
+        </w:rPr>
+        <w:t xml:space="preserve">.). Redhat.com. </w:t>
+      </w:r>
+      <w:proofErr w:type="spellStart"/>
+      <w:r>
+        <w:rPr>
+          <w:rFonts w:ascii="Times New Roman" w:hAnsi="Times New Roman" w:cs="Times New Roman"/>
+        </w:rPr>
+        <w:t>Retrieved</w:t>
+      </w:r>
+      <w:proofErr w:type="spellEnd"/>
+      <w:r>
+        <w:rPr>
+          <w:rFonts w:ascii="Times New Roman" w:hAnsi="Times New Roman" w:cs="Times New Roman"/>
+        </w:rPr>
+        <w:t xml:space="preserve"> </w:t>
+      </w:r>
+      <w:proofErr w:type="spellStart"/>
+      <w:r>
+        <w:rPr>
+          <w:rFonts w:ascii="Times New Roman" w:hAnsi="Times New Roman" w:cs="Times New Roman"/>
+        </w:rPr>
+        <w:t>February</w:t>
+      </w:r>
+      <w:proofErr w:type="spellEnd"/>
+      <w:r>
+        <w:rPr>
+          <w:rFonts w:ascii="Times New Roman" w:hAnsi="Times New Roman" w:cs="Times New Roman"/>
+        </w:rPr>
+        <w:t xml:space="preserve"> 24, 2025, </w:t>
+      </w:r>
+      <w:proofErr w:type="spellStart"/>
+      <w:r>
+        <w:rPr>
+          <w:rFonts w:ascii="Times New Roman" w:hAnsi="Times New Roman" w:cs="Times New Roman"/>
+        </w:rPr>
+        <w:t>from</w:t>
+      </w:r>
+      <w:proofErr w:type="spellEnd"/>
+      <w:r>
+        <w:rPr>
+          <w:rFonts w:ascii="Times New Roman" w:hAnsi="Times New Roman" w:cs="Times New Roman"/>
+        </w:rPr>
+        <w:t xml:space="preserve"> https://www.redhat.com/es/topics/api/what-are-application-programming-interfaces</w:t>
+      </w:r>
+    </w:p>
+    <w:p>
+      <w:pPr>
+        <w:ind w:left="360"/>
+        <w:rPr>
+          <w:rFonts w:ascii="Times New Roman" w:hAnsi="Times New Roman" w:cs="Times New Roman"/>
+        </w:rPr>
+      </w:pPr>
+      <w:r>
+        <w:rPr>
+          <w:rFonts w:ascii="Times New Roman" w:hAnsi="Times New Roman" w:cs="Times New Roman"/>
+        </w:rPr>
+        <w:lastRenderedPageBreak/>
+        <w:t xml:space="preserve">¿Qué es una notificación </w:t>
+      </w:r>
+      <w:proofErr w:type="spellStart"/>
+      <w:r>
+        <w:rPr>
+          <w:rFonts w:ascii="Times New Roman" w:hAnsi="Times New Roman" w:cs="Times New Roman"/>
+        </w:rPr>
+        <w:t>push</w:t>
+      </w:r>
+      <w:proofErr w:type="spellEnd"/>
+      <w:r>
+        <w:rPr>
+          <w:rFonts w:ascii="Times New Roman" w:hAnsi="Times New Roman" w:cs="Times New Roman"/>
+        </w:rPr>
+        <w:t xml:space="preserve">? (2024, </w:t>
+      </w:r>
+      <w:proofErr w:type="spellStart"/>
+      <w:r>
+        <w:rPr>
+          <w:rFonts w:ascii="Times New Roman" w:hAnsi="Times New Roman" w:cs="Times New Roman"/>
+        </w:rPr>
+        <w:t>September</w:t>
+      </w:r>
+      <w:proofErr w:type="spellEnd"/>
+      <w:r>
+        <w:rPr>
+          <w:rFonts w:ascii="Times New Roman" w:hAnsi="Times New Roman" w:cs="Times New Roman"/>
+        </w:rPr>
+        <w:t xml:space="preserve"> 24). </w:t>
+      </w:r>
+      <w:r>
+        <w:rPr>
+          <w:rFonts w:ascii="Times New Roman" w:hAnsi="Times New Roman" w:cs="Times New Roman"/>
+          <w:i/>
+          <w:iCs/>
+        </w:rPr>
+        <w:t>Ibm.com</w:t>
+      </w:r>
+      <w:r>
+        <w:rPr>
+          <w:rFonts w:ascii="Times New Roman" w:hAnsi="Times New Roman" w:cs="Times New Roman"/>
+        </w:rPr>
+        <w:t>. https://www.ibm.com/es-es/topics/push-notifications</w:t>
+      </w:r>
+    </w:p>
+    <w:p>
+      <w:pPr>
+        <w:ind w:left="360"/>
+        <w:rPr>
+          <w:rFonts w:ascii="Times New Roman" w:hAnsi="Times New Roman" w:cs="Times New Roman"/>
+        </w:rPr>
+      </w:pPr>
+      <w:r>
+        <w:rPr>
+          <w:rFonts w:ascii="Times New Roman" w:hAnsi="Times New Roman" w:cs="Times New Roman"/>
+          <w:i/>
+          <w:iCs/>
+        </w:rPr>
+        <w:t>¿Qué es UX?</w:t>
+      </w:r>
+      <w:r>
+        <w:rPr>
+          <w:rFonts w:ascii="Times New Roman" w:hAnsi="Times New Roman" w:cs="Times New Roman"/>
+        </w:rPr>
+        <w:t xml:space="preserve"> (2019, </w:t>
+      </w:r>
+      <w:proofErr w:type="spellStart"/>
+      <w:r>
+        <w:rPr>
+          <w:rFonts w:ascii="Times New Roman" w:hAnsi="Times New Roman" w:cs="Times New Roman"/>
+        </w:rPr>
+        <w:t>July</w:t>
+      </w:r>
+      <w:proofErr w:type="spellEnd"/>
+      <w:r>
+        <w:rPr>
+          <w:rFonts w:ascii="Times New Roman" w:hAnsi="Times New Roman" w:cs="Times New Roman"/>
+        </w:rPr>
+        <w:t xml:space="preserve"> 11). </w:t>
+      </w:r>
+      <w:proofErr w:type="spellStart"/>
+      <w:r>
+        <w:rPr>
+          <w:rFonts w:ascii="Times New Roman" w:hAnsi="Times New Roman" w:cs="Times New Roman"/>
+        </w:rPr>
+        <w:t>Domestika</w:t>
+      </w:r>
+      <w:proofErr w:type="spellEnd"/>
+      <w:r>
+        <w:rPr>
+          <w:rFonts w:ascii="Times New Roman" w:hAnsi="Times New Roman" w:cs="Times New Roman"/>
+        </w:rPr>
+        <w:t>. https://www.domestika.org/es/blog/2125-que-es-ux</w:t>
+      </w:r>
+    </w:p>
+    <w:p>
+      <w:pPr>
+        <w:ind w:left="360"/>
+        <w:rPr>
+          <w:rFonts w:ascii="Times New Roman" w:hAnsi="Times New Roman" w:cs="Times New Roman"/>
+        </w:rPr>
+      </w:pPr>
+      <w:r>
+        <w:rPr>
+          <w:rFonts w:ascii="Times New Roman" w:hAnsi="Times New Roman" w:cs="Times New Roman"/>
+          <w:i/>
+          <w:iCs/>
+        </w:rPr>
+        <w:t>Superintendencia de Industria y Comercio</w:t>
+      </w:r>
+      <w:r>
+        <w:rPr>
+          <w:rFonts w:ascii="Times New Roman" w:hAnsi="Times New Roman" w:cs="Times New Roman"/>
+        </w:rPr>
+        <w:t>. (</w:t>
+      </w:r>
+      <w:proofErr w:type="spellStart"/>
+      <w:r>
+        <w:rPr>
+          <w:rFonts w:ascii="Times New Roman" w:hAnsi="Times New Roman" w:cs="Times New Roman"/>
+        </w:rPr>
+        <w:t>n.d</w:t>
+      </w:r>
+      <w:proofErr w:type="spellEnd"/>
+      <w:r>
+        <w:rPr>
+          <w:rFonts w:ascii="Times New Roman" w:hAnsi="Times New Roman" w:cs="Times New Roman"/>
+        </w:rPr>
+        <w:t xml:space="preserve">.). Gov.co. </w:t>
+      </w:r>
+      <w:proofErr w:type="spellStart"/>
+      <w:r>
+        <w:rPr>
+          <w:rFonts w:ascii="Times New Roman" w:hAnsi="Times New Roman" w:cs="Times New Roman"/>
+        </w:rPr>
+        <w:t>Retrieved</w:t>
+      </w:r>
+      <w:proofErr w:type="spellEnd"/>
+      <w:r>
+        <w:rPr>
+          <w:rFonts w:ascii="Times New Roman" w:hAnsi="Times New Roman" w:cs="Times New Roman"/>
+        </w:rPr>
+        <w:t xml:space="preserve"> </w:t>
+      </w:r>
+      <w:proofErr w:type="spellStart"/>
+      <w:r>
+        <w:rPr>
+          <w:rFonts w:ascii="Times New Roman" w:hAnsi="Times New Roman" w:cs="Times New Roman"/>
+        </w:rPr>
+        <w:t>February</w:t>
+      </w:r>
+      <w:proofErr w:type="spellEnd"/>
+      <w:r>
+        <w:rPr>
+          <w:rFonts w:ascii="Times New Roman" w:hAnsi="Times New Roman" w:cs="Times New Roman"/>
+        </w:rPr>
+        <w:t xml:space="preserve"> 24, 2025, </w:t>
+      </w:r>
+      <w:proofErr w:type="spellStart"/>
+      <w:r>
+        <w:rPr>
+          <w:rFonts w:ascii="Times New Roman" w:hAnsi="Times New Roman" w:cs="Times New Roman"/>
+        </w:rPr>
+        <w:t>from</w:t>
+      </w:r>
+      <w:proofErr w:type="spellEnd"/>
+      <w:r>
+        <w:rPr>
+          <w:rFonts w:ascii="Times New Roman" w:hAnsi="Times New Roman" w:cs="Times New Roman"/>
+        </w:rPr>
+        <w:t xml:space="preserve"> https://www.sic.gov.co/manejo-de-informacion-personal</w:t>
+      </w:r>
+    </w:p>
+    <w:p>
+      <w:pPr>
+        <w:ind w:left="360"/>
+        <w:rPr>
+          <w:rFonts w:ascii="Times New Roman" w:hAnsi="Times New Roman" w:cs="Times New Roman"/>
+          <w:b/>
+          <w:bCs/>
+        </w:rPr>
+      </w:pPr>
+    </w:p>
+    <w:p>
+      <w:pPr>
+        <w:ind w:left="360"/>
+        <w:rPr>
+          <w:rFonts w:ascii="Times New Roman" w:hAnsi="Times New Roman" w:cs="Times New Roman"/>
+          <w:b/>
+          <w:bCs/>
+        </w:rPr>
+      </w:pPr>
+    </w:p>
+    <w:p>
+      <w:pPr>
+        <w:ind w:left="360"/>
+        <w:rPr>
+          <w:rFonts w:ascii="Times New Roman" w:hAnsi="Times New Roman" w:cs="Times New Roman"/>
+          <w:b/>
+          <w:bCs/>
+        </w:rPr>
+      </w:pPr>
+    </w:p>
+    <w:p>
+      <w:pPr>
+        <w:ind w:left="360"/>
+        <w:rPr>
+          <w:rFonts w:ascii="Times New Roman" w:hAnsi="Times New Roman" w:cs="Times New Roman"/>
+          <w:b/>
+          <w:bCs/>
+        </w:rPr>
+      </w:pPr>
+      <w:r>
+        <w:rPr>
+          <w:rFonts w:ascii="Times New Roman" w:hAnsi="Times New Roman" w:cs="Times New Roman"/>
+          <w:b/>
+          <w:bCs/>
+        </w:rPr>
+        <w:t>4.3 Conclusión</w:t>
+      </w:r>
     </w:p>
     <w:p>
       <w:pPr>
@@ -5907,243 +6979,63 @@
   </w:num>
   <w:num w:numId="3" w16cid:durableId="1547374361">
     <w:abstractNumId w:val="21"/>
-    <w:lvlOverride w:ilvl="0"/>
-    <w:lvlOverride w:ilvl="1"/>
-    <w:lvlOverride w:ilvl="2"/>
-    <w:lvlOverride w:ilvl="3"/>
-    <w:lvlOverride w:ilvl="4"/>
-    <w:lvlOverride w:ilvl="5"/>
-    <w:lvlOverride w:ilvl="6"/>
-    <w:lvlOverride w:ilvl="7"/>
-    <w:lvlOverride w:ilvl="8"/>
   </w:num>
   <w:num w:numId="4" w16cid:durableId="734663667">
     <w:abstractNumId w:val="4"/>
-    <w:lvlOverride w:ilvl="0"/>
-    <w:lvlOverride w:ilvl="1"/>
-    <w:lvlOverride w:ilvl="2"/>
-    <w:lvlOverride w:ilvl="3"/>
-    <w:lvlOverride w:ilvl="4"/>
-    <w:lvlOverride w:ilvl="5"/>
-    <w:lvlOverride w:ilvl="6"/>
-    <w:lvlOverride w:ilvl="7"/>
-    <w:lvlOverride w:ilvl="8"/>
   </w:num>
   <w:num w:numId="5" w16cid:durableId="24838476">
     <w:abstractNumId w:val="7"/>
-    <w:lvlOverride w:ilvl="0"/>
-    <w:lvlOverride w:ilvl="1"/>
-    <w:lvlOverride w:ilvl="2"/>
-    <w:lvlOverride w:ilvl="3"/>
-    <w:lvlOverride w:ilvl="4"/>
-    <w:lvlOverride w:ilvl="5"/>
-    <w:lvlOverride w:ilvl="6"/>
-    <w:lvlOverride w:ilvl="7"/>
-    <w:lvlOverride w:ilvl="8"/>
   </w:num>
   <w:num w:numId="6" w16cid:durableId="1664314776">
     <w:abstractNumId w:val="12"/>
-    <w:lvlOverride w:ilvl="0"/>
-    <w:lvlOverride w:ilvl="1"/>
-    <w:lvlOverride w:ilvl="2"/>
-    <w:lvlOverride w:ilvl="3"/>
-    <w:lvlOverride w:ilvl="4"/>
-    <w:lvlOverride w:ilvl="5"/>
-    <w:lvlOverride w:ilvl="6"/>
-    <w:lvlOverride w:ilvl="7"/>
-    <w:lvlOverride w:ilvl="8"/>
   </w:num>
   <w:num w:numId="7" w16cid:durableId="394160382">
     <w:abstractNumId w:val="0"/>
-    <w:lvlOverride w:ilvl="0"/>
-    <w:lvlOverride w:ilvl="1"/>
-    <w:lvlOverride w:ilvl="2"/>
-    <w:lvlOverride w:ilvl="3"/>
-    <w:lvlOverride w:ilvl="4"/>
-    <w:lvlOverride w:ilvl="5"/>
-    <w:lvlOverride w:ilvl="6"/>
-    <w:lvlOverride w:ilvl="7"/>
-    <w:lvlOverride w:ilvl="8"/>
   </w:num>
   <w:num w:numId="8" w16cid:durableId="1522158405">
     <w:abstractNumId w:val="22"/>
-    <w:lvlOverride w:ilvl="0"/>
-    <w:lvlOverride w:ilvl="1"/>
-    <w:lvlOverride w:ilvl="2"/>
-    <w:lvlOverride w:ilvl="3"/>
-    <w:lvlOverride w:ilvl="4"/>
-    <w:lvlOverride w:ilvl="5"/>
-    <w:lvlOverride w:ilvl="6"/>
-    <w:lvlOverride w:ilvl="7"/>
-    <w:lvlOverride w:ilvl="8"/>
   </w:num>
   <w:num w:numId="9" w16cid:durableId="927077014">
     <w:abstractNumId w:val="9"/>
-    <w:lvlOverride w:ilvl="0"/>
-    <w:lvlOverride w:ilvl="1"/>
-    <w:lvlOverride w:ilvl="2"/>
-    <w:lvlOverride w:ilvl="3"/>
-    <w:lvlOverride w:ilvl="4"/>
-    <w:lvlOverride w:ilvl="5"/>
-    <w:lvlOverride w:ilvl="6"/>
-    <w:lvlOverride w:ilvl="7"/>
-    <w:lvlOverride w:ilvl="8"/>
   </w:num>
   <w:num w:numId="10" w16cid:durableId="1498955241">
     <w:abstractNumId w:val="18"/>
-    <w:lvlOverride w:ilvl="0"/>
-    <w:lvlOverride w:ilvl="1"/>
-    <w:lvlOverride w:ilvl="2"/>
-    <w:lvlOverride w:ilvl="3"/>
-    <w:lvlOverride w:ilvl="4"/>
-    <w:lvlOverride w:ilvl="5"/>
-    <w:lvlOverride w:ilvl="6"/>
-    <w:lvlOverride w:ilvl="7"/>
-    <w:lvlOverride w:ilvl="8"/>
   </w:num>
   <w:num w:numId="11" w16cid:durableId="831876998">
     <w:abstractNumId w:val="6"/>
-    <w:lvlOverride w:ilvl="0"/>
-    <w:lvlOverride w:ilvl="1"/>
-    <w:lvlOverride w:ilvl="2"/>
-    <w:lvlOverride w:ilvl="3"/>
-    <w:lvlOverride w:ilvl="4"/>
-    <w:lvlOverride w:ilvl="5"/>
-    <w:lvlOverride w:ilvl="6"/>
-    <w:lvlOverride w:ilvl="7"/>
-    <w:lvlOverride w:ilvl="8"/>
   </w:num>
   <w:num w:numId="12" w16cid:durableId="872426998">
     <w:abstractNumId w:val="11"/>
-    <w:lvlOverride w:ilvl="0"/>
-    <w:lvlOverride w:ilvl="1"/>
-    <w:lvlOverride w:ilvl="2"/>
-    <w:lvlOverride w:ilvl="3"/>
-    <w:lvlOverride w:ilvl="4"/>
-    <w:lvlOverride w:ilvl="5"/>
-    <w:lvlOverride w:ilvl="6"/>
-    <w:lvlOverride w:ilvl="7"/>
-    <w:lvlOverride w:ilvl="8"/>
   </w:num>
   <w:num w:numId="13" w16cid:durableId="672682636">
     <w:abstractNumId w:val="16"/>
-    <w:lvlOverride w:ilvl="0"/>
-    <w:lvlOverride w:ilvl="1"/>
-    <w:lvlOverride w:ilvl="2"/>
-    <w:lvlOverride w:ilvl="3"/>
-    <w:lvlOverride w:ilvl="4"/>
-    <w:lvlOverride w:ilvl="5"/>
-    <w:lvlOverride w:ilvl="6"/>
-    <w:lvlOverride w:ilvl="7"/>
-    <w:lvlOverride w:ilvl="8"/>
   </w:num>
   <w:num w:numId="14" w16cid:durableId="771827272">
     <w:abstractNumId w:val="8"/>
-    <w:lvlOverride w:ilvl="0"/>
-    <w:lvlOverride w:ilvl="1"/>
-    <w:lvlOverride w:ilvl="2"/>
-    <w:lvlOverride w:ilvl="3"/>
-    <w:lvlOverride w:ilvl="4"/>
-    <w:lvlOverride w:ilvl="5"/>
-    <w:lvlOverride w:ilvl="6"/>
-    <w:lvlOverride w:ilvl="7"/>
-    <w:lvlOverride w:ilvl="8"/>
   </w:num>
   <w:num w:numId="15" w16cid:durableId="755250957">
     <w:abstractNumId w:val="5"/>
-    <w:lvlOverride w:ilvl="0"/>
-    <w:lvlOverride w:ilvl="1"/>
-    <w:lvlOverride w:ilvl="2"/>
-    <w:lvlOverride w:ilvl="3"/>
-    <w:lvlOverride w:ilvl="4"/>
-    <w:lvlOverride w:ilvl="5"/>
-    <w:lvlOverride w:ilvl="6"/>
-    <w:lvlOverride w:ilvl="7"/>
-    <w:lvlOverride w:ilvl="8"/>
   </w:num>
   <w:num w:numId="16" w16cid:durableId="1811046631">
     <w:abstractNumId w:val="14"/>
-    <w:lvlOverride w:ilvl="0"/>
-    <w:lvlOverride w:ilvl="1"/>
-    <w:lvlOverride w:ilvl="2"/>
-    <w:lvlOverride w:ilvl="3"/>
-    <w:lvlOverride w:ilvl="4"/>
-    <w:lvlOverride w:ilvl="5"/>
-    <w:lvlOverride w:ilvl="6"/>
-    <w:lvlOverride w:ilvl="7"/>
-    <w:lvlOverride w:ilvl="8"/>
   </w:num>
   <w:num w:numId="17" w16cid:durableId="872033631">
     <w:abstractNumId w:val="13"/>
-    <w:lvlOverride w:ilvl="0"/>
-    <w:lvlOverride w:ilvl="1"/>
-    <w:lvlOverride w:ilvl="2"/>
-    <w:lvlOverride w:ilvl="3"/>
-    <w:lvlOverride w:ilvl="4"/>
-    <w:lvlOverride w:ilvl="5"/>
-    <w:lvlOverride w:ilvl="6"/>
-    <w:lvlOverride w:ilvl="7"/>
-    <w:lvlOverride w:ilvl="8"/>
   </w:num>
   <w:num w:numId="18" w16cid:durableId="644895924">
     <w:abstractNumId w:val="1"/>
-    <w:lvlOverride w:ilvl="0"/>
-    <w:lvlOverride w:ilvl="1"/>
-    <w:lvlOverride w:ilvl="2"/>
-    <w:lvlOverride w:ilvl="3"/>
-    <w:lvlOverride w:ilvl="4"/>
-    <w:lvlOverride w:ilvl="5"/>
-    <w:lvlOverride w:ilvl="6"/>
-    <w:lvlOverride w:ilvl="7"/>
-    <w:lvlOverride w:ilvl="8"/>
   </w:num>
   <w:num w:numId="19" w16cid:durableId="602034612">
     <w:abstractNumId w:val="3"/>
-    <w:lvlOverride w:ilvl="0"/>
-    <w:lvlOverride w:ilvl="1"/>
-    <w:lvlOverride w:ilvl="2"/>
-    <w:lvlOverride w:ilvl="3"/>
-    <w:lvlOverride w:ilvl="4"/>
-    <w:lvlOverride w:ilvl="5"/>
-    <w:lvlOverride w:ilvl="6"/>
-    <w:lvlOverride w:ilvl="7"/>
-    <w:lvlOverride w:ilvl="8"/>
   </w:num>
   <w:num w:numId="20" w16cid:durableId="815146002">
     <w:abstractNumId w:val="19"/>
-    <w:lvlOverride w:ilvl="0"/>
-    <w:lvlOverride w:ilvl="1"/>
-    <w:lvlOverride w:ilvl="2"/>
-    <w:lvlOverride w:ilvl="3"/>
-    <w:lvlOverride w:ilvl="4"/>
-    <w:lvlOverride w:ilvl="5"/>
-    <w:lvlOverride w:ilvl="6"/>
-    <w:lvlOverride w:ilvl="7"/>
-    <w:lvlOverride w:ilvl="8"/>
   </w:num>
   <w:num w:numId="21" w16cid:durableId="1074623963">
     <w:abstractNumId w:val="2"/>
-    <w:lvlOverride w:ilvl="0"/>
-    <w:lvlOverride w:ilvl="1"/>
-    <w:lvlOverride w:ilvl="2"/>
-    <w:lvlOverride w:ilvl="3"/>
-    <w:lvlOverride w:ilvl="4"/>
-    <w:lvlOverride w:ilvl="5"/>
-    <w:lvlOverride w:ilvl="6"/>
-    <w:lvlOverride w:ilvl="7"/>
-    <w:lvlOverride w:ilvl="8"/>
   </w:num>
   <w:num w:numId="22" w16cid:durableId="1112553844">
     <w:abstractNumId w:val="10"/>
-    <w:lvlOverride w:ilvl="0"/>
-    <w:lvlOverride w:ilvl="1"/>
-    <w:lvlOverride w:ilvl="2"/>
-    <w:lvlOverride w:ilvl="3"/>
-    <w:lvlOverride w:ilvl="4"/>
-    <w:lvlOverride w:ilvl="5"/>
-    <w:lvlOverride w:ilvl="6"/>
-    <w:lvlOverride w:ilvl="7"/>
-    <w:lvlOverride w:ilvl="8"/>
   </w:num>
   <w:num w:numId="23" w16cid:durableId="1571306512">
     <w:abstractNumId w:val="20"/>

</xml_diff>

<commit_message>
especificacion de requerimientos "completa"
se añade introducción y conclusión a el documento.
</commit_message>
<xml_diff>
--- a/Especificación de requerimientos.docx
+++ b/Especificación de requerimientos.docx
@@ -367,7 +367,6 @@
           <w:b/>
           <w:bCs/>
         </w:rPr>
-        <w:lastRenderedPageBreak/>
         <w:t xml:space="preserve">Especificación de Requerimientos para el Sistema </w:t>
       </w:r>
       <w:r>
@@ -414,8 +413,26 @@
         <w:pStyle w:val="Prrafodelista"/>
         <w:rPr>
           <w:rFonts w:ascii="Times New Roman" w:hAnsi="Times New Roman" w:cs="Times New Roman"/>
-          <w:b/>
-          <w:bCs/>
+          <w:b w:val="0"/>
+          <w:bCs w:val="0"/>
+        </w:rPr>
+      </w:pPr>
+      <w:r>
+        <w:rPr>
+          <w:rFonts w:ascii="Times New Roman" w:hAnsi="Times New Roman" w:cs="Times New Roman"/>
+          <w:b w:val="0"/>
+          <w:bCs w:val="0"/>
+        </w:rPr>
+        <w:t>El crecimiento de la movilidad urbana e interurbana genera la necesidad de la existencia de sistemas eficientes que conecten a pasajeros con prestadores de servicio de manera rápida y segura. Este documento especifica los requerimientos para el desarrollo del sistema de transporte compartido (STC), una plataforma digital diseñada para facilitar la conexión entre clientes y prestadores de servicio de transporte en una ciudad o entre diferentes ciudades.</w:t>
+      </w:r>
+    </w:p>
+    <w:p>
+      <w:pPr>
+        <w:pStyle w:val="Prrafodelista"/>
+        <w:rPr>
+          <w:rFonts w:ascii="Times New Roman" w:hAnsi="Times New Roman" w:cs="Times New Roman"/>
+          <w:b w:val="1"/>
+          <w:bCs w:val="1"/>
         </w:rPr>
       </w:pPr>
     </w:p>
@@ -497,6 +514,13 @@
           <w:bCs/>
         </w:rPr>
         <w:tab/>
+      </w:r>
+      <w:r>
+        <w:rPr>
+          <w:rFonts w:ascii="Times New Roman" w:hAnsi="Times New Roman" w:cs="Times New Roman"/>
+          <w:b/>
+          <w:bCs/>
+        </w:rPr>
         <w:t xml:space="preserve"> </w:t>
       </w:r>
       <w:r>
@@ -2048,7 +2072,6 @@
           <w:b/>
           <w:bCs/>
         </w:rPr>
-        <w:lastRenderedPageBreak/>
         <w:t xml:space="preserve">RF-09: </w:t>
       </w:r>
       <w:r>
@@ -2715,7 +2738,6 @@
           <w:b/>
           <w:bCs/>
         </w:rPr>
-        <w:lastRenderedPageBreak/>
         <w:t>3.3 Requerimientos de Interfaz</w:t>
       </w:r>
     </w:p>
@@ -3412,7 +3434,6 @@
         <w:rPr>
           <w:rFonts w:ascii="Times New Roman" w:hAnsi="Times New Roman" w:cs="Times New Roman"/>
         </w:rPr>
-        <w:lastRenderedPageBreak/>
         <w:t xml:space="preserve">¿Qué es una notificación </w:t>
       </w:r>
       <w:proofErr w:type="spellStart"/>
@@ -3639,8 +3660,64 @@
         <w:ind w:left="360"/>
         <w:rPr>
           <w:rFonts w:ascii="Times New Roman" w:hAnsi="Times New Roman" w:cs="Times New Roman"/>
-          <w:b/>
-          <w:bCs/>
+          <w:b w:val="0"/>
+          <w:bCs w:val="0"/>
+        </w:rPr>
+      </w:pPr>
+      <w:r>
+        <w:rPr>
+          <w:rFonts w:ascii="Times New Roman" w:hAnsi="Times New Roman" w:cs="Times New Roman"/>
+          <w:b w:val="0"/>
+          <w:bCs w:val="0"/>
+        </w:rPr>
+        <w:t>El sistema de transporte compartido (STC) busca ofrecer una solución eficiente para la movilidad, A través de sus funcionalidades clave como la búsqueda y reserva de viajes, pagos electrónicos, consultas, reportes, y gestión de reseñas y denuncias, el sistema garantiza una experiencia confiable para pasajeros y conductores.</w:t>
+      </w:r>
+    </w:p>
+    <w:p>
+      <w:pPr>
+        <w:pStyle w:val="Normal"/>
+        <w:ind w:left="360"/>
+        <w:rPr>
+          <w:rFonts w:ascii="Times New Roman" w:hAnsi="Times New Roman" w:cs="Times New Roman"/>
+          <w:b w:val="0"/>
+          <w:bCs w:val="0"/>
+        </w:rPr>
+      </w:pPr>
+      <w:r>
+        <w:rPr>
+          <w:rFonts w:ascii="Times New Roman" w:hAnsi="Times New Roman" w:cs="Times New Roman"/>
+          <w:b w:val="0"/>
+          <w:bCs w:val="0"/>
+        </w:rPr>
+        <w:t xml:space="preserve">Además, el STC se diseñará con altos estándares de usabilidad y rendimiento, donde se asegura el cumplimiento de normas de protección de datos e integración con plataformas de pago y mapas. </w:t>
+      </w:r>
+    </w:p>
+    <w:p>
+      <w:pPr>
+        <w:pStyle w:val="Normal"/>
+        <w:ind w:left="360"/>
+        <w:rPr>
+          <w:rFonts w:ascii="Times New Roman" w:hAnsi="Times New Roman" w:cs="Times New Roman"/>
+          <w:b w:val="0"/>
+          <w:bCs w:val="0"/>
+        </w:rPr>
+      </w:pPr>
+      <w:r>
+        <w:rPr>
+          <w:rFonts w:ascii="Times New Roman" w:hAnsi="Times New Roman" w:cs="Times New Roman"/>
+          <w:b w:val="0"/>
+          <w:bCs w:val="0"/>
+        </w:rPr>
+        <w:t>En conclusión, el desarrollo del STC representa una alternativa moderna que responde a la demanda de soluciones de transporte accesibles y seguras, donde se impacta positivamente en la experiencia de los usuarios.</w:t>
+      </w:r>
+    </w:p>
+    <w:p>
+      <w:pPr>
+        <w:ind w:left="360"/>
+        <w:rPr>
+          <w:rFonts w:ascii="Times New Roman" w:hAnsi="Times New Roman" w:cs="Times New Roman"/>
+          <w:b w:val="1"/>
+          <w:bCs w:val="1"/>
         </w:rPr>
       </w:pPr>
     </w:p>
@@ -3656,7 +3733,7 @@
       </w:pPr>
     </w:p>
     <w:sectPr>
-      <w:pgSz w:w="12240" w:h="15840"/>
+      <w:pgSz w:w="12240" w:h="15840" w:orient="portrait"/>
       <w:pgMar w:top="1417" w:right="1701" w:bottom="1417" w:left="1701" w:header="708" w:footer="708" w:gutter="0"/>
       <w:cols w:space="708"/>
       <w:docGrid w:linePitch="360"/>
@@ -3683,7 +3760,7 @@
         <w:ind w:left="720" w:hanging="360"/>
       </w:pPr>
       <w:rPr>
-        <w:rFonts w:ascii="Symbol" w:hAnsi="Symbol" w:hint="default"/>
+        <w:rFonts w:hint="default" w:ascii="Symbol" w:hAnsi="Symbol"/>
         <w:sz w:val="20"/>
       </w:rPr>
     </w:lvl>
@@ -3699,7 +3776,7 @@
         <w:ind w:left="1440" w:hanging="360"/>
       </w:pPr>
       <w:rPr>
-        <w:rFonts w:ascii="Courier New" w:hAnsi="Courier New" w:cs="Times New Roman" w:hint="default"/>
+        <w:rFonts w:hint="default" w:ascii="Courier New" w:hAnsi="Courier New" w:cs="Times New Roman"/>
         <w:sz w:val="20"/>
       </w:rPr>
     </w:lvl>
@@ -3715,7 +3792,7 @@
         <w:ind w:left="2160" w:hanging="360"/>
       </w:pPr>
       <w:rPr>
-        <w:rFonts w:ascii="Wingdings" w:hAnsi="Wingdings" w:hint="default"/>
+        <w:rFonts w:hint="default" w:ascii="Wingdings" w:hAnsi="Wingdings"/>
         <w:sz w:val="20"/>
       </w:rPr>
     </w:lvl>
@@ -3731,7 +3808,7 @@
         <w:ind w:left="2880" w:hanging="360"/>
       </w:pPr>
       <w:rPr>
-        <w:rFonts w:ascii="Wingdings" w:hAnsi="Wingdings" w:hint="default"/>
+        <w:rFonts w:hint="default" w:ascii="Wingdings" w:hAnsi="Wingdings"/>
         <w:sz w:val="20"/>
       </w:rPr>
     </w:lvl>
@@ -3747,7 +3824,7 @@
         <w:ind w:left="3600" w:hanging="360"/>
       </w:pPr>
       <w:rPr>
-        <w:rFonts w:ascii="Wingdings" w:hAnsi="Wingdings" w:hint="default"/>
+        <w:rFonts w:hint="default" w:ascii="Wingdings" w:hAnsi="Wingdings"/>
         <w:sz w:val="20"/>
       </w:rPr>
     </w:lvl>
@@ -3763,7 +3840,7 @@
         <w:ind w:left="4320" w:hanging="360"/>
       </w:pPr>
       <w:rPr>
-        <w:rFonts w:ascii="Wingdings" w:hAnsi="Wingdings" w:hint="default"/>
+        <w:rFonts w:hint="default" w:ascii="Wingdings" w:hAnsi="Wingdings"/>
         <w:sz w:val="20"/>
       </w:rPr>
     </w:lvl>
@@ -3779,7 +3856,7 @@
         <w:ind w:left="5040" w:hanging="360"/>
       </w:pPr>
       <w:rPr>
-        <w:rFonts w:ascii="Wingdings" w:hAnsi="Wingdings" w:hint="default"/>
+        <w:rFonts w:hint="default" w:ascii="Wingdings" w:hAnsi="Wingdings"/>
         <w:sz w:val="20"/>
       </w:rPr>
     </w:lvl>
@@ -3795,7 +3872,7 @@
         <w:ind w:left="5760" w:hanging="360"/>
       </w:pPr>
       <w:rPr>
-        <w:rFonts w:ascii="Wingdings" w:hAnsi="Wingdings" w:hint="default"/>
+        <w:rFonts w:hint="default" w:ascii="Wingdings" w:hAnsi="Wingdings"/>
         <w:sz w:val="20"/>
       </w:rPr>
     </w:lvl>
@@ -3811,7 +3888,7 @@
         <w:ind w:left="6480" w:hanging="360"/>
       </w:pPr>
       <w:rPr>
-        <w:rFonts w:ascii="Wingdings" w:hAnsi="Wingdings" w:hint="default"/>
+        <w:rFonts w:hint="default" w:ascii="Wingdings" w:hAnsi="Wingdings"/>
         <w:sz w:val="20"/>
       </w:rPr>
     </w:lvl>
@@ -3832,7 +3909,7 @@
         <w:ind w:left="720" w:hanging="360"/>
       </w:pPr>
       <w:rPr>
-        <w:rFonts w:ascii="Symbol" w:hAnsi="Symbol" w:hint="default"/>
+        <w:rFonts w:hint="default" w:ascii="Symbol" w:hAnsi="Symbol"/>
         <w:sz w:val="20"/>
       </w:rPr>
     </w:lvl>
@@ -3848,7 +3925,7 @@
         <w:ind w:left="1440" w:hanging="360"/>
       </w:pPr>
       <w:rPr>
-        <w:rFonts w:ascii="Courier New" w:hAnsi="Courier New" w:cs="Times New Roman" w:hint="default"/>
+        <w:rFonts w:hint="default" w:ascii="Courier New" w:hAnsi="Courier New" w:cs="Times New Roman"/>
         <w:sz w:val="20"/>
       </w:rPr>
     </w:lvl>
@@ -3864,7 +3941,7 @@
         <w:ind w:left="2160" w:hanging="360"/>
       </w:pPr>
       <w:rPr>
-        <w:rFonts w:ascii="Wingdings" w:hAnsi="Wingdings" w:hint="default"/>
+        <w:rFonts w:hint="default" w:ascii="Wingdings" w:hAnsi="Wingdings"/>
         <w:sz w:val="20"/>
       </w:rPr>
     </w:lvl>
@@ -3880,7 +3957,7 @@
         <w:ind w:left="2880" w:hanging="360"/>
       </w:pPr>
       <w:rPr>
-        <w:rFonts w:ascii="Wingdings" w:hAnsi="Wingdings" w:hint="default"/>
+        <w:rFonts w:hint="default" w:ascii="Wingdings" w:hAnsi="Wingdings"/>
         <w:sz w:val="20"/>
       </w:rPr>
     </w:lvl>
@@ -3896,7 +3973,7 @@
         <w:ind w:left="3600" w:hanging="360"/>
       </w:pPr>
       <w:rPr>
-        <w:rFonts w:ascii="Wingdings" w:hAnsi="Wingdings" w:hint="default"/>
+        <w:rFonts w:hint="default" w:ascii="Wingdings" w:hAnsi="Wingdings"/>
         <w:sz w:val="20"/>
       </w:rPr>
     </w:lvl>
@@ -3912,7 +3989,7 @@
         <w:ind w:left="4320" w:hanging="360"/>
       </w:pPr>
       <w:rPr>
-        <w:rFonts w:ascii="Wingdings" w:hAnsi="Wingdings" w:hint="default"/>
+        <w:rFonts w:hint="default" w:ascii="Wingdings" w:hAnsi="Wingdings"/>
         <w:sz w:val="20"/>
       </w:rPr>
     </w:lvl>
@@ -3928,7 +4005,7 @@
         <w:ind w:left="5040" w:hanging="360"/>
       </w:pPr>
       <w:rPr>
-        <w:rFonts w:ascii="Wingdings" w:hAnsi="Wingdings" w:hint="default"/>
+        <w:rFonts w:hint="default" w:ascii="Wingdings" w:hAnsi="Wingdings"/>
         <w:sz w:val="20"/>
       </w:rPr>
     </w:lvl>
@@ -3944,7 +4021,7 @@
         <w:ind w:left="5760" w:hanging="360"/>
       </w:pPr>
       <w:rPr>
-        <w:rFonts w:ascii="Wingdings" w:hAnsi="Wingdings" w:hint="default"/>
+        <w:rFonts w:hint="default" w:ascii="Wingdings" w:hAnsi="Wingdings"/>
         <w:sz w:val="20"/>
       </w:rPr>
     </w:lvl>
@@ -3960,7 +4037,7 @@
         <w:ind w:left="6480" w:hanging="360"/>
       </w:pPr>
       <w:rPr>
-        <w:rFonts w:ascii="Wingdings" w:hAnsi="Wingdings" w:hint="default"/>
+        <w:rFonts w:hint="default" w:ascii="Wingdings" w:hAnsi="Wingdings"/>
         <w:sz w:val="20"/>
       </w:rPr>
     </w:lvl>
@@ -3981,7 +4058,7 @@
         <w:ind w:left="720" w:hanging="360"/>
       </w:pPr>
       <w:rPr>
-        <w:rFonts w:ascii="Symbol" w:hAnsi="Symbol" w:hint="default"/>
+        <w:rFonts w:hint="default" w:ascii="Symbol" w:hAnsi="Symbol"/>
         <w:sz w:val="20"/>
       </w:rPr>
     </w:lvl>
@@ -3997,7 +4074,7 @@
         <w:ind w:left="1440" w:hanging="360"/>
       </w:pPr>
       <w:rPr>
-        <w:rFonts w:ascii="Courier New" w:hAnsi="Courier New" w:cs="Times New Roman" w:hint="default"/>
+        <w:rFonts w:hint="default" w:ascii="Courier New" w:hAnsi="Courier New" w:cs="Times New Roman"/>
         <w:sz w:val="20"/>
       </w:rPr>
     </w:lvl>
@@ -4013,7 +4090,7 @@
         <w:ind w:left="2160" w:hanging="360"/>
       </w:pPr>
       <w:rPr>
-        <w:rFonts w:ascii="Wingdings" w:hAnsi="Wingdings" w:hint="default"/>
+        <w:rFonts w:hint="default" w:ascii="Wingdings" w:hAnsi="Wingdings"/>
         <w:sz w:val="20"/>
       </w:rPr>
     </w:lvl>
@@ -4029,7 +4106,7 @@
         <w:ind w:left="2880" w:hanging="360"/>
       </w:pPr>
       <w:rPr>
-        <w:rFonts w:ascii="Wingdings" w:hAnsi="Wingdings" w:hint="default"/>
+        <w:rFonts w:hint="default" w:ascii="Wingdings" w:hAnsi="Wingdings"/>
         <w:sz w:val="20"/>
       </w:rPr>
     </w:lvl>
@@ -4045,7 +4122,7 @@
         <w:ind w:left="3600" w:hanging="360"/>
       </w:pPr>
       <w:rPr>
-        <w:rFonts w:ascii="Wingdings" w:hAnsi="Wingdings" w:hint="default"/>
+        <w:rFonts w:hint="default" w:ascii="Wingdings" w:hAnsi="Wingdings"/>
         <w:sz w:val="20"/>
       </w:rPr>
     </w:lvl>
@@ -4061,7 +4138,7 @@
         <w:ind w:left="4320" w:hanging="360"/>
       </w:pPr>
       <w:rPr>
-        <w:rFonts w:ascii="Wingdings" w:hAnsi="Wingdings" w:hint="default"/>
+        <w:rFonts w:hint="default" w:ascii="Wingdings" w:hAnsi="Wingdings"/>
         <w:sz w:val="20"/>
       </w:rPr>
     </w:lvl>
@@ -4077,7 +4154,7 @@
         <w:ind w:left="5040" w:hanging="360"/>
       </w:pPr>
       <w:rPr>
-        <w:rFonts w:ascii="Wingdings" w:hAnsi="Wingdings" w:hint="default"/>
+        <w:rFonts w:hint="default" w:ascii="Wingdings" w:hAnsi="Wingdings"/>
         <w:sz w:val="20"/>
       </w:rPr>
     </w:lvl>
@@ -4093,7 +4170,7 @@
         <w:ind w:left="5760" w:hanging="360"/>
       </w:pPr>
       <w:rPr>
-        <w:rFonts w:ascii="Wingdings" w:hAnsi="Wingdings" w:hint="default"/>
+        <w:rFonts w:hint="default" w:ascii="Wingdings" w:hAnsi="Wingdings"/>
         <w:sz w:val="20"/>
       </w:rPr>
     </w:lvl>
@@ -4109,7 +4186,7 @@
         <w:ind w:left="6480" w:hanging="360"/>
       </w:pPr>
       <w:rPr>
-        <w:rFonts w:ascii="Wingdings" w:hAnsi="Wingdings" w:hint="default"/>
+        <w:rFonts w:hint="default" w:ascii="Wingdings" w:hAnsi="Wingdings"/>
         <w:sz w:val="20"/>
       </w:rPr>
     </w:lvl>
@@ -4130,7 +4207,7 @@
         <w:ind w:left="720" w:hanging="360"/>
       </w:pPr>
       <w:rPr>
-        <w:rFonts w:ascii="Symbol" w:hAnsi="Symbol" w:hint="default"/>
+        <w:rFonts w:hint="default" w:ascii="Symbol" w:hAnsi="Symbol"/>
         <w:sz w:val="20"/>
       </w:rPr>
     </w:lvl>
@@ -4146,7 +4223,7 @@
         <w:ind w:left="1440" w:hanging="360"/>
       </w:pPr>
       <w:rPr>
-        <w:rFonts w:ascii="Courier New" w:hAnsi="Courier New" w:cs="Times New Roman" w:hint="default"/>
+        <w:rFonts w:hint="default" w:ascii="Courier New" w:hAnsi="Courier New" w:cs="Times New Roman"/>
         <w:sz w:val="20"/>
       </w:rPr>
     </w:lvl>
@@ -4162,7 +4239,7 @@
         <w:ind w:left="2160" w:hanging="360"/>
       </w:pPr>
       <w:rPr>
-        <w:rFonts w:ascii="Wingdings" w:hAnsi="Wingdings" w:hint="default"/>
+        <w:rFonts w:hint="default" w:ascii="Wingdings" w:hAnsi="Wingdings"/>
         <w:sz w:val="20"/>
       </w:rPr>
     </w:lvl>
@@ -4178,7 +4255,7 @@
         <w:ind w:left="2880" w:hanging="360"/>
       </w:pPr>
       <w:rPr>
-        <w:rFonts w:ascii="Wingdings" w:hAnsi="Wingdings" w:hint="default"/>
+        <w:rFonts w:hint="default" w:ascii="Wingdings" w:hAnsi="Wingdings"/>
         <w:sz w:val="20"/>
       </w:rPr>
     </w:lvl>
@@ -4194,7 +4271,7 @@
         <w:ind w:left="3600" w:hanging="360"/>
       </w:pPr>
       <w:rPr>
-        <w:rFonts w:ascii="Wingdings" w:hAnsi="Wingdings" w:hint="default"/>
+        <w:rFonts w:hint="default" w:ascii="Wingdings" w:hAnsi="Wingdings"/>
         <w:sz w:val="20"/>
       </w:rPr>
     </w:lvl>
@@ -4210,7 +4287,7 @@
         <w:ind w:left="4320" w:hanging="360"/>
       </w:pPr>
       <w:rPr>
-        <w:rFonts w:ascii="Wingdings" w:hAnsi="Wingdings" w:hint="default"/>
+        <w:rFonts w:hint="default" w:ascii="Wingdings" w:hAnsi="Wingdings"/>
         <w:sz w:val="20"/>
       </w:rPr>
     </w:lvl>
@@ -4226,7 +4303,7 @@
         <w:ind w:left="5040" w:hanging="360"/>
       </w:pPr>
       <w:rPr>
-        <w:rFonts w:ascii="Wingdings" w:hAnsi="Wingdings" w:hint="default"/>
+        <w:rFonts w:hint="default" w:ascii="Wingdings" w:hAnsi="Wingdings"/>
         <w:sz w:val="20"/>
       </w:rPr>
     </w:lvl>
@@ -4242,7 +4319,7 @@
         <w:ind w:left="5760" w:hanging="360"/>
       </w:pPr>
       <w:rPr>
-        <w:rFonts w:ascii="Wingdings" w:hAnsi="Wingdings" w:hint="default"/>
+        <w:rFonts w:hint="default" w:ascii="Wingdings" w:hAnsi="Wingdings"/>
         <w:sz w:val="20"/>
       </w:rPr>
     </w:lvl>
@@ -4258,7 +4335,7 @@
         <w:ind w:left="6480" w:hanging="360"/>
       </w:pPr>
       <w:rPr>
-        <w:rFonts w:ascii="Wingdings" w:hAnsi="Wingdings" w:hint="default"/>
+        <w:rFonts w:hint="default" w:ascii="Wingdings" w:hAnsi="Wingdings"/>
         <w:sz w:val="20"/>
       </w:rPr>
     </w:lvl>
@@ -4279,7 +4356,7 @@
         <w:ind w:left="720" w:hanging="360"/>
       </w:pPr>
       <w:rPr>
-        <w:rFonts w:ascii="Symbol" w:hAnsi="Symbol" w:hint="default"/>
+        <w:rFonts w:hint="default" w:ascii="Symbol" w:hAnsi="Symbol"/>
         <w:sz w:val="20"/>
       </w:rPr>
     </w:lvl>
@@ -4295,7 +4372,7 @@
         <w:ind w:left="1440" w:hanging="360"/>
       </w:pPr>
       <w:rPr>
-        <w:rFonts w:ascii="Courier New" w:hAnsi="Courier New" w:cs="Times New Roman" w:hint="default"/>
+        <w:rFonts w:hint="default" w:ascii="Courier New" w:hAnsi="Courier New" w:cs="Times New Roman"/>
         <w:sz w:val="20"/>
       </w:rPr>
     </w:lvl>
@@ -4311,7 +4388,7 @@
         <w:ind w:left="2160" w:hanging="360"/>
       </w:pPr>
       <w:rPr>
-        <w:rFonts w:ascii="Wingdings" w:hAnsi="Wingdings" w:hint="default"/>
+        <w:rFonts w:hint="default" w:ascii="Wingdings" w:hAnsi="Wingdings"/>
         <w:sz w:val="20"/>
       </w:rPr>
     </w:lvl>
@@ -4327,7 +4404,7 @@
         <w:ind w:left="2880" w:hanging="360"/>
       </w:pPr>
       <w:rPr>
-        <w:rFonts w:ascii="Wingdings" w:hAnsi="Wingdings" w:hint="default"/>
+        <w:rFonts w:hint="default" w:ascii="Wingdings" w:hAnsi="Wingdings"/>
         <w:sz w:val="20"/>
       </w:rPr>
     </w:lvl>
@@ -4343,7 +4420,7 @@
         <w:ind w:left="3600" w:hanging="360"/>
       </w:pPr>
       <w:rPr>
-        <w:rFonts w:ascii="Wingdings" w:hAnsi="Wingdings" w:hint="default"/>
+        <w:rFonts w:hint="default" w:ascii="Wingdings" w:hAnsi="Wingdings"/>
         <w:sz w:val="20"/>
       </w:rPr>
     </w:lvl>
@@ -4359,7 +4436,7 @@
         <w:ind w:left="4320" w:hanging="360"/>
       </w:pPr>
       <w:rPr>
-        <w:rFonts w:ascii="Wingdings" w:hAnsi="Wingdings" w:hint="default"/>
+        <w:rFonts w:hint="default" w:ascii="Wingdings" w:hAnsi="Wingdings"/>
         <w:sz w:val="20"/>
       </w:rPr>
     </w:lvl>
@@ -4375,7 +4452,7 @@
         <w:ind w:left="5040" w:hanging="360"/>
       </w:pPr>
       <w:rPr>
-        <w:rFonts w:ascii="Wingdings" w:hAnsi="Wingdings" w:hint="default"/>
+        <w:rFonts w:hint="default" w:ascii="Wingdings" w:hAnsi="Wingdings"/>
         <w:sz w:val="20"/>
       </w:rPr>
     </w:lvl>
@@ -4391,7 +4468,7 @@
         <w:ind w:left="5760" w:hanging="360"/>
       </w:pPr>
       <w:rPr>
-        <w:rFonts w:ascii="Wingdings" w:hAnsi="Wingdings" w:hint="default"/>
+        <w:rFonts w:hint="default" w:ascii="Wingdings" w:hAnsi="Wingdings"/>
         <w:sz w:val="20"/>
       </w:rPr>
     </w:lvl>
@@ -4407,7 +4484,7 @@
         <w:ind w:left="6480" w:hanging="360"/>
       </w:pPr>
       <w:rPr>
-        <w:rFonts w:ascii="Wingdings" w:hAnsi="Wingdings" w:hint="default"/>
+        <w:rFonts w:hint="default" w:ascii="Wingdings" w:hAnsi="Wingdings"/>
         <w:sz w:val="20"/>
       </w:rPr>
     </w:lvl>
@@ -4428,7 +4505,7 @@
         <w:ind w:left="720" w:hanging="360"/>
       </w:pPr>
       <w:rPr>
-        <w:rFonts w:ascii="Symbol" w:hAnsi="Symbol" w:hint="default"/>
+        <w:rFonts w:hint="default" w:ascii="Symbol" w:hAnsi="Symbol"/>
         <w:sz w:val="20"/>
       </w:rPr>
     </w:lvl>
@@ -4444,7 +4521,7 @@
         <w:ind w:left="1440" w:hanging="360"/>
       </w:pPr>
       <w:rPr>
-        <w:rFonts w:ascii="Courier New" w:hAnsi="Courier New" w:cs="Times New Roman" w:hint="default"/>
+        <w:rFonts w:hint="default" w:ascii="Courier New" w:hAnsi="Courier New" w:cs="Times New Roman"/>
         <w:sz w:val="20"/>
       </w:rPr>
     </w:lvl>
@@ -4460,7 +4537,7 @@
         <w:ind w:left="2160" w:hanging="360"/>
       </w:pPr>
       <w:rPr>
-        <w:rFonts w:ascii="Wingdings" w:hAnsi="Wingdings" w:hint="default"/>
+        <w:rFonts w:hint="default" w:ascii="Wingdings" w:hAnsi="Wingdings"/>
         <w:sz w:val="20"/>
       </w:rPr>
     </w:lvl>
@@ -4476,7 +4553,7 @@
         <w:ind w:left="2880" w:hanging="360"/>
       </w:pPr>
       <w:rPr>
-        <w:rFonts w:ascii="Wingdings" w:hAnsi="Wingdings" w:hint="default"/>
+        <w:rFonts w:hint="default" w:ascii="Wingdings" w:hAnsi="Wingdings"/>
         <w:sz w:val="20"/>
       </w:rPr>
     </w:lvl>
@@ -4492,7 +4569,7 @@
         <w:ind w:left="3600" w:hanging="360"/>
       </w:pPr>
       <w:rPr>
-        <w:rFonts w:ascii="Wingdings" w:hAnsi="Wingdings" w:hint="default"/>
+        <w:rFonts w:hint="default" w:ascii="Wingdings" w:hAnsi="Wingdings"/>
         <w:sz w:val="20"/>
       </w:rPr>
     </w:lvl>
@@ -4508,7 +4585,7 @@
         <w:ind w:left="4320" w:hanging="360"/>
       </w:pPr>
       <w:rPr>
-        <w:rFonts w:ascii="Wingdings" w:hAnsi="Wingdings" w:hint="default"/>
+        <w:rFonts w:hint="default" w:ascii="Wingdings" w:hAnsi="Wingdings"/>
         <w:sz w:val="20"/>
       </w:rPr>
     </w:lvl>
@@ -4524,7 +4601,7 @@
         <w:ind w:left="5040" w:hanging="360"/>
       </w:pPr>
       <w:rPr>
-        <w:rFonts w:ascii="Wingdings" w:hAnsi="Wingdings" w:hint="default"/>
+        <w:rFonts w:hint="default" w:ascii="Wingdings" w:hAnsi="Wingdings"/>
         <w:sz w:val="20"/>
       </w:rPr>
     </w:lvl>
@@ -4540,7 +4617,7 @@
         <w:ind w:left="5760" w:hanging="360"/>
       </w:pPr>
       <w:rPr>
-        <w:rFonts w:ascii="Wingdings" w:hAnsi="Wingdings" w:hint="default"/>
+        <w:rFonts w:hint="default" w:ascii="Wingdings" w:hAnsi="Wingdings"/>
         <w:sz w:val="20"/>
       </w:rPr>
     </w:lvl>
@@ -4556,7 +4633,7 @@
         <w:ind w:left="6480" w:hanging="360"/>
       </w:pPr>
       <w:rPr>
-        <w:rFonts w:ascii="Wingdings" w:hAnsi="Wingdings" w:hint="default"/>
+        <w:rFonts w:hint="default" w:ascii="Wingdings" w:hAnsi="Wingdings"/>
         <w:sz w:val="20"/>
       </w:rPr>
     </w:lvl>
@@ -4577,7 +4654,7 @@
         <w:ind w:left="720" w:hanging="360"/>
       </w:pPr>
       <w:rPr>
-        <w:rFonts w:ascii="Symbol" w:hAnsi="Symbol" w:hint="default"/>
+        <w:rFonts w:hint="default" w:ascii="Symbol" w:hAnsi="Symbol"/>
         <w:sz w:val="20"/>
       </w:rPr>
     </w:lvl>
@@ -4593,7 +4670,7 @@
         <w:ind w:left="1440" w:hanging="360"/>
       </w:pPr>
       <w:rPr>
-        <w:rFonts w:ascii="Courier New" w:hAnsi="Courier New" w:cs="Times New Roman" w:hint="default"/>
+        <w:rFonts w:hint="default" w:ascii="Courier New" w:hAnsi="Courier New" w:cs="Times New Roman"/>
         <w:sz w:val="20"/>
       </w:rPr>
     </w:lvl>
@@ -4609,7 +4686,7 @@
         <w:ind w:left="2160" w:hanging="360"/>
       </w:pPr>
       <w:rPr>
-        <w:rFonts w:ascii="Wingdings" w:hAnsi="Wingdings" w:hint="default"/>
+        <w:rFonts w:hint="default" w:ascii="Wingdings" w:hAnsi="Wingdings"/>
         <w:sz w:val="20"/>
       </w:rPr>
     </w:lvl>
@@ -4625,7 +4702,7 @@
         <w:ind w:left="2880" w:hanging="360"/>
       </w:pPr>
       <w:rPr>
-        <w:rFonts w:ascii="Wingdings" w:hAnsi="Wingdings" w:hint="default"/>
+        <w:rFonts w:hint="default" w:ascii="Wingdings" w:hAnsi="Wingdings"/>
         <w:sz w:val="20"/>
       </w:rPr>
     </w:lvl>
@@ -4641,7 +4718,7 @@
         <w:ind w:left="3600" w:hanging="360"/>
       </w:pPr>
       <w:rPr>
-        <w:rFonts w:ascii="Wingdings" w:hAnsi="Wingdings" w:hint="default"/>
+        <w:rFonts w:hint="default" w:ascii="Wingdings" w:hAnsi="Wingdings"/>
         <w:sz w:val="20"/>
       </w:rPr>
     </w:lvl>
@@ -4657,7 +4734,7 @@
         <w:ind w:left="4320" w:hanging="360"/>
       </w:pPr>
       <w:rPr>
-        <w:rFonts w:ascii="Wingdings" w:hAnsi="Wingdings" w:hint="default"/>
+        <w:rFonts w:hint="default" w:ascii="Wingdings" w:hAnsi="Wingdings"/>
         <w:sz w:val="20"/>
       </w:rPr>
     </w:lvl>
@@ -4673,7 +4750,7 @@
         <w:ind w:left="5040" w:hanging="360"/>
       </w:pPr>
       <w:rPr>
-        <w:rFonts w:ascii="Wingdings" w:hAnsi="Wingdings" w:hint="default"/>
+        <w:rFonts w:hint="default" w:ascii="Wingdings" w:hAnsi="Wingdings"/>
         <w:sz w:val="20"/>
       </w:rPr>
     </w:lvl>
@@ -4689,7 +4766,7 @@
         <w:ind w:left="5760" w:hanging="360"/>
       </w:pPr>
       <w:rPr>
-        <w:rFonts w:ascii="Wingdings" w:hAnsi="Wingdings" w:hint="default"/>
+        <w:rFonts w:hint="default" w:ascii="Wingdings" w:hAnsi="Wingdings"/>
         <w:sz w:val="20"/>
       </w:rPr>
     </w:lvl>
@@ -4705,7 +4782,7 @@
         <w:ind w:left="6480" w:hanging="360"/>
       </w:pPr>
       <w:rPr>
-        <w:rFonts w:ascii="Wingdings" w:hAnsi="Wingdings" w:hint="default"/>
+        <w:rFonts w:hint="default" w:ascii="Wingdings" w:hAnsi="Wingdings"/>
         <w:sz w:val="20"/>
       </w:rPr>
     </w:lvl>
@@ -4726,7 +4803,7 @@
         <w:ind w:left="720" w:hanging="360"/>
       </w:pPr>
       <w:rPr>
-        <w:rFonts w:ascii="Symbol" w:hAnsi="Symbol" w:hint="default"/>
+        <w:rFonts w:hint="default" w:ascii="Symbol" w:hAnsi="Symbol"/>
         <w:sz w:val="20"/>
       </w:rPr>
     </w:lvl>
@@ -4742,7 +4819,7 @@
         <w:ind w:left="1440" w:hanging="360"/>
       </w:pPr>
       <w:rPr>
-        <w:rFonts w:ascii="Courier New" w:hAnsi="Courier New" w:cs="Times New Roman" w:hint="default"/>
+        <w:rFonts w:hint="default" w:ascii="Courier New" w:hAnsi="Courier New" w:cs="Times New Roman"/>
         <w:sz w:val="20"/>
       </w:rPr>
     </w:lvl>
@@ -4758,7 +4835,7 @@
         <w:ind w:left="2160" w:hanging="360"/>
       </w:pPr>
       <w:rPr>
-        <w:rFonts w:ascii="Wingdings" w:hAnsi="Wingdings" w:hint="default"/>
+        <w:rFonts w:hint="default" w:ascii="Wingdings" w:hAnsi="Wingdings"/>
         <w:sz w:val="20"/>
       </w:rPr>
     </w:lvl>
@@ -4774,7 +4851,7 @@
         <w:ind w:left="2880" w:hanging="360"/>
       </w:pPr>
       <w:rPr>
-        <w:rFonts w:ascii="Wingdings" w:hAnsi="Wingdings" w:hint="default"/>
+        <w:rFonts w:hint="default" w:ascii="Wingdings" w:hAnsi="Wingdings"/>
         <w:sz w:val="20"/>
       </w:rPr>
     </w:lvl>
@@ -4790,7 +4867,7 @@
         <w:ind w:left="3600" w:hanging="360"/>
       </w:pPr>
       <w:rPr>
-        <w:rFonts w:ascii="Wingdings" w:hAnsi="Wingdings" w:hint="default"/>
+        <w:rFonts w:hint="default" w:ascii="Wingdings" w:hAnsi="Wingdings"/>
         <w:sz w:val="20"/>
       </w:rPr>
     </w:lvl>
@@ -4806,7 +4883,7 @@
         <w:ind w:left="4320" w:hanging="360"/>
       </w:pPr>
       <w:rPr>
-        <w:rFonts w:ascii="Wingdings" w:hAnsi="Wingdings" w:hint="default"/>
+        <w:rFonts w:hint="default" w:ascii="Wingdings" w:hAnsi="Wingdings"/>
         <w:sz w:val="20"/>
       </w:rPr>
     </w:lvl>
@@ -4822,7 +4899,7 @@
         <w:ind w:left="5040" w:hanging="360"/>
       </w:pPr>
       <w:rPr>
-        <w:rFonts w:ascii="Wingdings" w:hAnsi="Wingdings" w:hint="default"/>
+        <w:rFonts w:hint="default" w:ascii="Wingdings" w:hAnsi="Wingdings"/>
         <w:sz w:val="20"/>
       </w:rPr>
     </w:lvl>
@@ -4838,7 +4915,7 @@
         <w:ind w:left="5760" w:hanging="360"/>
       </w:pPr>
       <w:rPr>
-        <w:rFonts w:ascii="Wingdings" w:hAnsi="Wingdings" w:hint="default"/>
+        <w:rFonts w:hint="default" w:ascii="Wingdings" w:hAnsi="Wingdings"/>
         <w:sz w:val="20"/>
       </w:rPr>
     </w:lvl>
@@ -4854,7 +4931,7 @@
         <w:ind w:left="6480" w:hanging="360"/>
       </w:pPr>
       <w:rPr>
-        <w:rFonts w:ascii="Wingdings" w:hAnsi="Wingdings" w:hint="default"/>
+        <w:rFonts w:hint="default" w:ascii="Wingdings" w:hAnsi="Wingdings"/>
         <w:sz w:val="20"/>
       </w:rPr>
     </w:lvl>
@@ -4875,7 +4952,7 @@
         <w:ind w:left="720" w:hanging="360"/>
       </w:pPr>
       <w:rPr>
-        <w:rFonts w:ascii="Symbol" w:hAnsi="Symbol" w:hint="default"/>
+        <w:rFonts w:hint="default" w:ascii="Symbol" w:hAnsi="Symbol"/>
         <w:sz w:val="20"/>
       </w:rPr>
     </w:lvl>
@@ -4891,7 +4968,7 @@
         <w:ind w:left="1440" w:hanging="360"/>
       </w:pPr>
       <w:rPr>
-        <w:rFonts w:ascii="Courier New" w:hAnsi="Courier New" w:cs="Times New Roman" w:hint="default"/>
+        <w:rFonts w:hint="default" w:ascii="Courier New" w:hAnsi="Courier New" w:cs="Times New Roman"/>
         <w:sz w:val="20"/>
       </w:rPr>
     </w:lvl>
@@ -4907,7 +4984,7 @@
         <w:ind w:left="2160" w:hanging="360"/>
       </w:pPr>
       <w:rPr>
-        <w:rFonts w:ascii="Wingdings" w:hAnsi="Wingdings" w:hint="default"/>
+        <w:rFonts w:hint="default" w:ascii="Wingdings" w:hAnsi="Wingdings"/>
         <w:sz w:val="20"/>
       </w:rPr>
     </w:lvl>
@@ -4923,7 +5000,7 @@
         <w:ind w:left="2880" w:hanging="360"/>
       </w:pPr>
       <w:rPr>
-        <w:rFonts w:ascii="Wingdings" w:hAnsi="Wingdings" w:hint="default"/>
+        <w:rFonts w:hint="default" w:ascii="Wingdings" w:hAnsi="Wingdings"/>
         <w:sz w:val="20"/>
       </w:rPr>
     </w:lvl>
@@ -4939,7 +5016,7 @@
         <w:ind w:left="3600" w:hanging="360"/>
       </w:pPr>
       <w:rPr>
-        <w:rFonts w:ascii="Wingdings" w:hAnsi="Wingdings" w:hint="default"/>
+        <w:rFonts w:hint="default" w:ascii="Wingdings" w:hAnsi="Wingdings"/>
         <w:sz w:val="20"/>
       </w:rPr>
     </w:lvl>
@@ -4955,7 +5032,7 @@
         <w:ind w:left="4320" w:hanging="360"/>
       </w:pPr>
       <w:rPr>
-        <w:rFonts w:ascii="Wingdings" w:hAnsi="Wingdings" w:hint="default"/>
+        <w:rFonts w:hint="default" w:ascii="Wingdings" w:hAnsi="Wingdings"/>
         <w:sz w:val="20"/>
       </w:rPr>
     </w:lvl>
@@ -4971,7 +5048,7 @@
         <w:ind w:left="5040" w:hanging="360"/>
       </w:pPr>
       <w:rPr>
-        <w:rFonts w:ascii="Wingdings" w:hAnsi="Wingdings" w:hint="default"/>
+        <w:rFonts w:hint="default" w:ascii="Wingdings" w:hAnsi="Wingdings"/>
         <w:sz w:val="20"/>
       </w:rPr>
     </w:lvl>
@@ -4987,7 +5064,7 @@
         <w:ind w:left="5760" w:hanging="360"/>
       </w:pPr>
       <w:rPr>
-        <w:rFonts w:ascii="Wingdings" w:hAnsi="Wingdings" w:hint="default"/>
+        <w:rFonts w:hint="default" w:ascii="Wingdings" w:hAnsi="Wingdings"/>
         <w:sz w:val="20"/>
       </w:rPr>
     </w:lvl>
@@ -5003,7 +5080,7 @@
         <w:ind w:left="6480" w:hanging="360"/>
       </w:pPr>
       <w:rPr>
-        <w:rFonts w:ascii="Wingdings" w:hAnsi="Wingdings" w:hint="default"/>
+        <w:rFonts w:hint="default" w:ascii="Wingdings" w:hAnsi="Wingdings"/>
         <w:sz w:val="20"/>
       </w:rPr>
     </w:lvl>
@@ -5024,7 +5101,7 @@
         <w:ind w:left="720" w:hanging="360"/>
       </w:pPr>
       <w:rPr>
-        <w:rFonts w:ascii="Symbol" w:hAnsi="Symbol" w:hint="default"/>
+        <w:rFonts w:hint="default" w:ascii="Symbol" w:hAnsi="Symbol"/>
         <w:sz w:val="20"/>
       </w:rPr>
     </w:lvl>
@@ -5040,7 +5117,7 @@
         <w:ind w:left="1440" w:hanging="360"/>
       </w:pPr>
       <w:rPr>
-        <w:rFonts w:ascii="Courier New" w:hAnsi="Courier New" w:cs="Times New Roman" w:hint="default"/>
+        <w:rFonts w:hint="default" w:ascii="Courier New" w:hAnsi="Courier New" w:cs="Times New Roman"/>
         <w:sz w:val="20"/>
       </w:rPr>
     </w:lvl>
@@ -5056,7 +5133,7 @@
         <w:ind w:left="2160" w:hanging="360"/>
       </w:pPr>
       <w:rPr>
-        <w:rFonts w:ascii="Wingdings" w:hAnsi="Wingdings" w:hint="default"/>
+        <w:rFonts w:hint="default" w:ascii="Wingdings" w:hAnsi="Wingdings"/>
         <w:sz w:val="20"/>
       </w:rPr>
     </w:lvl>
@@ -5072,7 +5149,7 @@
         <w:ind w:left="2880" w:hanging="360"/>
       </w:pPr>
       <w:rPr>
-        <w:rFonts w:ascii="Wingdings" w:hAnsi="Wingdings" w:hint="default"/>
+        <w:rFonts w:hint="default" w:ascii="Wingdings" w:hAnsi="Wingdings"/>
         <w:sz w:val="20"/>
       </w:rPr>
     </w:lvl>
@@ -5088,7 +5165,7 @@
         <w:ind w:left="3600" w:hanging="360"/>
       </w:pPr>
       <w:rPr>
-        <w:rFonts w:ascii="Wingdings" w:hAnsi="Wingdings" w:hint="default"/>
+        <w:rFonts w:hint="default" w:ascii="Wingdings" w:hAnsi="Wingdings"/>
         <w:sz w:val="20"/>
       </w:rPr>
     </w:lvl>
@@ -5104,7 +5181,7 @@
         <w:ind w:left="4320" w:hanging="360"/>
       </w:pPr>
       <w:rPr>
-        <w:rFonts w:ascii="Wingdings" w:hAnsi="Wingdings" w:hint="default"/>
+        <w:rFonts w:hint="default" w:ascii="Wingdings" w:hAnsi="Wingdings"/>
         <w:sz w:val="20"/>
       </w:rPr>
     </w:lvl>
@@ -5120,7 +5197,7 @@
         <w:ind w:left="5040" w:hanging="360"/>
       </w:pPr>
       <w:rPr>
-        <w:rFonts w:ascii="Wingdings" w:hAnsi="Wingdings" w:hint="default"/>
+        <w:rFonts w:hint="default" w:ascii="Wingdings" w:hAnsi="Wingdings"/>
         <w:sz w:val="20"/>
       </w:rPr>
     </w:lvl>
@@ -5136,7 +5213,7 @@
         <w:ind w:left="5760" w:hanging="360"/>
       </w:pPr>
       <w:rPr>
-        <w:rFonts w:ascii="Wingdings" w:hAnsi="Wingdings" w:hint="default"/>
+        <w:rFonts w:hint="default" w:ascii="Wingdings" w:hAnsi="Wingdings"/>
         <w:sz w:val="20"/>
       </w:rPr>
     </w:lvl>
@@ -5152,7 +5229,7 @@
         <w:ind w:left="6480" w:hanging="360"/>
       </w:pPr>
       <w:rPr>
-        <w:rFonts w:ascii="Wingdings" w:hAnsi="Wingdings" w:hint="default"/>
+        <w:rFonts w:hint="default" w:ascii="Wingdings" w:hAnsi="Wingdings"/>
         <w:sz w:val="20"/>
       </w:rPr>
     </w:lvl>
@@ -5173,7 +5250,7 @@
         <w:ind w:left="720" w:hanging="360"/>
       </w:pPr>
       <w:rPr>
-        <w:rFonts w:ascii="Symbol" w:hAnsi="Symbol" w:hint="default"/>
+        <w:rFonts w:hint="default" w:ascii="Symbol" w:hAnsi="Symbol"/>
         <w:sz w:val="20"/>
       </w:rPr>
     </w:lvl>
@@ -5189,7 +5266,7 @@
         <w:ind w:left="1440" w:hanging="360"/>
       </w:pPr>
       <w:rPr>
-        <w:rFonts w:ascii="Courier New" w:hAnsi="Courier New" w:cs="Times New Roman" w:hint="default"/>
+        <w:rFonts w:hint="default" w:ascii="Courier New" w:hAnsi="Courier New" w:cs="Times New Roman"/>
         <w:sz w:val="20"/>
       </w:rPr>
     </w:lvl>
@@ -5205,7 +5282,7 @@
         <w:ind w:left="2160" w:hanging="360"/>
       </w:pPr>
       <w:rPr>
-        <w:rFonts w:ascii="Wingdings" w:hAnsi="Wingdings" w:hint="default"/>
+        <w:rFonts w:hint="default" w:ascii="Wingdings" w:hAnsi="Wingdings"/>
         <w:sz w:val="20"/>
       </w:rPr>
     </w:lvl>
@@ -5221,7 +5298,7 @@
         <w:ind w:left="2880" w:hanging="360"/>
       </w:pPr>
       <w:rPr>
-        <w:rFonts w:ascii="Wingdings" w:hAnsi="Wingdings" w:hint="default"/>
+        <w:rFonts w:hint="default" w:ascii="Wingdings" w:hAnsi="Wingdings"/>
         <w:sz w:val="20"/>
       </w:rPr>
     </w:lvl>
@@ -5237,7 +5314,7 @@
         <w:ind w:left="3600" w:hanging="360"/>
       </w:pPr>
       <w:rPr>
-        <w:rFonts w:ascii="Wingdings" w:hAnsi="Wingdings" w:hint="default"/>
+        <w:rFonts w:hint="default" w:ascii="Wingdings" w:hAnsi="Wingdings"/>
         <w:sz w:val="20"/>
       </w:rPr>
     </w:lvl>
@@ -5253,7 +5330,7 @@
         <w:ind w:left="4320" w:hanging="360"/>
       </w:pPr>
       <w:rPr>
-        <w:rFonts w:ascii="Wingdings" w:hAnsi="Wingdings" w:hint="default"/>
+        <w:rFonts w:hint="default" w:ascii="Wingdings" w:hAnsi="Wingdings"/>
         <w:sz w:val="20"/>
       </w:rPr>
     </w:lvl>
@@ -5269,7 +5346,7 @@
         <w:ind w:left="5040" w:hanging="360"/>
       </w:pPr>
       <w:rPr>
-        <w:rFonts w:ascii="Wingdings" w:hAnsi="Wingdings" w:hint="default"/>
+        <w:rFonts w:hint="default" w:ascii="Wingdings" w:hAnsi="Wingdings"/>
         <w:sz w:val="20"/>
       </w:rPr>
     </w:lvl>
@@ -5285,7 +5362,7 @@
         <w:ind w:left="5760" w:hanging="360"/>
       </w:pPr>
       <w:rPr>
-        <w:rFonts w:ascii="Wingdings" w:hAnsi="Wingdings" w:hint="default"/>
+        <w:rFonts w:hint="default" w:ascii="Wingdings" w:hAnsi="Wingdings"/>
         <w:sz w:val="20"/>
       </w:rPr>
     </w:lvl>
@@ -5301,7 +5378,7 @@
         <w:ind w:left="6480" w:hanging="360"/>
       </w:pPr>
       <w:rPr>
-        <w:rFonts w:ascii="Wingdings" w:hAnsi="Wingdings" w:hint="default"/>
+        <w:rFonts w:hint="default" w:ascii="Wingdings" w:hAnsi="Wingdings"/>
         <w:sz w:val="20"/>
       </w:rPr>
     </w:lvl>
@@ -5322,7 +5399,7 @@
         <w:ind w:left="720" w:hanging="360"/>
       </w:pPr>
       <w:rPr>
-        <w:rFonts w:ascii="Symbol" w:hAnsi="Symbol" w:hint="default"/>
+        <w:rFonts w:hint="default" w:ascii="Symbol" w:hAnsi="Symbol"/>
         <w:sz w:val="20"/>
       </w:rPr>
     </w:lvl>
@@ -5338,7 +5415,7 @@
         <w:ind w:left="1440" w:hanging="360"/>
       </w:pPr>
       <w:rPr>
-        <w:rFonts w:ascii="Courier New" w:hAnsi="Courier New" w:cs="Times New Roman" w:hint="default"/>
+        <w:rFonts w:hint="default" w:ascii="Courier New" w:hAnsi="Courier New" w:cs="Times New Roman"/>
         <w:sz w:val="20"/>
       </w:rPr>
     </w:lvl>
@@ -5354,7 +5431,7 @@
         <w:ind w:left="2160" w:hanging="360"/>
       </w:pPr>
       <w:rPr>
-        <w:rFonts w:ascii="Wingdings" w:hAnsi="Wingdings" w:hint="default"/>
+        <w:rFonts w:hint="default" w:ascii="Wingdings" w:hAnsi="Wingdings"/>
         <w:sz w:val="20"/>
       </w:rPr>
     </w:lvl>
@@ -5370,7 +5447,7 @@
         <w:ind w:left="2880" w:hanging="360"/>
       </w:pPr>
       <w:rPr>
-        <w:rFonts w:ascii="Wingdings" w:hAnsi="Wingdings" w:hint="default"/>
+        <w:rFonts w:hint="default" w:ascii="Wingdings" w:hAnsi="Wingdings"/>
         <w:sz w:val="20"/>
       </w:rPr>
     </w:lvl>
@@ -5386,7 +5463,7 @@
         <w:ind w:left="3600" w:hanging="360"/>
       </w:pPr>
       <w:rPr>
-        <w:rFonts w:ascii="Wingdings" w:hAnsi="Wingdings" w:hint="default"/>
+        <w:rFonts w:hint="default" w:ascii="Wingdings" w:hAnsi="Wingdings"/>
         <w:sz w:val="20"/>
       </w:rPr>
     </w:lvl>
@@ -5402,7 +5479,7 @@
         <w:ind w:left="4320" w:hanging="360"/>
       </w:pPr>
       <w:rPr>
-        <w:rFonts w:ascii="Wingdings" w:hAnsi="Wingdings" w:hint="default"/>
+        <w:rFonts w:hint="default" w:ascii="Wingdings" w:hAnsi="Wingdings"/>
         <w:sz w:val="20"/>
       </w:rPr>
     </w:lvl>
@@ -5418,7 +5495,7 @@
         <w:ind w:left="5040" w:hanging="360"/>
       </w:pPr>
       <w:rPr>
-        <w:rFonts w:ascii="Wingdings" w:hAnsi="Wingdings" w:hint="default"/>
+        <w:rFonts w:hint="default" w:ascii="Wingdings" w:hAnsi="Wingdings"/>
         <w:sz w:val="20"/>
       </w:rPr>
     </w:lvl>
@@ -5434,7 +5511,7 @@
         <w:ind w:left="5760" w:hanging="360"/>
       </w:pPr>
       <w:rPr>
-        <w:rFonts w:ascii="Wingdings" w:hAnsi="Wingdings" w:hint="default"/>
+        <w:rFonts w:hint="default" w:ascii="Wingdings" w:hAnsi="Wingdings"/>
         <w:sz w:val="20"/>
       </w:rPr>
     </w:lvl>
@@ -5450,7 +5527,7 @@
         <w:ind w:left="6480" w:hanging="360"/>
       </w:pPr>
       <w:rPr>
-        <w:rFonts w:ascii="Wingdings" w:hAnsi="Wingdings" w:hint="default"/>
+        <w:rFonts w:hint="default" w:ascii="Wingdings" w:hAnsi="Wingdings"/>
         <w:sz w:val="20"/>
       </w:rPr>
     </w:lvl>
@@ -5471,7 +5548,7 @@
         <w:ind w:left="720" w:hanging="360"/>
       </w:pPr>
       <w:rPr>
-        <w:rFonts w:ascii="Symbol" w:hAnsi="Symbol" w:hint="default"/>
+        <w:rFonts w:hint="default" w:ascii="Symbol" w:hAnsi="Symbol"/>
         <w:sz w:val="20"/>
       </w:rPr>
     </w:lvl>
@@ -5487,7 +5564,7 @@
         <w:ind w:left="1440" w:hanging="360"/>
       </w:pPr>
       <w:rPr>
-        <w:rFonts w:ascii="Courier New" w:hAnsi="Courier New" w:cs="Times New Roman" w:hint="default"/>
+        <w:rFonts w:hint="default" w:ascii="Courier New" w:hAnsi="Courier New" w:cs="Times New Roman"/>
         <w:sz w:val="20"/>
       </w:rPr>
     </w:lvl>
@@ -5503,7 +5580,7 @@
         <w:ind w:left="2160" w:hanging="360"/>
       </w:pPr>
       <w:rPr>
-        <w:rFonts w:ascii="Wingdings" w:hAnsi="Wingdings" w:hint="default"/>
+        <w:rFonts w:hint="default" w:ascii="Wingdings" w:hAnsi="Wingdings"/>
         <w:sz w:val="20"/>
       </w:rPr>
     </w:lvl>
@@ -5519,7 +5596,7 @@
         <w:ind w:left="2880" w:hanging="360"/>
       </w:pPr>
       <w:rPr>
-        <w:rFonts w:ascii="Wingdings" w:hAnsi="Wingdings" w:hint="default"/>
+        <w:rFonts w:hint="default" w:ascii="Wingdings" w:hAnsi="Wingdings"/>
         <w:sz w:val="20"/>
       </w:rPr>
     </w:lvl>
@@ -5535,7 +5612,7 @@
         <w:ind w:left="3600" w:hanging="360"/>
       </w:pPr>
       <w:rPr>
-        <w:rFonts w:ascii="Wingdings" w:hAnsi="Wingdings" w:hint="default"/>
+        <w:rFonts w:hint="default" w:ascii="Wingdings" w:hAnsi="Wingdings"/>
         <w:sz w:val="20"/>
       </w:rPr>
     </w:lvl>
@@ -5551,7 +5628,7 @@
         <w:ind w:left="4320" w:hanging="360"/>
       </w:pPr>
       <w:rPr>
-        <w:rFonts w:ascii="Wingdings" w:hAnsi="Wingdings" w:hint="default"/>
+        <w:rFonts w:hint="default" w:ascii="Wingdings" w:hAnsi="Wingdings"/>
         <w:sz w:val="20"/>
       </w:rPr>
     </w:lvl>
@@ -5567,7 +5644,7 @@
         <w:ind w:left="5040" w:hanging="360"/>
       </w:pPr>
       <w:rPr>
-        <w:rFonts w:ascii="Wingdings" w:hAnsi="Wingdings" w:hint="default"/>
+        <w:rFonts w:hint="default" w:ascii="Wingdings" w:hAnsi="Wingdings"/>
         <w:sz w:val="20"/>
       </w:rPr>
     </w:lvl>
@@ -5583,7 +5660,7 @@
         <w:ind w:left="5760" w:hanging="360"/>
       </w:pPr>
       <w:rPr>
-        <w:rFonts w:ascii="Wingdings" w:hAnsi="Wingdings" w:hint="default"/>
+        <w:rFonts w:hint="default" w:ascii="Wingdings" w:hAnsi="Wingdings"/>
         <w:sz w:val="20"/>
       </w:rPr>
     </w:lvl>
@@ -5599,7 +5676,7 @@
         <w:ind w:left="6480" w:hanging="360"/>
       </w:pPr>
       <w:rPr>
-        <w:rFonts w:ascii="Wingdings" w:hAnsi="Wingdings" w:hint="default"/>
+        <w:rFonts w:hint="default" w:ascii="Wingdings" w:hAnsi="Wingdings"/>
         <w:sz w:val="20"/>
       </w:rPr>
     </w:lvl>
@@ -5620,7 +5697,7 @@
         <w:ind w:left="720" w:hanging="360"/>
       </w:pPr>
       <w:rPr>
-        <w:rFonts w:ascii="Symbol" w:hAnsi="Symbol" w:hint="default"/>
+        <w:rFonts w:hint="default" w:ascii="Symbol" w:hAnsi="Symbol"/>
         <w:sz w:val="20"/>
       </w:rPr>
     </w:lvl>
@@ -5636,7 +5713,7 @@
         <w:ind w:left="1440" w:hanging="360"/>
       </w:pPr>
       <w:rPr>
-        <w:rFonts w:ascii="Courier New" w:hAnsi="Courier New" w:cs="Times New Roman" w:hint="default"/>
+        <w:rFonts w:hint="default" w:ascii="Courier New" w:hAnsi="Courier New" w:cs="Times New Roman"/>
         <w:sz w:val="20"/>
       </w:rPr>
     </w:lvl>
@@ -5652,7 +5729,7 @@
         <w:ind w:left="2160" w:hanging="360"/>
       </w:pPr>
       <w:rPr>
-        <w:rFonts w:ascii="Wingdings" w:hAnsi="Wingdings" w:hint="default"/>
+        <w:rFonts w:hint="default" w:ascii="Wingdings" w:hAnsi="Wingdings"/>
         <w:sz w:val="20"/>
       </w:rPr>
     </w:lvl>
@@ -5668,7 +5745,7 @@
         <w:ind w:left="2880" w:hanging="360"/>
       </w:pPr>
       <w:rPr>
-        <w:rFonts w:ascii="Wingdings" w:hAnsi="Wingdings" w:hint="default"/>
+        <w:rFonts w:hint="default" w:ascii="Wingdings" w:hAnsi="Wingdings"/>
         <w:sz w:val="20"/>
       </w:rPr>
     </w:lvl>
@@ -5684,7 +5761,7 @@
         <w:ind w:left="3600" w:hanging="360"/>
       </w:pPr>
       <w:rPr>
-        <w:rFonts w:ascii="Wingdings" w:hAnsi="Wingdings" w:hint="default"/>
+        <w:rFonts w:hint="default" w:ascii="Wingdings" w:hAnsi="Wingdings"/>
         <w:sz w:val="20"/>
       </w:rPr>
     </w:lvl>
@@ -5700,7 +5777,7 @@
         <w:ind w:left="4320" w:hanging="360"/>
       </w:pPr>
       <w:rPr>
-        <w:rFonts w:ascii="Wingdings" w:hAnsi="Wingdings" w:hint="default"/>
+        <w:rFonts w:hint="default" w:ascii="Wingdings" w:hAnsi="Wingdings"/>
         <w:sz w:val="20"/>
       </w:rPr>
     </w:lvl>
@@ -5716,7 +5793,7 @@
         <w:ind w:left="5040" w:hanging="360"/>
       </w:pPr>
       <w:rPr>
-        <w:rFonts w:ascii="Wingdings" w:hAnsi="Wingdings" w:hint="default"/>
+        <w:rFonts w:hint="default" w:ascii="Wingdings" w:hAnsi="Wingdings"/>
         <w:sz w:val="20"/>
       </w:rPr>
     </w:lvl>
@@ -5732,7 +5809,7 @@
         <w:ind w:left="5760" w:hanging="360"/>
       </w:pPr>
       <w:rPr>
-        <w:rFonts w:ascii="Wingdings" w:hAnsi="Wingdings" w:hint="default"/>
+        <w:rFonts w:hint="default" w:ascii="Wingdings" w:hAnsi="Wingdings"/>
         <w:sz w:val="20"/>
       </w:rPr>
     </w:lvl>
@@ -5748,7 +5825,7 @@
         <w:ind w:left="6480" w:hanging="360"/>
       </w:pPr>
       <w:rPr>
-        <w:rFonts w:ascii="Wingdings" w:hAnsi="Wingdings" w:hint="default"/>
+        <w:rFonts w:hint="default" w:ascii="Wingdings" w:hAnsi="Wingdings"/>
         <w:sz w:val="20"/>
       </w:rPr>
     </w:lvl>
@@ -5769,7 +5846,7 @@
         <w:ind w:left="720" w:hanging="360"/>
       </w:pPr>
       <w:rPr>
-        <w:rFonts w:ascii="Symbol" w:hAnsi="Symbol" w:hint="default"/>
+        <w:rFonts w:hint="default" w:ascii="Symbol" w:hAnsi="Symbol"/>
         <w:sz w:val="20"/>
       </w:rPr>
     </w:lvl>
@@ -5785,7 +5862,7 @@
         <w:ind w:left="1440" w:hanging="360"/>
       </w:pPr>
       <w:rPr>
-        <w:rFonts w:ascii="Courier New" w:hAnsi="Courier New" w:cs="Times New Roman" w:hint="default"/>
+        <w:rFonts w:hint="default" w:ascii="Courier New" w:hAnsi="Courier New" w:cs="Times New Roman"/>
         <w:sz w:val="20"/>
       </w:rPr>
     </w:lvl>
@@ -5801,7 +5878,7 @@
         <w:ind w:left="2160" w:hanging="360"/>
       </w:pPr>
       <w:rPr>
-        <w:rFonts w:ascii="Wingdings" w:hAnsi="Wingdings" w:hint="default"/>
+        <w:rFonts w:hint="default" w:ascii="Wingdings" w:hAnsi="Wingdings"/>
         <w:sz w:val="20"/>
       </w:rPr>
     </w:lvl>
@@ -5817,7 +5894,7 @@
         <w:ind w:left="2880" w:hanging="360"/>
       </w:pPr>
       <w:rPr>
-        <w:rFonts w:ascii="Wingdings" w:hAnsi="Wingdings" w:hint="default"/>
+        <w:rFonts w:hint="default" w:ascii="Wingdings" w:hAnsi="Wingdings"/>
         <w:sz w:val="20"/>
       </w:rPr>
     </w:lvl>
@@ -5833,7 +5910,7 @@
         <w:ind w:left="3600" w:hanging="360"/>
       </w:pPr>
       <w:rPr>
-        <w:rFonts w:ascii="Wingdings" w:hAnsi="Wingdings" w:hint="default"/>
+        <w:rFonts w:hint="default" w:ascii="Wingdings" w:hAnsi="Wingdings"/>
         <w:sz w:val="20"/>
       </w:rPr>
     </w:lvl>
@@ -5849,7 +5926,7 @@
         <w:ind w:left="4320" w:hanging="360"/>
       </w:pPr>
       <w:rPr>
-        <w:rFonts w:ascii="Wingdings" w:hAnsi="Wingdings" w:hint="default"/>
+        <w:rFonts w:hint="default" w:ascii="Wingdings" w:hAnsi="Wingdings"/>
         <w:sz w:val="20"/>
       </w:rPr>
     </w:lvl>
@@ -5865,7 +5942,7 @@
         <w:ind w:left="5040" w:hanging="360"/>
       </w:pPr>
       <w:rPr>
-        <w:rFonts w:ascii="Wingdings" w:hAnsi="Wingdings" w:hint="default"/>
+        <w:rFonts w:hint="default" w:ascii="Wingdings" w:hAnsi="Wingdings"/>
         <w:sz w:val="20"/>
       </w:rPr>
     </w:lvl>
@@ -5881,7 +5958,7 @@
         <w:ind w:left="5760" w:hanging="360"/>
       </w:pPr>
       <w:rPr>
-        <w:rFonts w:ascii="Wingdings" w:hAnsi="Wingdings" w:hint="default"/>
+        <w:rFonts w:hint="default" w:ascii="Wingdings" w:hAnsi="Wingdings"/>
         <w:sz w:val="20"/>
       </w:rPr>
     </w:lvl>
@@ -5897,7 +5974,7 @@
         <w:ind w:left="6480" w:hanging="360"/>
       </w:pPr>
       <w:rPr>
-        <w:rFonts w:ascii="Wingdings" w:hAnsi="Wingdings" w:hint="default"/>
+        <w:rFonts w:hint="default" w:ascii="Wingdings" w:hAnsi="Wingdings"/>
         <w:sz w:val="20"/>
       </w:rPr>
     </w:lvl>
@@ -6008,7 +6085,7 @@
         <w:ind w:left="720" w:hanging="360"/>
       </w:pPr>
       <w:rPr>
-        <w:rFonts w:ascii="Symbol" w:hAnsi="Symbol" w:hint="default"/>
+        <w:rFonts w:hint="default" w:ascii="Symbol" w:hAnsi="Symbol"/>
         <w:sz w:val="20"/>
       </w:rPr>
     </w:lvl>
@@ -6024,7 +6101,7 @@
         <w:ind w:left="1440" w:hanging="360"/>
       </w:pPr>
       <w:rPr>
-        <w:rFonts w:ascii="Courier New" w:hAnsi="Courier New" w:cs="Times New Roman" w:hint="default"/>
+        <w:rFonts w:hint="default" w:ascii="Courier New" w:hAnsi="Courier New" w:cs="Times New Roman"/>
         <w:sz w:val="20"/>
       </w:rPr>
     </w:lvl>
@@ -6040,7 +6117,7 @@
         <w:ind w:left="2160" w:hanging="360"/>
       </w:pPr>
       <w:rPr>
-        <w:rFonts w:ascii="Wingdings" w:hAnsi="Wingdings" w:hint="default"/>
+        <w:rFonts w:hint="default" w:ascii="Wingdings" w:hAnsi="Wingdings"/>
         <w:sz w:val="20"/>
       </w:rPr>
     </w:lvl>
@@ -6056,7 +6133,7 @@
         <w:ind w:left="2880" w:hanging="360"/>
       </w:pPr>
       <w:rPr>
-        <w:rFonts w:ascii="Wingdings" w:hAnsi="Wingdings" w:hint="default"/>
+        <w:rFonts w:hint="default" w:ascii="Wingdings" w:hAnsi="Wingdings"/>
         <w:sz w:val="20"/>
       </w:rPr>
     </w:lvl>
@@ -6072,7 +6149,7 @@
         <w:ind w:left="3600" w:hanging="360"/>
       </w:pPr>
       <w:rPr>
-        <w:rFonts w:ascii="Wingdings" w:hAnsi="Wingdings" w:hint="default"/>
+        <w:rFonts w:hint="default" w:ascii="Wingdings" w:hAnsi="Wingdings"/>
         <w:sz w:val="20"/>
       </w:rPr>
     </w:lvl>
@@ -6088,7 +6165,7 @@
         <w:ind w:left="4320" w:hanging="360"/>
       </w:pPr>
       <w:rPr>
-        <w:rFonts w:ascii="Wingdings" w:hAnsi="Wingdings" w:hint="default"/>
+        <w:rFonts w:hint="default" w:ascii="Wingdings" w:hAnsi="Wingdings"/>
         <w:sz w:val="20"/>
       </w:rPr>
     </w:lvl>
@@ -6104,7 +6181,7 @@
         <w:ind w:left="5040" w:hanging="360"/>
       </w:pPr>
       <w:rPr>
-        <w:rFonts w:ascii="Wingdings" w:hAnsi="Wingdings" w:hint="default"/>
+        <w:rFonts w:hint="default" w:ascii="Wingdings" w:hAnsi="Wingdings"/>
         <w:sz w:val="20"/>
       </w:rPr>
     </w:lvl>
@@ -6120,7 +6197,7 @@
         <w:ind w:left="5760" w:hanging="360"/>
       </w:pPr>
       <w:rPr>
-        <w:rFonts w:ascii="Wingdings" w:hAnsi="Wingdings" w:hint="default"/>
+        <w:rFonts w:hint="default" w:ascii="Wingdings" w:hAnsi="Wingdings"/>
         <w:sz w:val="20"/>
       </w:rPr>
     </w:lvl>
@@ -6136,7 +6213,7 @@
         <w:ind w:left="6480" w:hanging="360"/>
       </w:pPr>
       <w:rPr>
-        <w:rFonts w:ascii="Wingdings" w:hAnsi="Wingdings" w:hint="default"/>
+        <w:rFonts w:hint="default" w:ascii="Wingdings" w:hAnsi="Wingdings"/>
         <w:sz w:val="20"/>
       </w:rPr>
     </w:lvl>
@@ -6278,7 +6355,7 @@
         <w:ind w:left="720" w:hanging="360"/>
       </w:pPr>
       <w:rPr>
-        <w:rFonts w:ascii="Symbol" w:hAnsi="Symbol" w:hint="default"/>
+        <w:rFonts w:hint="default" w:ascii="Symbol" w:hAnsi="Symbol"/>
         <w:sz w:val="20"/>
       </w:rPr>
     </w:lvl>
@@ -6294,7 +6371,7 @@
         <w:ind w:left="1440" w:hanging="360"/>
       </w:pPr>
       <w:rPr>
-        <w:rFonts w:ascii="Courier New" w:hAnsi="Courier New" w:cs="Times New Roman" w:hint="default"/>
+        <w:rFonts w:hint="default" w:ascii="Courier New" w:hAnsi="Courier New" w:cs="Times New Roman"/>
         <w:sz w:val="20"/>
       </w:rPr>
     </w:lvl>
@@ -6310,7 +6387,7 @@
         <w:ind w:left="2160" w:hanging="360"/>
       </w:pPr>
       <w:rPr>
-        <w:rFonts w:ascii="Wingdings" w:hAnsi="Wingdings" w:hint="default"/>
+        <w:rFonts w:hint="default" w:ascii="Wingdings" w:hAnsi="Wingdings"/>
         <w:sz w:val="20"/>
       </w:rPr>
     </w:lvl>
@@ -6326,7 +6403,7 @@
         <w:ind w:left="2880" w:hanging="360"/>
       </w:pPr>
       <w:rPr>
-        <w:rFonts w:ascii="Wingdings" w:hAnsi="Wingdings" w:hint="default"/>
+        <w:rFonts w:hint="default" w:ascii="Wingdings" w:hAnsi="Wingdings"/>
         <w:sz w:val="20"/>
       </w:rPr>
     </w:lvl>
@@ -6342,7 +6419,7 @@
         <w:ind w:left="3600" w:hanging="360"/>
       </w:pPr>
       <w:rPr>
-        <w:rFonts w:ascii="Wingdings" w:hAnsi="Wingdings" w:hint="default"/>
+        <w:rFonts w:hint="default" w:ascii="Wingdings" w:hAnsi="Wingdings"/>
         <w:sz w:val="20"/>
       </w:rPr>
     </w:lvl>
@@ -6358,7 +6435,7 @@
         <w:ind w:left="4320" w:hanging="360"/>
       </w:pPr>
       <w:rPr>
-        <w:rFonts w:ascii="Wingdings" w:hAnsi="Wingdings" w:hint="default"/>
+        <w:rFonts w:hint="default" w:ascii="Wingdings" w:hAnsi="Wingdings"/>
         <w:sz w:val="20"/>
       </w:rPr>
     </w:lvl>
@@ -6374,7 +6451,7 @@
         <w:ind w:left="5040" w:hanging="360"/>
       </w:pPr>
       <w:rPr>
-        <w:rFonts w:ascii="Wingdings" w:hAnsi="Wingdings" w:hint="default"/>
+        <w:rFonts w:hint="default" w:ascii="Wingdings" w:hAnsi="Wingdings"/>
         <w:sz w:val="20"/>
       </w:rPr>
     </w:lvl>
@@ -6390,7 +6467,7 @@
         <w:ind w:left="5760" w:hanging="360"/>
       </w:pPr>
       <w:rPr>
-        <w:rFonts w:ascii="Wingdings" w:hAnsi="Wingdings" w:hint="default"/>
+        <w:rFonts w:hint="default" w:ascii="Wingdings" w:hAnsi="Wingdings"/>
         <w:sz w:val="20"/>
       </w:rPr>
     </w:lvl>
@@ -6406,7 +6483,7 @@
         <w:ind w:left="6480" w:hanging="360"/>
       </w:pPr>
       <w:rPr>
-        <w:rFonts w:ascii="Wingdings" w:hAnsi="Wingdings" w:hint="default"/>
+        <w:rFonts w:hint="default" w:ascii="Wingdings" w:hAnsi="Wingdings"/>
         <w:sz w:val="20"/>
       </w:rPr>
     </w:lvl>
@@ -6427,7 +6504,7 @@
         <w:ind w:left="720" w:hanging="360"/>
       </w:pPr>
       <w:rPr>
-        <w:rFonts w:ascii="Symbol" w:hAnsi="Symbol" w:hint="default"/>
+        <w:rFonts w:hint="default" w:ascii="Symbol" w:hAnsi="Symbol"/>
         <w:sz w:val="20"/>
       </w:rPr>
     </w:lvl>
@@ -6443,7 +6520,7 @@
         <w:ind w:left="1440" w:hanging="360"/>
       </w:pPr>
       <w:rPr>
-        <w:rFonts w:ascii="Courier New" w:hAnsi="Courier New" w:cs="Times New Roman" w:hint="default"/>
+        <w:rFonts w:hint="default" w:ascii="Courier New" w:hAnsi="Courier New" w:cs="Times New Roman"/>
         <w:sz w:val="20"/>
       </w:rPr>
     </w:lvl>
@@ -6459,7 +6536,7 @@
         <w:ind w:left="2160" w:hanging="360"/>
       </w:pPr>
       <w:rPr>
-        <w:rFonts w:ascii="Wingdings" w:hAnsi="Wingdings" w:hint="default"/>
+        <w:rFonts w:hint="default" w:ascii="Wingdings" w:hAnsi="Wingdings"/>
         <w:sz w:val="20"/>
       </w:rPr>
     </w:lvl>
@@ -6475,7 +6552,7 @@
         <w:ind w:left="2880" w:hanging="360"/>
       </w:pPr>
       <w:rPr>
-        <w:rFonts w:ascii="Wingdings" w:hAnsi="Wingdings" w:hint="default"/>
+        <w:rFonts w:hint="default" w:ascii="Wingdings" w:hAnsi="Wingdings"/>
         <w:sz w:val="20"/>
       </w:rPr>
     </w:lvl>
@@ -6491,7 +6568,7 @@
         <w:ind w:left="3600" w:hanging="360"/>
       </w:pPr>
       <w:rPr>
-        <w:rFonts w:ascii="Wingdings" w:hAnsi="Wingdings" w:hint="default"/>
+        <w:rFonts w:hint="default" w:ascii="Wingdings" w:hAnsi="Wingdings"/>
         <w:sz w:val="20"/>
       </w:rPr>
     </w:lvl>
@@ -6507,7 +6584,7 @@
         <w:ind w:left="4320" w:hanging="360"/>
       </w:pPr>
       <w:rPr>
-        <w:rFonts w:ascii="Wingdings" w:hAnsi="Wingdings" w:hint="default"/>
+        <w:rFonts w:hint="default" w:ascii="Wingdings" w:hAnsi="Wingdings"/>
         <w:sz w:val="20"/>
       </w:rPr>
     </w:lvl>
@@ -6523,7 +6600,7 @@
         <w:ind w:left="5040" w:hanging="360"/>
       </w:pPr>
       <w:rPr>
-        <w:rFonts w:ascii="Wingdings" w:hAnsi="Wingdings" w:hint="default"/>
+        <w:rFonts w:hint="default" w:ascii="Wingdings" w:hAnsi="Wingdings"/>
         <w:sz w:val="20"/>
       </w:rPr>
     </w:lvl>
@@ -6539,7 +6616,7 @@
         <w:ind w:left="5760" w:hanging="360"/>
       </w:pPr>
       <w:rPr>
-        <w:rFonts w:ascii="Wingdings" w:hAnsi="Wingdings" w:hint="default"/>
+        <w:rFonts w:hint="default" w:ascii="Wingdings" w:hAnsi="Wingdings"/>
         <w:sz w:val="20"/>
       </w:rPr>
     </w:lvl>
@@ -6555,7 +6632,7 @@
         <w:ind w:left="6480" w:hanging="360"/>
       </w:pPr>
       <w:rPr>
-        <w:rFonts w:ascii="Wingdings" w:hAnsi="Wingdings" w:hint="default"/>
+        <w:rFonts w:hint="default" w:ascii="Wingdings" w:hAnsi="Wingdings"/>
         <w:sz w:val="20"/>
       </w:rPr>
     </w:lvl>
@@ -6573,7 +6650,7 @@
         <w:ind w:left="840" w:hanging="360"/>
       </w:pPr>
       <w:rPr>
-        <w:rFonts w:ascii="Symbol" w:hAnsi="Symbol" w:hint="default"/>
+        <w:rFonts w:hint="default" w:ascii="Symbol" w:hAnsi="Symbol"/>
       </w:rPr>
     </w:lvl>
     <w:lvl w:ilvl="1" w:tplc="240A0003" w:tentative="1">
@@ -6585,7 +6662,7 @@
         <w:ind w:left="1560" w:hanging="360"/>
       </w:pPr>
       <w:rPr>
-        <w:rFonts w:ascii="Courier New" w:hAnsi="Courier New" w:cs="Courier New" w:hint="default"/>
+        <w:rFonts w:hint="default" w:ascii="Courier New" w:hAnsi="Courier New" w:cs="Courier New"/>
       </w:rPr>
     </w:lvl>
     <w:lvl w:ilvl="2" w:tplc="240A0005" w:tentative="1">
@@ -6597,7 +6674,7 @@
         <w:ind w:left="2280" w:hanging="360"/>
       </w:pPr>
       <w:rPr>
-        <w:rFonts w:ascii="Wingdings" w:hAnsi="Wingdings" w:hint="default"/>
+        <w:rFonts w:hint="default" w:ascii="Wingdings" w:hAnsi="Wingdings"/>
       </w:rPr>
     </w:lvl>
     <w:lvl w:ilvl="3" w:tplc="240A0001" w:tentative="1">
@@ -6609,7 +6686,7 @@
         <w:ind w:left="3000" w:hanging="360"/>
       </w:pPr>
       <w:rPr>
-        <w:rFonts w:ascii="Symbol" w:hAnsi="Symbol" w:hint="default"/>
+        <w:rFonts w:hint="default" w:ascii="Symbol" w:hAnsi="Symbol"/>
       </w:rPr>
     </w:lvl>
     <w:lvl w:ilvl="4" w:tplc="240A0003" w:tentative="1">
@@ -6621,7 +6698,7 @@
         <w:ind w:left="3720" w:hanging="360"/>
       </w:pPr>
       <w:rPr>
-        <w:rFonts w:ascii="Courier New" w:hAnsi="Courier New" w:cs="Courier New" w:hint="default"/>
+        <w:rFonts w:hint="default" w:ascii="Courier New" w:hAnsi="Courier New" w:cs="Courier New"/>
       </w:rPr>
     </w:lvl>
     <w:lvl w:ilvl="5" w:tplc="240A0005" w:tentative="1">
@@ -6633,7 +6710,7 @@
         <w:ind w:left="4440" w:hanging="360"/>
       </w:pPr>
       <w:rPr>
-        <w:rFonts w:ascii="Wingdings" w:hAnsi="Wingdings" w:hint="default"/>
+        <w:rFonts w:hint="default" w:ascii="Wingdings" w:hAnsi="Wingdings"/>
       </w:rPr>
     </w:lvl>
     <w:lvl w:ilvl="6" w:tplc="240A0001" w:tentative="1">
@@ -6645,7 +6722,7 @@
         <w:ind w:left="5160" w:hanging="360"/>
       </w:pPr>
       <w:rPr>
-        <w:rFonts w:ascii="Symbol" w:hAnsi="Symbol" w:hint="default"/>
+        <w:rFonts w:hint="default" w:ascii="Symbol" w:hAnsi="Symbol"/>
       </w:rPr>
     </w:lvl>
     <w:lvl w:ilvl="7" w:tplc="240A0003" w:tentative="1">
@@ -6657,7 +6734,7 @@
         <w:ind w:left="5880" w:hanging="360"/>
       </w:pPr>
       <w:rPr>
-        <w:rFonts w:ascii="Courier New" w:hAnsi="Courier New" w:cs="Courier New" w:hint="default"/>
+        <w:rFonts w:hint="default" w:ascii="Courier New" w:hAnsi="Courier New" w:cs="Courier New"/>
       </w:rPr>
     </w:lvl>
     <w:lvl w:ilvl="8" w:tplc="240A0005" w:tentative="1">
@@ -6669,7 +6746,7 @@
         <w:ind w:left="6600" w:hanging="360"/>
       </w:pPr>
       <w:rPr>
-        <w:rFonts w:ascii="Wingdings" w:hAnsi="Wingdings" w:hint="default"/>
+        <w:rFonts w:hint="default" w:ascii="Wingdings" w:hAnsi="Wingdings"/>
       </w:rPr>
     </w:lvl>
   </w:abstractNum>
@@ -6689,7 +6766,7 @@
         <w:ind w:left="720" w:hanging="360"/>
       </w:pPr>
       <w:rPr>
-        <w:rFonts w:ascii="Symbol" w:hAnsi="Symbol" w:hint="default"/>
+        <w:rFonts w:hint="default" w:ascii="Symbol" w:hAnsi="Symbol"/>
         <w:sz w:val="20"/>
       </w:rPr>
     </w:lvl>
@@ -6705,7 +6782,7 @@
         <w:ind w:left="1440" w:hanging="360"/>
       </w:pPr>
       <w:rPr>
-        <w:rFonts w:ascii="Courier New" w:hAnsi="Courier New" w:cs="Times New Roman" w:hint="default"/>
+        <w:rFonts w:hint="default" w:ascii="Courier New" w:hAnsi="Courier New" w:cs="Times New Roman"/>
         <w:sz w:val="20"/>
       </w:rPr>
     </w:lvl>
@@ -6721,7 +6798,7 @@
         <w:ind w:left="2160" w:hanging="360"/>
       </w:pPr>
       <w:rPr>
-        <w:rFonts w:ascii="Wingdings" w:hAnsi="Wingdings" w:hint="default"/>
+        <w:rFonts w:hint="default" w:ascii="Wingdings" w:hAnsi="Wingdings"/>
         <w:sz w:val="20"/>
       </w:rPr>
     </w:lvl>
@@ -6737,7 +6814,7 @@
         <w:ind w:left="2880" w:hanging="360"/>
       </w:pPr>
       <w:rPr>
-        <w:rFonts w:ascii="Wingdings" w:hAnsi="Wingdings" w:hint="default"/>
+        <w:rFonts w:hint="default" w:ascii="Wingdings" w:hAnsi="Wingdings"/>
         <w:sz w:val="20"/>
       </w:rPr>
     </w:lvl>
@@ -6753,7 +6830,7 @@
         <w:ind w:left="3600" w:hanging="360"/>
       </w:pPr>
       <w:rPr>
-        <w:rFonts w:ascii="Wingdings" w:hAnsi="Wingdings" w:hint="default"/>
+        <w:rFonts w:hint="default" w:ascii="Wingdings" w:hAnsi="Wingdings"/>
         <w:sz w:val="20"/>
       </w:rPr>
     </w:lvl>
@@ -6769,7 +6846,7 @@
         <w:ind w:left="4320" w:hanging="360"/>
       </w:pPr>
       <w:rPr>
-        <w:rFonts w:ascii="Wingdings" w:hAnsi="Wingdings" w:hint="default"/>
+        <w:rFonts w:hint="default" w:ascii="Wingdings" w:hAnsi="Wingdings"/>
         <w:sz w:val="20"/>
       </w:rPr>
     </w:lvl>
@@ -6785,7 +6862,7 @@
         <w:ind w:left="5040" w:hanging="360"/>
       </w:pPr>
       <w:rPr>
-        <w:rFonts w:ascii="Wingdings" w:hAnsi="Wingdings" w:hint="default"/>
+        <w:rFonts w:hint="default" w:ascii="Wingdings" w:hAnsi="Wingdings"/>
         <w:sz w:val="20"/>
       </w:rPr>
     </w:lvl>
@@ -6801,7 +6878,7 @@
         <w:ind w:left="5760" w:hanging="360"/>
       </w:pPr>
       <w:rPr>
-        <w:rFonts w:ascii="Wingdings" w:hAnsi="Wingdings" w:hint="default"/>
+        <w:rFonts w:hint="default" w:ascii="Wingdings" w:hAnsi="Wingdings"/>
         <w:sz w:val="20"/>
       </w:rPr>
     </w:lvl>
@@ -6817,7 +6894,7 @@
         <w:ind w:left="6480" w:hanging="360"/>
       </w:pPr>
       <w:rPr>
-        <w:rFonts w:ascii="Wingdings" w:hAnsi="Wingdings" w:hint="default"/>
+        <w:rFonts w:hint="default" w:ascii="Wingdings" w:hAnsi="Wingdings"/>
         <w:sz w:val="20"/>
       </w:rPr>
     </w:lvl>
@@ -6838,7 +6915,7 @@
         <w:ind w:left="720" w:hanging="360"/>
       </w:pPr>
       <w:rPr>
-        <w:rFonts w:ascii="Symbol" w:hAnsi="Symbol" w:hint="default"/>
+        <w:rFonts w:hint="default" w:ascii="Symbol" w:hAnsi="Symbol"/>
         <w:sz w:val="20"/>
       </w:rPr>
     </w:lvl>
@@ -6854,7 +6931,7 @@
         <w:ind w:left="1440" w:hanging="360"/>
       </w:pPr>
       <w:rPr>
-        <w:rFonts w:ascii="Courier New" w:hAnsi="Courier New" w:cs="Times New Roman" w:hint="default"/>
+        <w:rFonts w:hint="default" w:ascii="Courier New" w:hAnsi="Courier New" w:cs="Times New Roman"/>
         <w:sz w:val="20"/>
       </w:rPr>
     </w:lvl>
@@ -6870,7 +6947,7 @@
         <w:ind w:left="2160" w:hanging="360"/>
       </w:pPr>
       <w:rPr>
-        <w:rFonts w:ascii="Wingdings" w:hAnsi="Wingdings" w:hint="default"/>
+        <w:rFonts w:hint="default" w:ascii="Wingdings" w:hAnsi="Wingdings"/>
         <w:sz w:val="20"/>
       </w:rPr>
     </w:lvl>
@@ -6886,7 +6963,7 @@
         <w:ind w:left="2880" w:hanging="360"/>
       </w:pPr>
       <w:rPr>
-        <w:rFonts w:ascii="Wingdings" w:hAnsi="Wingdings" w:hint="default"/>
+        <w:rFonts w:hint="default" w:ascii="Wingdings" w:hAnsi="Wingdings"/>
         <w:sz w:val="20"/>
       </w:rPr>
     </w:lvl>
@@ -6902,7 +6979,7 @@
         <w:ind w:left="3600" w:hanging="360"/>
       </w:pPr>
       <w:rPr>
-        <w:rFonts w:ascii="Wingdings" w:hAnsi="Wingdings" w:hint="default"/>
+        <w:rFonts w:hint="default" w:ascii="Wingdings" w:hAnsi="Wingdings"/>
         <w:sz w:val="20"/>
       </w:rPr>
     </w:lvl>
@@ -6918,7 +6995,7 @@
         <w:ind w:left="4320" w:hanging="360"/>
       </w:pPr>
       <w:rPr>
-        <w:rFonts w:ascii="Wingdings" w:hAnsi="Wingdings" w:hint="default"/>
+        <w:rFonts w:hint="default" w:ascii="Wingdings" w:hAnsi="Wingdings"/>
         <w:sz w:val="20"/>
       </w:rPr>
     </w:lvl>
@@ -6934,7 +7011,7 @@
         <w:ind w:left="5040" w:hanging="360"/>
       </w:pPr>
       <w:rPr>
-        <w:rFonts w:ascii="Wingdings" w:hAnsi="Wingdings" w:hint="default"/>
+        <w:rFonts w:hint="default" w:ascii="Wingdings" w:hAnsi="Wingdings"/>
         <w:sz w:val="20"/>
       </w:rPr>
     </w:lvl>
@@ -6950,7 +7027,7 @@
         <w:ind w:left="5760" w:hanging="360"/>
       </w:pPr>
       <w:rPr>
-        <w:rFonts w:ascii="Wingdings" w:hAnsi="Wingdings" w:hint="default"/>
+        <w:rFonts w:hint="default" w:ascii="Wingdings" w:hAnsi="Wingdings"/>
         <w:sz w:val="20"/>
       </w:rPr>
     </w:lvl>
@@ -6966,7 +7043,7 @@
         <w:ind w:left="6480" w:hanging="360"/>
       </w:pPr>
       <w:rPr>
-        <w:rFonts w:ascii="Wingdings" w:hAnsi="Wingdings" w:hint="default"/>
+        <w:rFonts w:hint="default" w:ascii="Wingdings" w:hAnsi="Wingdings"/>
         <w:sz w:val="20"/>
       </w:rPr>
     </w:lvl>
@@ -7044,11 +7121,11 @@
 </file>
 
 <file path=word/styles.xml><?xml version="1.0" encoding="utf-8"?>
-<w:styles xmlns:mc="http://schemas.openxmlformats.org/markup-compatibility/2006" xmlns:r="http://schemas.openxmlformats.org/officeDocument/2006/relationships" xmlns:w="http://schemas.openxmlformats.org/wordprocessingml/2006/main" xmlns:w14="http://schemas.microsoft.com/office/word/2010/wordml" xmlns:w15="http://schemas.microsoft.com/office/word/2012/wordml" xmlns:w16cex="http://schemas.microsoft.com/office/word/2018/wordml/cex" xmlns:w16cid="http://schemas.microsoft.com/office/word/2016/wordml/cid" xmlns:w16="http://schemas.microsoft.com/office/word/2018/wordml" xmlns:w16du="http://schemas.microsoft.com/office/word/2023/wordml/word16du" xmlns:w16sdtdh="http://schemas.microsoft.com/office/word/2020/wordml/sdtdatahash" xmlns:w16sdtfl="http://schemas.microsoft.com/office/word/2024/wordml/sdtformatlock" xmlns:w16se="http://schemas.microsoft.com/office/word/2015/wordml/symex" mc:Ignorable="w14 w15 w16se w16cid w16 w16cex w16sdtdh w16sdtfl w16du">
+<w:styles xmlns:wp14="http://schemas.microsoft.com/office/word/2010/wordprocessingDrawing" xmlns:mc="http://schemas.openxmlformats.org/markup-compatibility/2006" xmlns:r="http://schemas.openxmlformats.org/officeDocument/2006/relationships" xmlns:w="http://schemas.openxmlformats.org/wordprocessingml/2006/main" xmlns:w14="http://schemas.microsoft.com/office/word/2010/wordml" xmlns:w15="http://schemas.microsoft.com/office/word/2012/wordml" xmlns:w16cex="http://schemas.microsoft.com/office/word/2018/wordml/cex" xmlns:w16cid="http://schemas.microsoft.com/office/word/2016/wordml/cid" xmlns:w16="http://schemas.microsoft.com/office/word/2018/wordml" xmlns:w16du="http://schemas.microsoft.com/office/word/2023/wordml/word16du" xmlns:w16sdtdh="http://schemas.microsoft.com/office/word/2020/wordml/sdtdatahash" xmlns:w16sdtfl="http://schemas.microsoft.com/office/word/2024/wordml/sdtformatlock" xmlns:w16se="http://schemas.microsoft.com/office/word/2015/wordml/symex" mc:Ignorable="w14 w15 w16se w16cid w16 w16cex w16sdtdh w16sdtfl w16du wp14">
   <w:docDefaults>
     <w:rPrDefault>
       <w:rPr>
-        <w:rFonts w:asciiTheme="minorHAnsi" w:eastAsiaTheme="minorHAnsi" w:hAnsiTheme="minorHAnsi" w:cstheme="minorBidi"/>
+        <w:rFonts w:asciiTheme="minorHAnsi" w:hAnsiTheme="minorHAnsi" w:eastAsiaTheme="minorHAnsi" w:cstheme="minorBidi"/>
         <w:kern w:val="2"/>
         <w:sz w:val="24"/>
         <w:szCs w:val="24"/>
@@ -7065,14 +7142,14 @@
   <w:latentStyles w:defLockedState="0" w:defUIPriority="99" w:defSemiHidden="0" w:defUnhideWhenUsed="0" w:defQFormat="0" w:count="376">
     <w:lsdException w:name="Normal" w:uiPriority="0" w:qFormat="1"/>
     <w:lsdException w:name="heading 1" w:uiPriority="9" w:qFormat="1"/>
-    <w:lsdException w:name="heading 2" w:semiHidden="1" w:uiPriority="9" w:unhideWhenUsed="1" w:qFormat="1"/>
-    <w:lsdException w:name="heading 3" w:semiHidden="1" w:uiPriority="9" w:unhideWhenUsed="1" w:qFormat="1"/>
-    <w:lsdException w:name="heading 4" w:semiHidden="1" w:uiPriority="9" w:unhideWhenUsed="1" w:qFormat="1"/>
-    <w:lsdException w:name="heading 5" w:semiHidden="1" w:uiPriority="9" w:unhideWhenUsed="1" w:qFormat="1"/>
-    <w:lsdException w:name="heading 6" w:semiHidden="1" w:uiPriority="9" w:unhideWhenUsed="1" w:qFormat="1"/>
-    <w:lsdException w:name="heading 7" w:semiHidden="1" w:uiPriority="9" w:unhideWhenUsed="1" w:qFormat="1"/>
-    <w:lsdException w:name="heading 8" w:semiHidden="1" w:uiPriority="9" w:unhideWhenUsed="1" w:qFormat="1"/>
-    <w:lsdException w:name="heading 9" w:semiHidden="1" w:uiPriority="9" w:unhideWhenUsed="1" w:qFormat="1"/>
+    <w:lsdException w:name="heading 2" w:uiPriority="9" w:semiHidden="1" w:unhideWhenUsed="1" w:qFormat="1"/>
+    <w:lsdException w:name="heading 3" w:uiPriority="9" w:semiHidden="1" w:unhideWhenUsed="1" w:qFormat="1"/>
+    <w:lsdException w:name="heading 4" w:uiPriority="9" w:semiHidden="1" w:unhideWhenUsed="1" w:qFormat="1"/>
+    <w:lsdException w:name="heading 5" w:uiPriority="9" w:semiHidden="1" w:unhideWhenUsed="1" w:qFormat="1"/>
+    <w:lsdException w:name="heading 6" w:uiPriority="9" w:semiHidden="1" w:unhideWhenUsed="1" w:qFormat="1"/>
+    <w:lsdException w:name="heading 7" w:uiPriority="9" w:semiHidden="1" w:unhideWhenUsed="1" w:qFormat="1"/>
+    <w:lsdException w:name="heading 8" w:uiPriority="9" w:semiHidden="1" w:unhideWhenUsed="1" w:qFormat="1"/>
+    <w:lsdException w:name="heading 9" w:uiPriority="9" w:semiHidden="1" w:unhideWhenUsed="1" w:qFormat="1"/>
     <w:lsdException w:name="index 1" w:semiHidden="1" w:unhideWhenUsed="1"/>
     <w:lsdException w:name="index 2" w:semiHidden="1" w:unhideWhenUsed="1"/>
     <w:lsdException w:name="index 3" w:semiHidden="1" w:unhideWhenUsed="1"/>
@@ -7082,22 +7159,22 @@
     <w:lsdException w:name="index 7" w:semiHidden="1" w:unhideWhenUsed="1"/>
     <w:lsdException w:name="index 8" w:semiHidden="1" w:unhideWhenUsed="1"/>
     <w:lsdException w:name="index 9" w:semiHidden="1" w:unhideWhenUsed="1"/>
-    <w:lsdException w:name="toc 1" w:semiHidden="1" w:uiPriority="39" w:unhideWhenUsed="1"/>
-    <w:lsdException w:name="toc 2" w:semiHidden="1" w:uiPriority="39" w:unhideWhenUsed="1"/>
-    <w:lsdException w:name="toc 3" w:semiHidden="1" w:uiPriority="39" w:unhideWhenUsed="1"/>
-    <w:lsdException w:name="toc 4" w:semiHidden="1" w:uiPriority="39" w:unhideWhenUsed="1"/>
-    <w:lsdException w:name="toc 5" w:semiHidden="1" w:uiPriority="39" w:unhideWhenUsed="1"/>
-    <w:lsdException w:name="toc 6" w:semiHidden="1" w:uiPriority="39" w:unhideWhenUsed="1"/>
-    <w:lsdException w:name="toc 7" w:semiHidden="1" w:uiPriority="39" w:unhideWhenUsed="1"/>
-    <w:lsdException w:name="toc 8" w:semiHidden="1" w:uiPriority="39" w:unhideWhenUsed="1"/>
-    <w:lsdException w:name="toc 9" w:semiHidden="1" w:uiPriority="39" w:unhideWhenUsed="1"/>
+    <w:lsdException w:name="toc 1" w:uiPriority="39" w:semiHidden="1" w:unhideWhenUsed="1"/>
+    <w:lsdException w:name="toc 2" w:uiPriority="39" w:semiHidden="1" w:unhideWhenUsed="1"/>
+    <w:lsdException w:name="toc 3" w:uiPriority="39" w:semiHidden="1" w:unhideWhenUsed="1"/>
+    <w:lsdException w:name="toc 4" w:uiPriority="39" w:semiHidden="1" w:unhideWhenUsed="1"/>
+    <w:lsdException w:name="toc 5" w:uiPriority="39" w:semiHidden="1" w:unhideWhenUsed="1"/>
+    <w:lsdException w:name="toc 6" w:uiPriority="39" w:semiHidden="1" w:unhideWhenUsed="1"/>
+    <w:lsdException w:name="toc 7" w:uiPriority="39" w:semiHidden="1" w:unhideWhenUsed="1"/>
+    <w:lsdException w:name="toc 8" w:uiPriority="39" w:semiHidden="1" w:unhideWhenUsed="1"/>
+    <w:lsdException w:name="toc 9" w:uiPriority="39" w:semiHidden="1" w:unhideWhenUsed="1"/>
     <w:lsdException w:name="Normal Indent" w:semiHidden="1" w:unhideWhenUsed="1"/>
     <w:lsdException w:name="footnote text" w:semiHidden="1" w:unhideWhenUsed="1"/>
     <w:lsdException w:name="annotation text" w:semiHidden="1" w:unhideWhenUsed="1"/>
     <w:lsdException w:name="header" w:semiHidden="1" w:unhideWhenUsed="1"/>
     <w:lsdException w:name="footer" w:semiHidden="1" w:unhideWhenUsed="1"/>
     <w:lsdException w:name="index heading" w:semiHidden="1" w:unhideWhenUsed="1"/>
-    <w:lsdException w:name="caption" w:semiHidden="1" w:uiPriority="35" w:unhideWhenUsed="1" w:qFormat="1"/>
+    <w:lsdException w:name="caption" w:uiPriority="35" w:semiHidden="1" w:unhideWhenUsed="1" w:qFormat="1"/>
     <w:lsdException w:name="table of figures" w:semiHidden="1" w:unhideWhenUsed="1"/>
     <w:lsdException w:name="envelope address" w:semiHidden="1" w:unhideWhenUsed="1"/>
     <w:lsdException w:name="envelope return" w:semiHidden="1" w:unhideWhenUsed="1"/>
@@ -7128,7 +7205,7 @@
     <w:lsdException w:name="Title" w:uiPriority="10" w:qFormat="1"/>
     <w:lsdException w:name="Closing" w:semiHidden="1" w:unhideWhenUsed="1"/>
     <w:lsdException w:name="Signature" w:semiHidden="1" w:unhideWhenUsed="1"/>
-    <w:lsdException w:name="Default Paragraph Font" w:semiHidden="1" w:uiPriority="1" w:unhideWhenUsed="1"/>
+    <w:lsdException w:name="Default Paragraph Font" w:uiPriority="1" w:semiHidden="1" w:unhideWhenUsed="1"/>
     <w:lsdException w:name="Body Text" w:semiHidden="1" w:unhideWhenUsed="1"/>
     <w:lsdException w:name="Body Text Indent" w:semiHidden="1" w:unhideWhenUsed="1"/>
     <w:lsdException w:name="List Continue" w:semiHidden="1" w:unhideWhenUsed="1"/>
@@ -7328,8 +7405,8 @@
     <w:lsdException w:name="Subtle Reference" w:uiPriority="31" w:qFormat="1"/>
     <w:lsdException w:name="Intense Reference" w:uiPriority="32" w:qFormat="1"/>
     <w:lsdException w:name="Book Title" w:uiPriority="33" w:qFormat="1"/>
-    <w:lsdException w:name="Bibliography" w:semiHidden="1" w:uiPriority="37" w:unhideWhenUsed="1"/>
-    <w:lsdException w:name="TOC Heading" w:semiHidden="1" w:uiPriority="39" w:unhideWhenUsed="1" w:qFormat="1"/>
+    <w:lsdException w:name="Bibliography" w:uiPriority="37" w:semiHidden="1" w:unhideWhenUsed="1"/>
+    <w:lsdException w:name="TOC Heading" w:uiPriority="39" w:semiHidden="1" w:unhideWhenUsed="1" w:qFormat="1"/>
     <w:lsdException w:name="Plain Table 1" w:uiPriority="41"/>
     <w:lsdException w:name="Plain Table 2" w:uiPriority="42"/>
     <w:lsdException w:name="Plain Table 3" w:uiPriority="43"/>
@@ -7440,7 +7517,7 @@
     <w:lsdException w:name="Unresolved Mention" w:semiHidden="1" w:unhideWhenUsed="1"/>
     <w:lsdException w:name="Smart Link" w:semiHidden="1" w:unhideWhenUsed="1"/>
   </w:latentStyles>
-  <w:style w:type="paragraph" w:default="1" w:styleId="Normal">
+  <w:style w:type="paragraph" w:styleId="Normal" w:default="1">
     <w:name w:val="Normal"/>
     <w:qFormat/>
     <w:rsid w:val="00C77A71"/>
@@ -7460,7 +7537,7 @@
       <w:outlineLvl w:val="0"/>
     </w:pPr>
     <w:rPr>
-      <w:rFonts w:asciiTheme="majorHAnsi" w:eastAsiaTheme="majorEastAsia" w:hAnsiTheme="majorHAnsi" w:cstheme="majorBidi"/>
+      <w:rFonts w:asciiTheme="majorHAnsi" w:hAnsiTheme="majorHAnsi" w:eastAsiaTheme="majorEastAsia" w:cstheme="majorBidi"/>
       <w:color w:val="0F4761" w:themeColor="accent1" w:themeShade="BF"/>
       <w:sz w:val="40"/>
       <w:szCs w:val="40"/>
@@ -7483,7 +7560,7 @@
       <w:outlineLvl w:val="1"/>
     </w:pPr>
     <w:rPr>
-      <w:rFonts w:asciiTheme="majorHAnsi" w:eastAsiaTheme="majorEastAsia" w:hAnsiTheme="majorHAnsi" w:cstheme="majorBidi"/>
+      <w:rFonts w:asciiTheme="majorHAnsi" w:hAnsiTheme="majorHAnsi" w:eastAsiaTheme="majorEastAsia" w:cstheme="majorBidi"/>
       <w:color w:val="0F4761" w:themeColor="accent1" w:themeShade="BF"/>
       <w:sz w:val="32"/>
       <w:szCs w:val="32"/>
@@ -7644,12 +7721,12 @@
       <w:color w:val="272727" w:themeColor="text1" w:themeTint="D8"/>
     </w:rPr>
   </w:style>
-  <w:style w:type="character" w:default="1" w:styleId="Fuentedeprrafopredeter">
+  <w:style w:type="character" w:styleId="Fuentedeprrafopredeter" w:default="1">
     <w:name w:val="Default Paragraph Font"/>
     <w:uiPriority w:val="1"/>
     <w:unhideWhenUsed/>
   </w:style>
-  <w:style w:type="table" w:default="1" w:styleId="Tablanormal">
+  <w:style w:type="table" w:styleId="Tablanormal" w:default="1">
     <w:name w:val="Normal Table"/>
     <w:uiPriority w:val="99"/>
     <w:semiHidden/>
@@ -7664,26 +7741,26 @@
       </w:tblCellMar>
     </w:tblPr>
   </w:style>
-  <w:style w:type="numbering" w:default="1" w:styleId="Sinlista">
+  <w:style w:type="numbering" w:styleId="Sinlista" w:default="1">
     <w:name w:val="No List"/>
     <w:uiPriority w:val="99"/>
     <w:semiHidden/>
     <w:unhideWhenUsed/>
   </w:style>
-  <w:style w:type="character" w:customStyle="1" w:styleId="Ttulo1Car">
+  <w:style w:type="character" w:styleId="Ttulo1Car" w:customStyle="1">
     <w:name w:val="Título 1 Car"/>
     <w:basedOn w:val="Fuentedeprrafopredeter"/>
     <w:link w:val="Ttulo1"/>
     <w:uiPriority w:val="9"/>
     <w:rsid w:val="00470C8B"/>
     <w:rPr>
-      <w:rFonts w:asciiTheme="majorHAnsi" w:eastAsiaTheme="majorEastAsia" w:hAnsiTheme="majorHAnsi" w:cstheme="majorBidi"/>
+      <w:rFonts w:asciiTheme="majorHAnsi" w:hAnsiTheme="majorHAnsi" w:eastAsiaTheme="majorEastAsia" w:cstheme="majorBidi"/>
       <w:color w:val="0F4761" w:themeColor="accent1" w:themeShade="BF"/>
       <w:sz w:val="40"/>
       <w:szCs w:val="40"/>
     </w:rPr>
   </w:style>
-  <w:style w:type="character" w:customStyle="1" w:styleId="Ttulo2Car">
+  <w:style w:type="character" w:styleId="Ttulo2Car" w:customStyle="1">
     <w:name w:val="Título 2 Car"/>
     <w:basedOn w:val="Fuentedeprrafopredeter"/>
     <w:link w:val="Ttulo2"/>
@@ -7691,13 +7768,13 @@
     <w:semiHidden/>
     <w:rsid w:val="00470C8B"/>
     <w:rPr>
-      <w:rFonts w:asciiTheme="majorHAnsi" w:eastAsiaTheme="majorEastAsia" w:hAnsiTheme="majorHAnsi" w:cstheme="majorBidi"/>
+      <w:rFonts w:asciiTheme="majorHAnsi" w:hAnsiTheme="majorHAnsi" w:eastAsiaTheme="majorEastAsia" w:cstheme="majorBidi"/>
       <w:color w:val="0F4761" w:themeColor="accent1" w:themeShade="BF"/>
       <w:sz w:val="32"/>
       <w:szCs w:val="32"/>
     </w:rPr>
   </w:style>
-  <w:style w:type="character" w:customStyle="1" w:styleId="Ttulo3Car">
+  <w:style w:type="character" w:styleId="Ttulo3Car" w:customStyle="1">
     <w:name w:val="Título 3 Car"/>
     <w:basedOn w:val="Fuentedeprrafopredeter"/>
     <w:link w:val="Ttulo3"/>
@@ -7711,7 +7788,7 @@
       <w:szCs w:val="28"/>
     </w:rPr>
   </w:style>
-  <w:style w:type="character" w:customStyle="1" w:styleId="Ttulo4Car">
+  <w:style w:type="character" w:styleId="Ttulo4Car" w:customStyle="1">
     <w:name w:val="Título 4 Car"/>
     <w:basedOn w:val="Fuentedeprrafopredeter"/>
     <w:link w:val="Ttulo4"/>
@@ -7725,7 +7802,7 @@
       <w:color w:val="0F4761" w:themeColor="accent1" w:themeShade="BF"/>
     </w:rPr>
   </w:style>
-  <w:style w:type="character" w:customStyle="1" w:styleId="Ttulo5Car">
+  <w:style w:type="character" w:styleId="Ttulo5Car" w:customStyle="1">
     <w:name w:val="Título 5 Car"/>
     <w:basedOn w:val="Fuentedeprrafopredeter"/>
     <w:link w:val="Ttulo5"/>
@@ -7737,7 +7814,7 @@
       <w:color w:val="0F4761" w:themeColor="accent1" w:themeShade="BF"/>
     </w:rPr>
   </w:style>
-  <w:style w:type="character" w:customStyle="1" w:styleId="Ttulo6Car">
+  <w:style w:type="character" w:styleId="Ttulo6Car" w:customStyle="1">
     <w:name w:val="Título 6 Car"/>
     <w:basedOn w:val="Fuentedeprrafopredeter"/>
     <w:link w:val="Ttulo6"/>
@@ -7751,7 +7828,7 @@
       <w:color w:val="595959" w:themeColor="text1" w:themeTint="A6"/>
     </w:rPr>
   </w:style>
-  <w:style w:type="character" w:customStyle="1" w:styleId="Ttulo7Car">
+  <w:style w:type="character" w:styleId="Ttulo7Car" w:customStyle="1">
     <w:name w:val="Título 7 Car"/>
     <w:basedOn w:val="Fuentedeprrafopredeter"/>
     <w:link w:val="Ttulo7"/>
@@ -7763,7 +7840,7 @@
       <w:color w:val="595959" w:themeColor="text1" w:themeTint="A6"/>
     </w:rPr>
   </w:style>
-  <w:style w:type="character" w:customStyle="1" w:styleId="Ttulo8Car">
+  <w:style w:type="character" w:styleId="Ttulo8Car" w:customStyle="1">
     <w:name w:val="Título 8 Car"/>
     <w:basedOn w:val="Fuentedeprrafopredeter"/>
     <w:link w:val="Ttulo8"/>
@@ -7777,7 +7854,7 @@
       <w:color w:val="272727" w:themeColor="text1" w:themeTint="D8"/>
     </w:rPr>
   </w:style>
-  <w:style w:type="character" w:customStyle="1" w:styleId="Ttulo9Car">
+  <w:style w:type="character" w:styleId="Ttulo9Car" w:customStyle="1">
     <w:name w:val="Título 9 Car"/>
     <w:basedOn w:val="Fuentedeprrafopredeter"/>
     <w:link w:val="Ttulo9"/>
@@ -7802,21 +7879,21 @@
       <w:contextualSpacing/>
     </w:pPr>
     <w:rPr>
-      <w:rFonts w:asciiTheme="majorHAnsi" w:eastAsiaTheme="majorEastAsia" w:hAnsiTheme="majorHAnsi" w:cstheme="majorBidi"/>
+      <w:rFonts w:asciiTheme="majorHAnsi" w:hAnsiTheme="majorHAnsi" w:eastAsiaTheme="majorEastAsia" w:cstheme="majorBidi"/>
       <w:spacing w:val="-10"/>
       <w:kern w:val="28"/>
       <w:sz w:val="56"/>
       <w:szCs w:val="56"/>
     </w:rPr>
   </w:style>
-  <w:style w:type="character" w:customStyle="1" w:styleId="TtuloCar">
+  <w:style w:type="character" w:styleId="TtuloCar" w:customStyle="1">
     <w:name w:val="Título Car"/>
     <w:basedOn w:val="Fuentedeprrafopredeter"/>
     <w:link w:val="Ttulo"/>
     <w:uiPriority w:val="10"/>
     <w:rsid w:val="00470C8B"/>
     <w:rPr>
-      <w:rFonts w:asciiTheme="majorHAnsi" w:eastAsiaTheme="majorEastAsia" w:hAnsiTheme="majorHAnsi" w:cstheme="majorBidi"/>
+      <w:rFonts w:asciiTheme="majorHAnsi" w:hAnsiTheme="majorHAnsi" w:eastAsiaTheme="majorEastAsia" w:cstheme="majorBidi"/>
       <w:spacing w:val="-10"/>
       <w:kern w:val="28"/>
       <w:sz w:val="56"/>
@@ -7844,7 +7921,7 @@
       <w:szCs w:val="28"/>
     </w:rPr>
   </w:style>
-  <w:style w:type="character" w:customStyle="1" w:styleId="SubttuloCar">
+  <w:style w:type="character" w:styleId="SubttuloCar" w:customStyle="1">
     <w:name w:val="Subtítulo Car"/>
     <w:basedOn w:val="Fuentedeprrafopredeter"/>
     <w:link w:val="Subttulo"/>
@@ -7876,7 +7953,7 @@
       <w:color w:val="404040" w:themeColor="text1" w:themeTint="BF"/>
     </w:rPr>
   </w:style>
-  <w:style w:type="character" w:customStyle="1" w:styleId="CitaCar">
+  <w:style w:type="character" w:styleId="CitaCar" w:customStyle="1">
     <w:name w:val="Cita Car"/>
     <w:basedOn w:val="Fuentedeprrafopredeter"/>
     <w:link w:val="Cita"/>
@@ -7921,8 +7998,8 @@
     <w:rsid w:val="00470C8B"/>
     <w:pPr>
       <w:pBdr>
-        <w:top w:val="single" w:sz="4" w:space="10" w:color="0F4761" w:themeColor="accent1" w:themeShade="BF"/>
-        <w:bottom w:val="single" w:sz="4" w:space="10" w:color="0F4761" w:themeColor="accent1" w:themeShade="BF"/>
+        <w:top w:val="single" w:color="0F4761" w:themeColor="accent1" w:themeShade="BF" w:sz="4" w:space="10"/>
+        <w:bottom w:val="single" w:color="0F4761" w:themeColor="accent1" w:themeShade="BF" w:sz="4" w:space="10"/>
       </w:pBdr>
       <w:spacing w:before="360" w:after="360"/>
       <w:ind w:left="864" w:right="864"/>
@@ -7934,7 +8011,7 @@
       <w:color w:val="0F4761" w:themeColor="accent1" w:themeShade="BF"/>
     </w:rPr>
   </w:style>
-  <w:style w:type="character" w:customStyle="1" w:styleId="CitadestacadaCar">
+  <w:style w:type="character" w:styleId="CitadestacadaCar" w:customStyle="1">
     <w:name w:val="Cita destacada Car"/>
     <w:basedOn w:val="Fuentedeprrafopredeter"/>
     <w:link w:val="Citadestacada"/>

</xml_diff>